<commit_message>
update: vlsi page 5
</commit_message>
<xml_diff>
--- a/hw/02/文献阅读翻译+报告-郝淼.docx
+++ b/hw/02/文献阅读翻译+报告-郝淼.docx
@@ -206,35 +206,7 @@
           <w:rFonts w:hint="eastAsia"/>
           <w:lang w:val="en-US" w:eastAsia="zh-CN"/>
         </w:rPr>
-        <w:t>缩放定律的失效将计算社区带到了一个十字路口，在这里，功率已经成为主要的限制因素。因此，未来的芯片可以有多个核心;但只有一小部分能在任何时间点被打开。在这个黑暗的硅时代，芯片领域的很大一部分仍然是黑暗的，这需要对架构设计进行根本性的反思。在这种情况下，异构多核架构结合了功能和性能方面的处理核心</w:t>
-      </w:r>
-      <w:r>
-        <w:rPr>
-          <w:rFonts w:hint="eastAsia"/>
-          <w:lang w:val="en-US" w:eastAsia="zh-CN"/>
-        </w:rPr>
-        <w:t>（</w:t>
-      </w:r>
-      <w:r>
-        <w:rPr>
-          <w:rFonts w:hint="eastAsia"/>
-          <w:lang w:val="en-US" w:eastAsia="zh-CN"/>
-        </w:rPr>
-        <w:t>CPU、GPU、专用加速器和可重构计算</w:t>
-      </w:r>
-      <w:r>
-        <w:rPr>
-          <w:rFonts w:hint="eastAsia"/>
-          <w:lang w:val="en-US" w:eastAsia="zh-CN"/>
-        </w:rPr>
-        <w:t>）</w:t>
-      </w:r>
-      <w:r>
-        <w:rPr>
-          <w:rFonts w:hint="eastAsia"/>
-          <w:lang w:val="en-US" w:eastAsia="zh-CN"/>
-        </w:rPr>
-        <w:t>的不同组合，提供了一个很有前途的选择。异构多核可以提供潜在的节能计算，因为只需要打开最适合当前计算的核心。本文概述了异构多核领域的最新技术。</w:t>
+        <w:t>缩放定律的失效将计算社区带到了一个十字路口，在这里，功率已经成为主要的限制因素。因此，未来的芯片可以有多个核心;但只有一小部分能在任何时间点被打开。在这个黑暗的硅时代，芯片领域的很大一部分仍然是黑暗的，这需要对架构设计进行根本性的反思。在这种情况下，异构多核架构结合了功能和性能方面的处理核心（CPU、GPU、专用加速器和可重构计算）的不同组合，提供了一个很有前途的选择。异构多核可以提供潜在的节能计算，因为只需要打开最适合当前计算的核心。本文概述了异构多核领域的最新技术。</w:t>
       </w:r>
     </w:p>
     <w:p>
@@ -1912,25 +1884,7 @@
           <w:bCs w:val="0"/>
           <w:lang w:val="en-US" w:eastAsia="zh-CN"/>
         </w:rPr>
-        <w:t>。在每一代中保持功率不变是不可能的。相反，</w:t>
-      </w:r>
-      <w:r>
-        <w:rPr>
-          <w:rFonts w:hint="default"/>
-          <w:b w:val="0"/>
-          <w:bCs w:val="0"/>
-          <w:lang w:val="en-US" w:eastAsia="zh-CN"/>
-        </w:rPr>
-        <w:t>后登纳德</w:t>
-      </w:r>
-      <w:r>
-        <w:rPr>
-          <w:rFonts w:hint="default"/>
-          <w:b w:val="0"/>
-          <w:bCs w:val="0"/>
-          <w:lang w:val="en-US" w:eastAsia="zh-CN"/>
-        </w:rPr>
-        <w:t>缩放</w:t>
+        <w:t>。在每一代中保持功率不变是不可能的。相反，后登纳德缩放</w:t>
       </w:r>
       <w:r>
         <w:rPr>
@@ -1948,16 +1902,7 @@
           <w:bCs w:val="0"/>
           <w:lang w:val="en-US" w:eastAsia="zh-CN"/>
         </w:rPr>
-        <w:t>导致</w:t>
-      </w:r>
-      <w:r>
-        <w:rPr>
-          <w:rFonts w:hint="default"/>
-          <w:b w:val="0"/>
-          <w:bCs w:val="0"/>
-          <w:lang w:val="en-US" w:eastAsia="zh-CN"/>
-        </w:rPr>
-        <w:t>对于相同的模具面积</w:t>
+        <w:t>导致对于相同的模具面积</w:t>
       </w:r>
       <w:r>
         <w:rPr>
@@ -2243,25 +2188,7 @@
           <w:bCs w:val="0"/>
           <w:lang w:val="en-US" w:eastAsia="zh-CN"/>
         </w:rPr>
-        <w:t>导致处理器复杂性[53]和相关的功耗</w:t>
-      </w:r>
-      <w:r>
-        <w:rPr>
-          <w:rFonts w:hint="default"/>
-          <w:b w:val="0"/>
-          <w:bCs w:val="0"/>
-          <w:lang w:val="en-US" w:eastAsia="zh-CN"/>
-        </w:rPr>
-        <w:t>的超线性增加</w:t>
-      </w:r>
-      <w:r>
-        <w:rPr>
-          <w:rFonts w:hint="default"/>
-          <w:b w:val="0"/>
-          <w:bCs w:val="0"/>
-          <w:lang w:val="en-US" w:eastAsia="zh-CN"/>
-        </w:rPr>
-        <w:t>，而应用程序性能却没有线性加速。因此，这种架构级的优化很快就达到了收益递减的地步。此外，处理器和主存储器</w:t>
+        <w:t>导致处理器复杂性[53]和相关的功耗的超线性增加，而应用程序性能却没有线性加速。因此，这种架构级的优化很快就达到了收益递减的地步。此外，处理器和主存储器</w:t>
       </w:r>
       <w:r>
         <w:rPr>
@@ -3170,6 +3097,7 @@
       </w:r>
       <m:oMath>
         <m:r>
+          <m:rPr/>
           <w:rPr>
             <w:rFonts w:hint="default" w:ascii="Cambria Math" w:hAnsi="Cambria Math" w:cs="Times New Roman"/>
             <w:kern w:val="2"/>
@@ -3499,14 +3427,29 @@
         </w:rPr>
         <w:t>：</w:t>
       </w:r>
-      <w:bookmarkStart w:id="0" w:name="_GoBack"/>
-      <w:bookmarkEnd w:id="0"/>
       <w:r>
         <w:rPr>
           <w:rFonts w:hint="default"/>
           <w:lang w:val="en-US" w:eastAsia="zh-CN"/>
         </w:rPr>
         <w:t>性能异构和功能异构。</w:t>
+      </w:r>
+    </w:p>
+    <w:p>
+      <w:pPr>
+        <w:pStyle w:val="2"/>
+        <w:bidi w:val="0"/>
+        <w:rPr>
+          <w:rFonts w:hint="eastAsia"/>
+          <w:lang w:val="en-US" w:eastAsia="zh-CN"/>
+        </w:rPr>
+      </w:pPr>
+      <w:r>
+        <w:rPr>
+          <w:rFonts w:hint="eastAsia"/>
+          <w:lang w:val="en-US" w:eastAsia="zh-CN"/>
+        </w:rPr>
+        <w:t>3 性能异构多核</w:t>
       </w:r>
     </w:p>
     <w:p>
@@ -3531,6 +3474,128 @@
           <w:lang w:val="en-US" w:eastAsia="zh-CN"/>
         </w:rPr>
       </w:pPr>
+      <w:r>
+        <w:rPr>
+          <w:rFonts w:hint="default"/>
+          <w:lang w:val="en-US" w:eastAsia="zh-CN"/>
+        </w:rPr>
+        <w:t>性能异构多核架构由具有不同</w:t>
+      </w:r>
+      <w:r>
+        <w:rPr>
+          <w:rFonts w:hint="eastAsia"/>
+          <w:lang w:val="en-US" w:eastAsia="zh-CN"/>
+        </w:rPr>
+        <w:t>功耗-性能</w:t>
+      </w:r>
+      <w:r>
+        <w:rPr>
+          <w:rFonts w:hint="default"/>
+          <w:lang w:val="en-US" w:eastAsia="zh-CN"/>
+        </w:rPr>
+        <w:t>特征的核心组成，但它们</w:t>
+      </w:r>
+      <w:r>
+        <w:rPr>
+          <w:rFonts w:hint="eastAsia"/>
+          <w:lang w:val="en-US" w:eastAsia="zh-CN"/>
+        </w:rPr>
+        <w:t>具有</w:t>
+      </w:r>
+      <w:r>
+        <w:rPr>
+          <w:rFonts w:hint="default"/>
+          <w:lang w:val="en-US" w:eastAsia="zh-CN"/>
+        </w:rPr>
+        <w:t>相同的指令集架构。这种差异源于不同的微体系结构特性，比如</w:t>
+      </w:r>
+      <w:r>
+        <w:rPr>
+          <w:rFonts w:hint="eastAsia"/>
+          <w:lang w:val="en-US" w:eastAsia="zh-CN"/>
+        </w:rPr>
+        <w:t>顺序核心</w:t>
+      </w:r>
+      <w:r>
+        <w:rPr>
+          <w:rFonts w:hint="default"/>
+          <w:lang w:val="en-US" w:eastAsia="zh-CN"/>
+        </w:rPr>
+        <w:t>和</w:t>
+      </w:r>
+      <w:r>
+        <w:rPr>
+          <w:rFonts w:hint="eastAsia"/>
+          <w:lang w:val="en-US" w:eastAsia="zh-CN"/>
+        </w:rPr>
+        <w:t>乱序核心</w:t>
+      </w:r>
+      <w:r>
+        <w:rPr>
+          <w:rFonts w:hint="default"/>
+          <w:lang w:val="en-US" w:eastAsia="zh-CN"/>
+        </w:rPr>
+        <w:t>。复杂的</w:t>
+      </w:r>
+      <w:r>
+        <w:rPr>
+          <w:rFonts w:hint="eastAsia"/>
+          <w:lang w:val="en-US" w:eastAsia="zh-CN"/>
+        </w:rPr>
+        <w:t>核心</w:t>
+      </w:r>
+      <w:r>
+        <w:rPr>
+          <w:rFonts w:hint="default"/>
+          <w:lang w:val="en-US" w:eastAsia="zh-CN"/>
+        </w:rPr>
+        <w:t>可以以更高的功耗为代价提供更好的性能，而简单的</w:t>
+      </w:r>
+      <w:r>
+        <w:rPr>
+          <w:rFonts w:hint="eastAsia"/>
+          <w:lang w:val="en-US" w:eastAsia="zh-CN"/>
+        </w:rPr>
+        <w:t>核心</w:t>
+      </w:r>
+      <w:r>
+        <w:rPr>
+          <w:rFonts w:hint="default"/>
+          <w:lang w:val="en-US" w:eastAsia="zh-CN"/>
+        </w:rPr>
+        <w:t>则表现出低功耗行为和较低的性能。这也被称为单</w:t>
+      </w:r>
+      <w:r>
+        <w:rPr>
+          <w:rFonts w:hint="eastAsia"/>
+          <w:lang w:val="en-US" w:eastAsia="zh-CN"/>
+        </w:rPr>
+        <w:t>ISA</w:t>
+      </w:r>
+      <w:r>
+        <w:rPr>
+          <w:rFonts w:hint="default"/>
+          <w:lang w:val="en-US" w:eastAsia="zh-CN"/>
+        </w:rPr>
+        <w:t>异构多核架构[39]或非对称多核架构。这种方法的优点是，相同的二进制可执行文件可以根据上下文在所有不同的核心类型上运行，并且不需要额外的编程工作。然而，系统设计人员或运行时管理层必须为每个应用程序甚至同一应用程序中的不同阶段确定适当的核心类型。根据在运行时是否可以配置核的混合，非对称多核可以进一步分为静态非对称多核和动态非对称多核。</w:t>
+      </w:r>
+    </w:p>
+    <w:p>
+      <w:pPr>
+        <w:pStyle w:val="3"/>
+        <w:bidi w:val="0"/>
+        <w:rPr>
+          <w:rFonts w:hint="eastAsia"/>
+          <w:lang w:val="en-US" w:eastAsia="zh-CN"/>
+        </w:rPr>
+      </w:pPr>
+      <w:r>
+        <w:rPr>
+          <w:rFonts w:hint="eastAsia"/>
+          <w:lang w:val="en-US" w:eastAsia="zh-CN"/>
+        </w:rPr>
+        <w:t>3.1 静态非对称多核</w:t>
+      </w:r>
     </w:p>
     <w:p>
       <w:pPr>
@@ -3551,11 +3616,286 @@
         <w:textAlignment w:val="auto"/>
         <w:rPr>
           <w:rFonts w:hint="default"/>
-          <w:b w:val="0"/>
-          <w:bCs w:val="0"/>
           <w:lang w:val="en-US" w:eastAsia="zh-CN"/>
         </w:rPr>
       </w:pPr>
+      <w:r>
+        <w:rPr>
+          <w:rFonts w:hint="default"/>
+          <w:lang w:val="en-US" w:eastAsia="zh-CN"/>
+        </w:rPr>
+        <w:t>在静态非对称多核中，不同核类型的混合在设计时是固定的。例如，</w:t>
+      </w:r>
+      <w:r>
+        <w:rPr>
+          <w:rFonts w:hint="default"/>
+          <w:b/>
+          <w:bCs/>
+          <w:lang w:val="en-US" w:eastAsia="zh-CN"/>
+        </w:rPr>
+        <w:t>图1</w:t>
+      </w:r>
+      <w:r>
+        <w:rPr>
+          <w:rFonts w:hint="default"/>
+          <w:lang w:val="en-US" w:eastAsia="zh-CN"/>
+        </w:rPr>
+        <w:t>显示了一个由12个小核和1个大核组成的静态非对称多核。商用非对称多核的例子</w:t>
+      </w:r>
+      <w:r>
+        <w:rPr>
+          <w:rFonts w:hint="eastAsia"/>
+          <w:lang w:val="en-US" w:eastAsia="zh-CN"/>
+        </w:rPr>
+        <w:t>，</w:t>
+      </w:r>
+      <w:r>
+        <w:rPr>
+          <w:rFonts w:hint="default"/>
+          <w:lang w:val="en-US" w:eastAsia="zh-CN"/>
+        </w:rPr>
+        <w:t>包括ARM big</w:t>
+      </w:r>
+      <w:r>
+        <w:rPr>
+          <w:rFonts w:hint="eastAsia"/>
+          <w:lang w:val="en-US" w:eastAsia="zh-CN"/>
+        </w:rPr>
+        <w:t>.</w:t>
+      </w:r>
+      <w:r>
+        <w:rPr>
+          <w:rFonts w:hint="default"/>
+          <w:lang w:val="en-US" w:eastAsia="zh-CN"/>
+        </w:rPr>
+        <w:t>LITTLE[26]</w:t>
+      </w:r>
+      <w:r>
+        <w:rPr>
+          <w:rFonts w:hint="eastAsia"/>
+          <w:lang w:val="en-US" w:eastAsia="zh-CN"/>
+        </w:rPr>
+        <w:t>，</w:t>
+      </w:r>
+      <w:r>
+        <w:rPr>
+          <w:rFonts w:hint="default"/>
+          <w:lang w:val="en-US" w:eastAsia="zh-CN"/>
+        </w:rPr>
+        <w:t>集成了高性能</w:t>
+      </w:r>
+      <w:r>
+        <w:rPr>
+          <w:rFonts w:hint="eastAsia"/>
+          <w:lang w:val="en-US" w:eastAsia="zh-CN"/>
+        </w:rPr>
+        <w:t>乱序</w:t>
+      </w:r>
+      <w:r>
+        <w:rPr>
+          <w:rFonts w:hint="default"/>
+          <w:lang w:val="en-US" w:eastAsia="zh-CN"/>
+        </w:rPr>
+        <w:t>核和低功耗</w:t>
+      </w:r>
+      <w:r>
+        <w:rPr>
+          <w:rFonts w:hint="eastAsia"/>
+          <w:lang w:val="en-US" w:eastAsia="zh-CN"/>
+        </w:rPr>
+        <w:t>顺序</w:t>
+      </w:r>
+      <w:r>
+        <w:rPr>
+          <w:rFonts w:hint="default"/>
+          <w:lang w:val="en-US" w:eastAsia="zh-CN"/>
+        </w:rPr>
+        <w:t>核，nVidia Kal-El</w:t>
+      </w:r>
+      <w:r>
+        <w:rPr>
+          <w:rFonts w:hint="eastAsia"/>
+          <w:lang w:val="en-US" w:eastAsia="zh-CN"/>
+        </w:rPr>
+        <w:t>（</w:t>
+      </w:r>
+      <w:r>
+        <w:rPr>
+          <w:rFonts w:hint="default"/>
+          <w:lang w:val="en-US" w:eastAsia="zh-CN"/>
+        </w:rPr>
+        <w:t>品牌名称为Tegra3</w:t>
+      </w:r>
+      <w:r>
+        <w:rPr>
+          <w:rFonts w:hint="eastAsia"/>
+          <w:lang w:val="en-US" w:eastAsia="zh-CN"/>
+        </w:rPr>
+        <w:t>）</w:t>
+      </w:r>
+      <w:r>
+        <w:rPr>
+          <w:rFonts w:hint="default"/>
+          <w:lang w:val="en-US" w:eastAsia="zh-CN"/>
+        </w:rPr>
+        <w:t>[52]由四个高性能核和一个低功耗核组成，而最近来自Ineda的可穿戴处理器</w:t>
+      </w:r>
+      <w:r>
+        <w:rPr>
+          <w:rFonts w:hint="eastAsia"/>
+          <w:lang w:val="en-US" w:eastAsia="zh-CN"/>
+        </w:rPr>
+        <w:t>（</w:t>
+      </w:r>
+      <w:r>
+        <w:rPr>
+          <w:rFonts w:hint="default"/>
+          <w:lang w:val="en-US" w:eastAsia="zh-CN"/>
+        </w:rPr>
+        <w:t>WPU</w:t>
+      </w:r>
+      <w:r>
+        <w:rPr>
+          <w:rFonts w:hint="eastAsia"/>
+          <w:lang w:val="en-US" w:eastAsia="zh-CN"/>
+        </w:rPr>
+        <w:t>）</w:t>
+      </w:r>
+      <w:r>
+        <w:rPr>
+          <w:rFonts w:hint="default"/>
+          <w:lang w:val="en-US" w:eastAsia="zh-CN"/>
+        </w:rPr>
+        <w:t>由具有不同</w:t>
+      </w:r>
+      <w:r>
+        <w:rPr>
+          <w:rFonts w:hint="eastAsia"/>
+          <w:lang w:val="en-US" w:eastAsia="zh-CN"/>
+        </w:rPr>
+        <w:t>功耗-性能</w:t>
+      </w:r>
+      <w:r>
+        <w:rPr>
+          <w:rFonts w:hint="default"/>
+          <w:lang w:val="en-US" w:eastAsia="zh-CN"/>
+        </w:rPr>
+        <w:t>特征的核组成[33]。如</w:t>
+      </w:r>
+      <w:r>
+        <w:rPr>
+          <w:rFonts w:hint="default"/>
+          <w:b/>
+          <w:bCs/>
+          <w:lang w:val="en-US" w:eastAsia="zh-CN"/>
+        </w:rPr>
+        <w:t>图2</w:t>
+      </w:r>
+      <w:r>
+        <w:rPr>
+          <w:rFonts w:hint="default"/>
+          <w:lang w:val="en-US" w:eastAsia="zh-CN"/>
+        </w:rPr>
+        <w:t>所示，ARM big</w:t>
+      </w:r>
+      <w:r>
+        <w:rPr>
+          <w:rFonts w:hint="eastAsia"/>
+          <w:lang w:val="en-US" w:eastAsia="zh-CN"/>
+        </w:rPr>
+        <w:t>.</w:t>
+      </w:r>
+      <w:r>
+        <w:rPr>
+          <w:rFonts w:hint="default"/>
+          <w:lang w:val="en-US" w:eastAsia="zh-CN"/>
+        </w:rPr>
+        <w:t>LITTLE</w:t>
+      </w:r>
+      <w:r>
+        <w:rPr>
+          <w:rFonts w:hint="eastAsia"/>
+          <w:lang w:val="en-US" w:eastAsia="zh-CN"/>
+        </w:rPr>
+        <w:t>的一个实例</w:t>
+      </w:r>
+      <w:r>
+        <w:rPr>
+          <w:rFonts w:hint="default"/>
+          <w:lang w:val="en-US" w:eastAsia="zh-CN"/>
+        </w:rPr>
+        <w:t>集成四核ARM Cortex-A15</w:t>
+      </w:r>
+      <w:r>
+        <w:rPr>
+          <w:rFonts w:hint="eastAsia"/>
+          <w:lang w:val="en-US" w:eastAsia="zh-CN"/>
+        </w:rPr>
+        <w:t>（</w:t>
+      </w:r>
+      <w:r>
+        <w:rPr>
+          <w:rFonts w:hint="default"/>
+          <w:lang w:val="en-US" w:eastAsia="zh-CN"/>
+        </w:rPr>
+        <w:t>大核</w:t>
+      </w:r>
+      <w:r>
+        <w:rPr>
+          <w:rFonts w:hint="eastAsia"/>
+          <w:lang w:val="en-US" w:eastAsia="zh-CN"/>
+        </w:rPr>
+        <w:t>）</w:t>
+      </w:r>
+      <w:r>
+        <w:rPr>
+          <w:rFonts w:hint="default"/>
+          <w:lang w:val="en-US" w:eastAsia="zh-CN"/>
+        </w:rPr>
+        <w:t>和四核ARM Cortex-A7</w:t>
+      </w:r>
+      <w:r>
+        <w:rPr>
+          <w:rFonts w:hint="eastAsia"/>
+          <w:lang w:val="en-US" w:eastAsia="zh-CN"/>
+        </w:rPr>
+        <w:t>（</w:t>
+      </w:r>
+      <w:r>
+        <w:rPr>
+          <w:rFonts w:hint="default"/>
+          <w:lang w:val="en-US" w:eastAsia="zh-CN"/>
+        </w:rPr>
+        <w:t>小核</w:t>
+      </w:r>
+      <w:r>
+        <w:rPr>
+          <w:rFonts w:hint="eastAsia"/>
+          <w:lang w:val="en-US" w:eastAsia="zh-CN"/>
+        </w:rPr>
+        <w:t>），</w:t>
+      </w:r>
+      <w:r>
+        <w:rPr>
+          <w:rFonts w:hint="default"/>
+          <w:lang w:val="en-US" w:eastAsia="zh-CN"/>
+        </w:rPr>
+        <w:t>出现在三星Exynos 5 Octa SoC上</w:t>
+      </w:r>
+      <w:r>
+        <w:rPr>
+          <w:rFonts w:hint="eastAsia"/>
+          <w:lang w:val="en-US" w:eastAsia="zh-CN"/>
+        </w:rPr>
+        <w:t>，并应用于</w:t>
+      </w:r>
+      <w:r>
+        <w:rPr>
+          <w:rFonts w:hint="default"/>
+          <w:lang w:val="en-US" w:eastAsia="zh-CN"/>
+        </w:rPr>
+        <w:t xml:space="preserve">三星Galaxy S4智能手机。 </w:t>
+      </w:r>
     </w:p>
     <w:p>
       <w:pPr>
@@ -3576,19 +3916,1521 @@
         <w:textAlignment w:val="auto"/>
         <w:rPr>
           <w:rFonts w:hint="default"/>
-          <w:b w:val="0"/>
-          <w:bCs w:val="0"/>
           <w:lang w:val="en-US" w:eastAsia="zh-CN"/>
         </w:rPr>
       </w:pPr>
+      <w:r>
+        <w:rPr>
+          <w:rFonts w:hint="default"/>
+          <w:lang w:val="en-US" w:eastAsia="zh-CN"/>
+        </w:rPr>
+        <w:t>性能异构</w:t>
+      </w:r>
+      <w:r>
+        <w:rPr>
+          <w:rFonts w:hint="eastAsia"/>
+          <w:lang w:val="en-US" w:eastAsia="zh-CN"/>
+        </w:rPr>
+        <w:t>的</w:t>
+      </w:r>
+      <w:r>
+        <w:rPr>
+          <w:rFonts w:hint="default"/>
+          <w:lang w:val="en-US" w:eastAsia="zh-CN"/>
+        </w:rPr>
+        <w:t>非对称多核架构</w:t>
+      </w:r>
+      <w:r>
+        <w:rPr>
+          <w:rFonts w:hint="eastAsia"/>
+          <w:lang w:val="en-US" w:eastAsia="zh-CN"/>
+        </w:rPr>
+        <w:t>有望解决</w:t>
+      </w:r>
+      <w:r>
+        <w:rPr>
+          <w:rFonts w:hint="default"/>
+          <w:lang w:val="en-US" w:eastAsia="zh-CN"/>
+        </w:rPr>
+        <w:t>当今两个相关但关键的问题</w:t>
+      </w:r>
+      <w:r>
+        <w:rPr>
+          <w:rFonts w:hint="eastAsia"/>
+          <w:lang w:val="en-US" w:eastAsia="zh-CN"/>
+        </w:rPr>
+        <w:t>：</w:t>
+      </w:r>
+      <w:r>
+        <w:rPr>
+          <w:rFonts w:hint="default" w:ascii="Times New Roman" w:hAnsi="Times New Roman" w:cs="Times New Roman"/>
+          <w:lang w:val="en-US" w:eastAsia="zh-CN"/>
+        </w:rPr>
+        <w:t>Amdahl</w:t>
+      </w:r>
+      <w:r>
+        <w:rPr>
+          <w:rFonts w:hint="default"/>
+          <w:lang w:val="en-US" w:eastAsia="zh-CN"/>
+        </w:rPr>
+        <w:t>定律[2]造成的性能限制和暗硅时代多核计算的能源效率。Hill和Marty在一篇开创性的论文[30]中提出，异构多核可以将顺序代码片段映射到一个复杂的核上——例如，通过乱序执行，能够利用指令级并行性</w:t>
+      </w:r>
+      <w:r>
+        <w:rPr>
+          <w:rFonts w:hint="eastAsia"/>
+          <w:lang w:val="en-US" w:eastAsia="zh-CN"/>
+        </w:rPr>
+        <w:t>（</w:t>
+      </w:r>
+      <w:r>
+        <w:rPr>
+          <w:rFonts w:hint="default"/>
+          <w:lang w:val="en-US" w:eastAsia="zh-CN"/>
+        </w:rPr>
+        <w:t>ILP</w:t>
+      </w:r>
+      <w:r>
+        <w:rPr>
+          <w:rFonts w:hint="eastAsia"/>
+          <w:lang w:val="en-US" w:eastAsia="zh-CN"/>
+        </w:rPr>
+        <w:t>）</w:t>
+      </w:r>
+      <w:r>
+        <w:rPr>
+          <w:rFonts w:hint="default"/>
+          <w:lang w:val="en-US" w:eastAsia="zh-CN"/>
+        </w:rPr>
+        <w:t>，从而加速顺序部分的执行——极大地提高了应用程序的加速。这是因为代码的并行部分可以通过提供TLP的简单核</w:t>
+      </w:r>
+      <w:r>
+        <w:rPr>
+          <w:rFonts w:hint="eastAsia"/>
+          <w:lang w:val="en-US" w:eastAsia="zh-CN"/>
+        </w:rPr>
+        <w:t>心</w:t>
+      </w:r>
+      <w:r>
+        <w:rPr>
+          <w:rFonts w:hint="default"/>
+          <w:lang w:val="en-US" w:eastAsia="zh-CN"/>
+        </w:rPr>
+        <w:t>阵列来加速，而顺序部分可以通过利用复杂</w:t>
+      </w:r>
+      <w:r>
+        <w:rPr>
+          <w:rFonts w:hint="eastAsia"/>
+          <w:lang w:val="en-US" w:eastAsia="zh-CN"/>
+        </w:rPr>
+        <w:t>核心</w:t>
+      </w:r>
+      <w:r>
+        <w:rPr>
+          <w:rFonts w:hint="default"/>
+          <w:lang w:val="en-US" w:eastAsia="zh-CN"/>
+        </w:rPr>
+        <w:t>的ILP来加速。</w:t>
+      </w:r>
     </w:p>
     <w:p>
       <w:pPr>
-        <w:jc w:val="both"/>
-        <w:rPr>
-          <w:rFonts w:hint="default" w:ascii="宋体" w:hAnsi="宋体" w:cs="宋体"/>
-          <w:sz w:val="21"/>
-          <w:szCs w:val="21"/>
+        <w:keepNext w:val="0"/>
+        <w:keepLines w:val="0"/>
+        <w:pageBreakBefore w:val="0"/>
+        <w:widowControl w:val="0"/>
+        <w:kinsoku/>
+        <w:wordWrap/>
+        <w:overflowPunct/>
+        <w:topLinePunct w:val="0"/>
+        <w:autoSpaceDE/>
+        <w:autoSpaceDN/>
+        <w:bidi w:val="0"/>
+        <w:adjustRightInd/>
+        <w:snapToGrid/>
+        <w:ind w:firstLine="360" w:firstLineChars="200"/>
+        <w:textAlignment w:val="auto"/>
+        <w:rPr>
+          <w:rFonts w:hint="default"/>
+          <w:lang w:val="en-US" w:eastAsia="zh-CN"/>
+        </w:rPr>
+      </w:pPr>
+      <w:r>
+        <w:rPr>
+          <w:rFonts w:hint="default"/>
+          <w:lang w:val="en-US" w:eastAsia="zh-CN"/>
+        </w:rPr>
+        <w:t>异构计算的能效优势非常明显。在任何时候，我们都只需要在不影响性能的情况下打开当前计算需求中最节能的核心。例如，在智能手机中，低功耗的小核心可以处理简单的任务，如电子邮件客户端，网页浏览等，从而节省能源，而复杂的核心必须开启计算密集型任务，如3D游戏，浏览基于flash的网站等，从而牺牲能源。这种计算模型非常适合暗硅时代，因为热约束无论如何都限制了可以在任何时间点打开的核心的比例</w:t>
+      </w:r>
+      <w:r>
+        <w:rPr>
+          <w:rFonts w:hint="eastAsia"/>
+          <w:lang w:val="en-US" w:eastAsia="zh-CN"/>
+        </w:rPr>
+        <w:t>；</w:t>
+      </w:r>
+      <w:r>
+        <w:rPr>
+          <w:rFonts w:hint="default"/>
+          <w:lang w:val="en-US" w:eastAsia="zh-CN"/>
+        </w:rPr>
+        <w:t>因此，打开合适的核心以获得更好的能源效率是有益的。请注意，除了微架构差异之外，这些架构还通过内核的动态电压-频率缩放</w:t>
+      </w:r>
+      <w:r>
+        <w:rPr>
+          <w:rFonts w:hint="eastAsia"/>
+          <w:lang w:val="en-US" w:eastAsia="zh-CN"/>
+        </w:rPr>
+        <w:t>（</w:t>
+      </w:r>
+      <w:r>
+        <w:rPr>
+          <w:rFonts w:hint="default"/>
+          <w:lang w:val="en-US" w:eastAsia="zh-CN"/>
+        </w:rPr>
+        <w:t>DVFS</w:t>
+      </w:r>
+      <w:r>
+        <w:rPr>
+          <w:rFonts w:hint="eastAsia"/>
+          <w:lang w:val="en-US" w:eastAsia="zh-CN"/>
+        </w:rPr>
+        <w:t>）</w:t>
+      </w:r>
+      <w:r>
+        <w:rPr>
+          <w:rFonts w:hint="default"/>
+          <w:lang w:val="en-US" w:eastAsia="zh-CN"/>
+        </w:rPr>
+        <w:t>在</w:t>
+      </w:r>
+      <w:r>
+        <w:rPr>
+          <w:rFonts w:hint="eastAsia"/>
+          <w:lang w:val="en-US" w:eastAsia="zh-CN"/>
+        </w:rPr>
+        <w:t>功耗-</w:t>
+      </w:r>
+      <w:r>
+        <w:rPr>
+          <w:rFonts w:hint="default"/>
+          <w:lang w:val="en-US" w:eastAsia="zh-CN"/>
+        </w:rPr>
+        <w:t>性能权衡曲线中提供了额外的设计点。</w:t>
+      </w:r>
+    </w:p>
+    <w:p>
+      <w:pPr>
+        <w:keepNext w:val="0"/>
+        <w:keepLines w:val="0"/>
+        <w:pageBreakBefore w:val="0"/>
+        <w:widowControl w:val="0"/>
+        <w:kinsoku/>
+        <w:wordWrap/>
+        <w:overflowPunct/>
+        <w:topLinePunct w:val="0"/>
+        <w:autoSpaceDE/>
+        <w:autoSpaceDN/>
+        <w:bidi w:val="0"/>
+        <w:adjustRightInd/>
+        <w:snapToGrid/>
+        <w:ind w:firstLine="361" w:firstLineChars="200"/>
+        <w:textAlignment w:val="auto"/>
+        <w:rPr>
+          <w:rFonts w:hint="default"/>
+          <w:lang w:val="en-US" w:eastAsia="zh-CN"/>
+        </w:rPr>
+      </w:pPr>
+      <w:r>
+        <w:rPr>
+          <w:rFonts w:hint="default"/>
+          <w:b/>
+          <w:bCs/>
+          <w:lang w:val="en-US" w:eastAsia="zh-CN"/>
+        </w:rPr>
+        <w:t>图3</w:t>
+      </w:r>
+      <w:r>
+        <w:rPr>
+          <w:rFonts w:hint="default"/>
+          <w:lang w:val="en-US" w:eastAsia="zh-CN"/>
+        </w:rPr>
+        <w:t>显示了商用ARM</w:t>
+      </w:r>
+      <w:r>
+        <w:rPr>
+          <w:rFonts w:hint="eastAsia"/>
+          <w:lang w:val="en-US" w:eastAsia="zh-CN"/>
+        </w:rPr>
+        <w:t xml:space="preserve"> big.</w:t>
+      </w:r>
+      <w:r>
+        <w:rPr>
+          <w:rFonts w:hint="default"/>
+          <w:lang w:val="en-US" w:eastAsia="zh-CN"/>
+        </w:rPr>
+        <w:t>LITTLE架构处理器异构多核架构的</w:t>
+      </w:r>
+      <w:r>
+        <w:rPr>
+          <w:rFonts w:hint="eastAsia"/>
+          <w:lang w:val="en-US" w:eastAsia="zh-CN"/>
+        </w:rPr>
+        <w:t>功耗-</w:t>
+      </w:r>
+      <w:r>
+        <w:rPr>
+          <w:rFonts w:hint="default"/>
+          <w:lang w:val="en-US" w:eastAsia="zh-CN"/>
+        </w:rPr>
+        <w:t>性能异构性[60]。我们使用的评估平台是Versatile Express开发平台，该平台由一个带有两个Cortex-A15</w:t>
+      </w:r>
+      <w:r>
+        <w:rPr>
+          <w:rFonts w:hint="eastAsia"/>
+          <w:lang w:val="en-US" w:eastAsia="zh-CN"/>
+        </w:rPr>
+        <w:t>核心</w:t>
+      </w:r>
+      <w:r>
+        <w:rPr>
+          <w:rFonts w:hint="default"/>
+          <w:lang w:val="en-US" w:eastAsia="zh-CN"/>
+        </w:rPr>
+        <w:t>和三个Cortex-A7</w:t>
+      </w:r>
+      <w:r>
+        <w:rPr>
+          <w:rFonts w:hint="eastAsia"/>
+          <w:lang w:val="en-US" w:eastAsia="zh-CN"/>
+        </w:rPr>
+        <w:t>核心</w:t>
+      </w:r>
+      <w:r>
+        <w:rPr>
+          <w:rFonts w:hint="default"/>
+          <w:lang w:val="en-US" w:eastAsia="zh-CN"/>
+        </w:rPr>
+        <w:t xml:space="preserve">的原型芯片组成，采用45纳米技术。所有核心都实现了ARM </w:t>
+      </w:r>
+      <w:r>
+        <w:rPr>
+          <w:rFonts w:hint="eastAsia"/>
+          <w:lang w:val="en-US" w:eastAsia="zh-CN"/>
+        </w:rPr>
+        <w:t>v</w:t>
+      </w:r>
+      <w:r>
+        <w:rPr>
+          <w:rFonts w:hint="default"/>
+          <w:lang w:val="en-US" w:eastAsia="zh-CN"/>
+        </w:rPr>
+        <w:t>7A ISA。虽然每个核心都有私有的L1指令和数据缓存，但L2缓存在集群中的所有核心之间共享。跨集群的L2缓存通过缓存一致互连保持无缝一致，以便应用程序可以轻松地从一个集群迁移到另一个集群。该体系结构为每个集群提供DVFS特性。但是集群中的所有核心应该在相同的频率级别上运行。此外，如果需要，可以关闭空闲集群的电源。该芯片配备了测量每个集群的频率、电压、功率、能耗的传感器和性能计数器。</w:t>
+      </w:r>
+    </w:p>
+    <w:p>
+      <w:pPr>
+        <w:keepNext w:val="0"/>
+        <w:keepLines w:val="0"/>
+        <w:pageBreakBefore w:val="0"/>
+        <w:widowControl w:val="0"/>
+        <w:kinsoku/>
+        <w:wordWrap/>
+        <w:overflowPunct/>
+        <w:topLinePunct w:val="0"/>
+        <w:autoSpaceDE/>
+        <w:autoSpaceDN/>
+        <w:bidi w:val="0"/>
+        <w:adjustRightInd/>
+        <w:snapToGrid/>
+        <w:ind w:firstLine="361" w:firstLineChars="200"/>
+        <w:textAlignment w:val="auto"/>
+        <w:rPr>
+          <w:rFonts w:hint="default"/>
+          <w:lang w:val="en-US" w:eastAsia="zh-CN"/>
+        </w:rPr>
+      </w:pPr>
+      <w:r>
+        <w:rPr>
+          <w:rFonts w:hint="default"/>
+          <w:b/>
+          <w:bCs/>
+          <w:lang w:val="en-US" w:eastAsia="zh-CN"/>
+        </w:rPr>
+        <w:t>图3</w:t>
+      </w:r>
+      <w:r>
+        <w:rPr>
+          <w:rFonts w:hint="default"/>
+          <w:lang w:val="en-US" w:eastAsia="zh-CN"/>
+        </w:rPr>
+        <w:t>分别绘制了Cortex-A7和Cortex-A15集群上基准测试应用程序的指令周期</w:t>
+      </w:r>
+      <w:r>
+        <w:rPr>
+          <w:rFonts w:hint="eastAsia"/>
+          <w:lang w:val="en-US" w:eastAsia="zh-CN"/>
+        </w:rPr>
+        <w:t>（</w:t>
+      </w:r>
+      <w:r>
+        <w:rPr>
+          <w:rFonts w:hint="default"/>
+          <w:lang w:val="en-US" w:eastAsia="zh-CN"/>
+        </w:rPr>
+        <w:t>IPC</w:t>
+      </w:r>
+      <w:r>
+        <w:rPr>
+          <w:rFonts w:hint="eastAsia"/>
+          <w:lang w:val="en-US" w:eastAsia="zh-CN"/>
+        </w:rPr>
+        <w:t>）</w:t>
+      </w:r>
+      <w:r>
+        <w:rPr>
+          <w:rFonts w:hint="default"/>
+          <w:lang w:val="en-US" w:eastAsia="zh-CN"/>
+        </w:rPr>
+        <w:t>和平均功耗</w:t>
+      </w:r>
+      <w:r>
+        <w:rPr>
+          <w:rFonts w:hint="eastAsia"/>
+          <w:lang w:val="en-US" w:eastAsia="zh-CN"/>
+        </w:rPr>
+        <w:t>（</w:t>
+      </w:r>
+      <w:r>
+        <w:rPr>
+          <w:rFonts w:hint="default"/>
+          <w:lang w:val="en-US" w:eastAsia="zh-CN"/>
+        </w:rPr>
+        <w:t>瓦特</w:t>
+      </w:r>
+      <w:r>
+        <w:rPr>
+          <w:rFonts w:hint="eastAsia"/>
+          <w:lang w:val="en-US" w:eastAsia="zh-CN"/>
+        </w:rPr>
+        <w:t>）</w:t>
+      </w:r>
+      <w:r>
+        <w:rPr>
+          <w:rFonts w:hint="default"/>
+          <w:lang w:val="en-US" w:eastAsia="zh-CN"/>
+        </w:rPr>
+        <w:t>。在这个实验中，我们为两个集群设置了相同的电压</w:t>
+      </w:r>
+      <w:r>
+        <w:rPr>
+          <w:rFonts w:hint="eastAsia"/>
+          <w:lang w:val="en-US" w:eastAsia="zh-CN"/>
+        </w:rPr>
+        <w:t>（</w:t>
+      </w:r>
+      <w:r>
+        <w:rPr>
+          <w:rFonts w:hint="default"/>
+          <w:lang w:val="en-US" w:eastAsia="zh-CN"/>
+        </w:rPr>
+        <w:t>1.05伏</w:t>
+      </w:r>
+      <w:r>
+        <w:rPr>
+          <w:rFonts w:hint="eastAsia"/>
+          <w:lang w:val="en-US" w:eastAsia="zh-CN"/>
+        </w:rPr>
+        <w:t>）</w:t>
+      </w:r>
+      <w:r>
+        <w:rPr>
+          <w:rFonts w:hint="default"/>
+          <w:lang w:val="en-US" w:eastAsia="zh-CN"/>
+        </w:rPr>
+        <w:t>和频率</w:t>
+      </w:r>
+      <w:r>
+        <w:rPr>
+          <w:rFonts w:hint="eastAsia"/>
+          <w:lang w:val="en-US" w:eastAsia="zh-CN"/>
+        </w:rPr>
+        <w:t>（</w:t>
+      </w:r>
+      <w:r>
+        <w:rPr>
+          <w:rFonts w:hint="default"/>
+          <w:lang w:val="en-US" w:eastAsia="zh-CN"/>
+        </w:rPr>
+        <w:t>1 GHz</w:t>
+      </w:r>
+      <w:r>
+        <w:rPr>
+          <w:rFonts w:hint="eastAsia"/>
+          <w:lang w:val="en-US" w:eastAsia="zh-CN"/>
+        </w:rPr>
+        <w:t>）</w:t>
+      </w:r>
+      <w:r>
+        <w:rPr>
+          <w:rFonts w:hint="default"/>
+          <w:lang w:val="en-US" w:eastAsia="zh-CN"/>
+        </w:rPr>
+        <w:t>水平，并且一次只使用一个核心来运行基准测试。注意，我们只能测量集群级别的功率，而不能测量单个核心级别的功率。因此，即使只有一个核心在运行基准测试应用程序，而其他核心处于空闲状态，该图中报告的功耗也对应于集群中的功耗。显然，与A7相比，A15具有更好的IPC</w:t>
+      </w:r>
+      <w:r>
+        <w:rPr>
+          <w:rFonts w:hint="eastAsia"/>
+          <w:lang w:val="en-US" w:eastAsia="zh-CN"/>
+        </w:rPr>
+        <w:t>（</w:t>
+      </w:r>
+      <w:r>
+        <w:rPr>
+          <w:rFonts w:hint="default"/>
+          <w:lang w:val="en-US" w:eastAsia="zh-CN"/>
+        </w:rPr>
+        <w:t>平均加速</w:t>
+      </w:r>
+      <w:r>
+        <w:rPr>
+          <w:rFonts w:hint="eastAsia"/>
+          <w:lang w:val="en-US" w:eastAsia="zh-CN"/>
+        </w:rPr>
+        <w:t>比</w:t>
+      </w:r>
+      <w:r>
+        <w:rPr>
+          <w:rFonts w:hint="default"/>
+          <w:lang w:val="en-US" w:eastAsia="zh-CN"/>
+        </w:rPr>
+        <w:t>1.86</w:t>
+      </w:r>
+      <w:r>
+        <w:rPr>
+          <w:rFonts w:hint="eastAsia"/>
+          <w:lang w:val="en-US" w:eastAsia="zh-CN"/>
+        </w:rPr>
+        <w:t>）</w:t>
+      </w:r>
+      <w:r>
+        <w:rPr>
+          <w:rFonts w:hint="default"/>
+          <w:lang w:val="en-US" w:eastAsia="zh-CN"/>
+        </w:rPr>
+        <w:t>，但功耗行为要差得多</w:t>
+      </w:r>
+      <w:r>
+        <w:rPr>
+          <w:rFonts w:hint="eastAsia"/>
+          <w:lang w:val="en-US" w:eastAsia="zh-CN"/>
+        </w:rPr>
+        <w:t>（</w:t>
+      </w:r>
+      <w:r>
+        <w:rPr>
+          <w:rFonts w:hint="default"/>
+          <w:lang w:val="en-US" w:eastAsia="zh-CN"/>
+        </w:rPr>
+        <w:t>平均功率是A7的1.7倍</w:t>
+      </w:r>
+      <w:r>
+        <w:rPr>
+          <w:rFonts w:hint="eastAsia"/>
+          <w:lang w:val="en-US" w:eastAsia="zh-CN"/>
+        </w:rPr>
+        <w:t>）</w:t>
+      </w:r>
+      <w:r>
+        <w:rPr>
+          <w:rFonts w:hint="default"/>
+          <w:lang w:val="en-US" w:eastAsia="zh-CN"/>
+        </w:rPr>
+        <w:t>。</w:t>
+      </w:r>
+    </w:p>
+    <w:p>
+      <w:pPr>
+        <w:bidi w:val="0"/>
+        <w:rPr>
+          <w:rFonts w:hint="eastAsia"/>
+          <w:b/>
+          <w:bCs/>
+          <w:lang w:val="en-US" w:eastAsia="zh-CN"/>
+        </w:rPr>
+      </w:pPr>
+      <w:r>
+        <w:rPr>
+          <w:rFonts w:hint="eastAsia"/>
+          <w:b/>
+          <w:bCs/>
+          <w:lang w:val="en-US" w:eastAsia="zh-CN"/>
+        </w:rPr>
+        <w:t>软件支持</w:t>
+      </w:r>
+    </w:p>
+    <w:p>
+      <w:pPr>
+        <w:keepNext w:val="0"/>
+        <w:keepLines w:val="0"/>
+        <w:pageBreakBefore w:val="0"/>
+        <w:widowControl w:val="0"/>
+        <w:kinsoku/>
+        <w:wordWrap/>
+        <w:overflowPunct/>
+        <w:topLinePunct w:val="0"/>
+        <w:autoSpaceDE/>
+        <w:autoSpaceDN/>
+        <w:bidi w:val="0"/>
+        <w:adjustRightInd/>
+        <w:snapToGrid/>
+        <w:ind w:firstLine="360" w:firstLineChars="200"/>
+        <w:textAlignment w:val="auto"/>
+        <w:rPr>
+          <w:rFonts w:hint="default"/>
+          <w:b w:val="0"/>
+          <w:bCs w:val="0"/>
+          <w:lang w:val="en-US" w:eastAsia="zh-CN"/>
+        </w:rPr>
+      </w:pPr>
+      <w:r>
+        <w:rPr>
+          <w:rFonts w:hint="default"/>
+          <w:b w:val="0"/>
+          <w:bCs w:val="0"/>
+          <w:lang w:val="en-US" w:eastAsia="zh-CN"/>
+        </w:rPr>
+        <w:t>利用异构多核提供的独特机会来实现节能计算</w:t>
+      </w:r>
+      <w:r>
+        <w:rPr>
+          <w:rFonts w:hint="default"/>
+          <w:b w:val="0"/>
+          <w:bCs w:val="0"/>
+          <w:lang w:val="en-US" w:eastAsia="zh-CN"/>
+        </w:rPr>
+        <w:t>需要复杂的运行时管理技术</w:t>
+      </w:r>
+      <w:r>
+        <w:rPr>
+          <w:rFonts w:hint="default"/>
+          <w:b w:val="0"/>
+          <w:bCs w:val="0"/>
+          <w:lang w:val="en-US" w:eastAsia="zh-CN"/>
+        </w:rPr>
+        <w:t>。这包括</w:t>
+      </w:r>
+      <w:r>
+        <w:rPr>
+          <w:rFonts w:hint="eastAsia"/>
+          <w:b w:val="0"/>
+          <w:bCs w:val="0"/>
+          <w:lang w:val="en-US" w:eastAsia="zh-CN"/>
+        </w:rPr>
+        <w:t>（</w:t>
+      </w:r>
+      <w:r>
+        <w:rPr>
+          <w:rFonts w:hint="default"/>
+          <w:b w:val="0"/>
+          <w:bCs w:val="0"/>
+          <w:lang w:val="en-US" w:eastAsia="zh-CN"/>
+        </w:rPr>
+        <w:t>a</w:t>
+      </w:r>
+      <w:r>
+        <w:rPr>
+          <w:rFonts w:hint="eastAsia"/>
+          <w:b w:val="0"/>
+          <w:bCs w:val="0"/>
+          <w:lang w:val="en-US" w:eastAsia="zh-CN"/>
+        </w:rPr>
+        <w:t>）</w:t>
+      </w:r>
+      <w:r>
+        <w:rPr>
+          <w:rFonts w:hint="default"/>
+          <w:b w:val="0"/>
+          <w:bCs w:val="0"/>
+          <w:lang w:val="en-US" w:eastAsia="zh-CN"/>
+        </w:rPr>
+        <w:t>确定最适合应用或应用阶段的核心类型，</w:t>
+      </w:r>
+      <w:r>
+        <w:rPr>
+          <w:rFonts w:hint="eastAsia"/>
+          <w:b w:val="0"/>
+          <w:bCs w:val="0"/>
+          <w:lang w:val="en-US" w:eastAsia="zh-CN"/>
+        </w:rPr>
+        <w:t>（</w:t>
+      </w:r>
+      <w:r>
+        <w:rPr>
+          <w:rFonts w:hint="default"/>
+          <w:b w:val="0"/>
+          <w:bCs w:val="0"/>
+          <w:lang w:val="en-US" w:eastAsia="zh-CN"/>
+        </w:rPr>
+        <w:t>b</w:t>
+      </w:r>
+      <w:r>
+        <w:rPr>
+          <w:rFonts w:hint="eastAsia"/>
+          <w:b w:val="0"/>
+          <w:bCs w:val="0"/>
+          <w:lang w:val="en-US" w:eastAsia="zh-CN"/>
+        </w:rPr>
+        <w:t>）</w:t>
+      </w:r>
+      <w:r>
+        <w:rPr>
+          <w:rFonts w:hint="default"/>
+          <w:b w:val="0"/>
+          <w:bCs w:val="0"/>
+          <w:lang w:val="en-US" w:eastAsia="zh-CN"/>
+        </w:rPr>
+        <w:t>通过任务迁移将应用移动到适当的核心，以及</w:t>
+      </w:r>
+      <w:r>
+        <w:rPr>
+          <w:rFonts w:hint="eastAsia"/>
+          <w:b w:val="0"/>
+          <w:bCs w:val="0"/>
+          <w:lang w:val="en-US" w:eastAsia="zh-CN"/>
+        </w:rPr>
+        <w:t>（</w:t>
+      </w:r>
+      <w:r>
+        <w:rPr>
+          <w:rFonts w:hint="default"/>
+          <w:b w:val="0"/>
+          <w:bCs w:val="0"/>
+          <w:lang w:val="en-US" w:eastAsia="zh-CN"/>
+        </w:rPr>
+        <w:t>c</w:t>
+      </w:r>
+      <w:r>
+        <w:rPr>
+          <w:rFonts w:hint="eastAsia"/>
+          <w:b w:val="0"/>
+          <w:bCs w:val="0"/>
+          <w:lang w:val="en-US" w:eastAsia="zh-CN"/>
+        </w:rPr>
+        <w:t>）</w:t>
+      </w:r>
+      <w:r>
+        <w:rPr>
+          <w:rFonts w:hint="default"/>
+          <w:b w:val="0"/>
+          <w:bCs w:val="0"/>
+          <w:lang w:val="en-US" w:eastAsia="zh-CN"/>
+        </w:rPr>
+        <w:t>为核心设置适当的电压频率水平，以便以最小的能量满足应用的性能要求，同时不超过热设计功率</w:t>
+      </w:r>
+      <w:r>
+        <w:rPr>
+          <w:rFonts w:hint="eastAsia"/>
+          <w:b w:val="0"/>
+          <w:bCs w:val="0"/>
+          <w:lang w:val="en-US" w:eastAsia="zh-CN"/>
+        </w:rPr>
+        <w:t>（</w:t>
+      </w:r>
+      <w:r>
+        <w:rPr>
+          <w:rFonts w:hint="default"/>
+          <w:b w:val="0"/>
+          <w:bCs w:val="0"/>
+          <w:lang w:val="en-US" w:eastAsia="zh-CN"/>
+        </w:rPr>
+        <w:t>TDP</w:t>
+      </w:r>
+      <w:r>
+        <w:rPr>
+          <w:rFonts w:hint="eastAsia"/>
+          <w:b w:val="0"/>
+          <w:bCs w:val="0"/>
+          <w:lang w:val="en-US" w:eastAsia="zh-CN"/>
+        </w:rPr>
+        <w:t>）</w:t>
+      </w:r>
+      <w:r>
+        <w:rPr>
+          <w:rFonts w:hint="default"/>
+          <w:b w:val="0"/>
+          <w:bCs w:val="0"/>
+          <w:lang w:val="en-US" w:eastAsia="zh-CN"/>
+        </w:rPr>
+        <w:t>限制。</w:t>
+      </w:r>
+    </w:p>
+    <w:p>
+      <w:pPr>
+        <w:keepNext w:val="0"/>
+        <w:keepLines w:val="0"/>
+        <w:pageBreakBefore w:val="0"/>
+        <w:widowControl w:val="0"/>
+        <w:kinsoku/>
+        <w:wordWrap/>
+        <w:overflowPunct/>
+        <w:topLinePunct w:val="0"/>
+        <w:autoSpaceDE/>
+        <w:autoSpaceDN/>
+        <w:bidi w:val="0"/>
+        <w:adjustRightInd/>
+        <w:snapToGrid/>
+        <w:ind w:firstLine="360" w:firstLineChars="200"/>
+        <w:textAlignment w:val="auto"/>
+        <w:rPr>
+          <w:rFonts w:hint="default"/>
+          <w:b w:val="0"/>
+          <w:bCs w:val="0"/>
+          <w:lang w:val="en-US" w:eastAsia="zh-CN"/>
+        </w:rPr>
+      </w:pPr>
+      <w:r>
+        <w:rPr>
+          <w:rFonts w:hint="default"/>
+          <w:b w:val="0"/>
+          <w:bCs w:val="0"/>
+          <w:lang w:val="en-US" w:eastAsia="zh-CN"/>
+        </w:rPr>
+        <w:t>在这个过程中需要的第一步是一个准确的</w:t>
+      </w:r>
+      <w:r>
+        <w:rPr>
+          <w:rFonts w:hint="eastAsia"/>
+          <w:b w:val="0"/>
+          <w:bCs w:val="0"/>
+          <w:lang w:val="en-US" w:eastAsia="zh-CN"/>
+        </w:rPr>
+        <w:t>功耗-</w:t>
+      </w:r>
+      <w:r>
+        <w:rPr>
+          <w:rFonts w:hint="default"/>
+          <w:b w:val="0"/>
+          <w:bCs w:val="0"/>
+          <w:lang w:val="en-US" w:eastAsia="zh-CN"/>
+        </w:rPr>
+        <w:t>性能估计机制。当应用程序在一种核心类型上运行时，需要预测它在其他核心类型和不同电压频率水平上的</w:t>
+      </w:r>
+      <w:r>
+        <w:rPr>
+          <w:rFonts w:hint="eastAsia"/>
+          <w:b w:val="0"/>
+          <w:bCs w:val="0"/>
+          <w:lang w:val="en-US" w:eastAsia="zh-CN"/>
+        </w:rPr>
+        <w:t>功耗</w:t>
+      </w:r>
+      <w:r>
+        <w:rPr>
+          <w:rFonts w:hint="default"/>
+          <w:b w:val="0"/>
+          <w:bCs w:val="0"/>
+          <w:lang w:val="en-US" w:eastAsia="zh-CN"/>
+        </w:rPr>
+        <w:t>和性能行为，从而决定是否应该迁移应用程序以及迁移到哪里。</w:t>
+      </w:r>
+      <w:r>
+        <w:rPr>
+          <w:rFonts w:hint="default"/>
+          <w:b w:val="0"/>
+          <w:bCs w:val="0"/>
+          <w:lang w:val="en-US" w:eastAsia="zh-CN"/>
+        </w:rPr>
+        <w:t>文献[60]中已经开发了</w:t>
+      </w:r>
+      <w:r>
+        <w:rPr>
+          <w:rFonts w:hint="default"/>
+          <w:b w:val="0"/>
+          <w:bCs w:val="0"/>
+          <w:lang w:val="en-US" w:eastAsia="zh-CN"/>
+        </w:rPr>
+        <w:t>对于ARM</w:t>
+      </w:r>
+      <w:r>
+        <w:rPr>
+          <w:rFonts w:hint="eastAsia"/>
+          <w:b w:val="0"/>
+          <w:bCs w:val="0"/>
+          <w:lang w:val="en-US" w:eastAsia="zh-CN"/>
+        </w:rPr>
+        <w:t xml:space="preserve"> big.</w:t>
+      </w:r>
+      <w:r>
+        <w:rPr>
+          <w:rFonts w:hint="default"/>
+          <w:b w:val="0"/>
+          <w:bCs w:val="0"/>
+          <w:lang w:val="en-US" w:eastAsia="zh-CN"/>
+        </w:rPr>
+        <w:t>LITTLE架构的</w:t>
+      </w:r>
+      <w:r>
+        <w:rPr>
+          <w:rFonts w:hint="eastAsia"/>
+          <w:b w:val="0"/>
+          <w:bCs w:val="0"/>
+          <w:lang w:val="en-US" w:eastAsia="zh-CN"/>
+        </w:rPr>
+        <w:t>这种功耗-</w:t>
+      </w:r>
+      <w:r>
+        <w:rPr>
+          <w:rFonts w:hint="default"/>
+          <w:b w:val="0"/>
+          <w:bCs w:val="0"/>
+          <w:lang w:val="en-US" w:eastAsia="zh-CN"/>
+        </w:rPr>
+        <w:t>性能模型</w:t>
+      </w:r>
+      <w:r>
+        <w:rPr>
+          <w:rFonts w:hint="default"/>
+          <w:b w:val="0"/>
+          <w:bCs w:val="0"/>
+          <w:lang w:val="en-US" w:eastAsia="zh-CN"/>
+        </w:rPr>
+        <w:t>。由于各种原因，这种建模对于真实的体系结构来说是具有挑战性的。首先，大核心和小核心不仅在</w:t>
+      </w:r>
+      <w:r>
+        <w:rPr>
+          <w:rFonts w:hint="eastAsia"/>
+          <w:b w:val="0"/>
+          <w:bCs w:val="0"/>
+          <w:lang w:val="en-US" w:eastAsia="zh-CN"/>
+        </w:rPr>
+        <w:t>流水线</w:t>
+      </w:r>
+      <w:r>
+        <w:rPr>
+          <w:rFonts w:hint="default"/>
+          <w:b w:val="0"/>
+          <w:bCs w:val="0"/>
+          <w:lang w:val="en-US" w:eastAsia="zh-CN"/>
+        </w:rPr>
+        <w:t>组织中，而且在缓存层次结构和分支预测器方面都有很大的不同。因此，给定一种核心类型的缓存缺失率或分支错误预测，我们必须估计另一种核心类型的缓存缺失率或分支错误预测。其次，我们受到</w:t>
+      </w:r>
+      <w:r>
+        <w:rPr>
+          <w:rFonts w:hint="eastAsia"/>
+          <w:b w:val="0"/>
+          <w:bCs w:val="0"/>
+          <w:lang w:val="en-US" w:eastAsia="zh-CN"/>
+        </w:rPr>
+        <w:t>核心</w:t>
+      </w:r>
+      <w:r>
+        <w:rPr>
+          <w:rFonts w:hint="default"/>
+          <w:b w:val="0"/>
+          <w:bCs w:val="0"/>
+          <w:lang w:val="en-US" w:eastAsia="zh-CN"/>
+        </w:rPr>
+        <w:t>上可用的性能计数器的限制，不能假设根本不可用的额外分析信息，例如指令间依赖关系。这些挑战可以通过静态程序分析</w:t>
+      </w:r>
+      <w:r>
+        <w:rPr>
+          <w:rFonts w:hint="eastAsia"/>
+          <w:b w:val="0"/>
+          <w:bCs w:val="0"/>
+          <w:lang w:val="en-US" w:eastAsia="zh-CN"/>
+        </w:rPr>
+        <w:t>（</w:t>
+      </w:r>
+      <w:r>
+        <w:rPr>
+          <w:rFonts w:hint="default"/>
+          <w:b w:val="0"/>
+          <w:bCs w:val="0"/>
+          <w:lang w:val="en-US" w:eastAsia="zh-CN"/>
+        </w:rPr>
+        <w:t>识别指令间依赖关系</w:t>
+      </w:r>
+      <w:r>
+        <w:rPr>
+          <w:rFonts w:hint="eastAsia"/>
+          <w:b w:val="0"/>
+          <w:bCs w:val="0"/>
+          <w:lang w:val="en-US" w:eastAsia="zh-CN"/>
+        </w:rPr>
+        <w:t>）</w:t>
+      </w:r>
+      <w:r>
+        <w:rPr>
+          <w:rFonts w:hint="default"/>
+          <w:b w:val="0"/>
+          <w:bCs w:val="0"/>
+          <w:lang w:val="en-US" w:eastAsia="zh-CN"/>
+        </w:rPr>
+        <w:t>、基于对底层架构的理解构建分析模型的机制建模</w:t>
+      </w:r>
+      <w:r>
+        <w:rPr>
+          <w:rFonts w:hint="eastAsia"/>
+          <w:b w:val="0"/>
+          <w:bCs w:val="0"/>
+          <w:lang w:val="en-US" w:eastAsia="zh-CN"/>
+        </w:rPr>
+        <w:t>（</w:t>
+      </w:r>
+      <w:r>
+        <w:rPr>
+          <w:rFonts w:hint="default"/>
+          <w:b w:val="0"/>
+          <w:bCs w:val="0"/>
+          <w:lang w:val="en-US" w:eastAsia="zh-CN"/>
+        </w:rPr>
+        <w:t>例如，由于指令间依赖关系和资源约束而导致</w:t>
+      </w:r>
+      <w:r>
+        <w:rPr>
+          <w:rFonts w:hint="eastAsia"/>
+          <w:b w:val="0"/>
+          <w:bCs w:val="0"/>
+          <w:lang w:val="en-US" w:eastAsia="zh-CN"/>
+        </w:rPr>
+        <w:t>的流水线阻塞</w:t>
+      </w:r>
+      <w:r>
+        <w:rPr>
+          <w:rFonts w:hint="default"/>
+          <w:b w:val="0"/>
+          <w:bCs w:val="0"/>
+          <w:lang w:val="en-US" w:eastAsia="zh-CN"/>
+        </w:rPr>
+        <w:t>的影响，而不是错过</w:t>
+      </w:r>
+      <w:r>
+        <w:rPr>
+          <w:rFonts w:hint="eastAsia"/>
+          <w:b w:val="0"/>
+          <w:bCs w:val="0"/>
+          <w:lang w:val="en-US" w:eastAsia="zh-CN"/>
+        </w:rPr>
+        <w:t>性能统计事件），</w:t>
+      </w:r>
+      <w:r>
+        <w:rPr>
+          <w:rFonts w:hint="default"/>
+          <w:b w:val="0"/>
+          <w:bCs w:val="0"/>
+          <w:lang w:val="en-US" w:eastAsia="zh-CN"/>
+        </w:rPr>
+        <w:t>以及使用统计推断技术</w:t>
+      </w:r>
+      <w:r>
+        <w:rPr>
+          <w:rFonts w:hint="eastAsia"/>
+          <w:b w:val="0"/>
+          <w:bCs w:val="0"/>
+          <w:lang w:val="en-US" w:eastAsia="zh-CN"/>
+        </w:rPr>
+        <w:t>（</w:t>
+      </w:r>
+      <w:r>
+        <w:rPr>
+          <w:rFonts w:hint="default"/>
+          <w:b w:val="0"/>
+          <w:bCs w:val="0"/>
+          <w:lang w:val="en-US" w:eastAsia="zh-CN"/>
+        </w:rPr>
+        <w:t>如回归</w:t>
+      </w:r>
+      <w:r>
+        <w:rPr>
+          <w:rFonts w:hint="eastAsia"/>
+          <w:b w:val="0"/>
+          <w:bCs w:val="0"/>
+          <w:lang w:val="en-US" w:eastAsia="zh-CN"/>
+        </w:rPr>
+        <w:t>）</w:t>
+      </w:r>
+      <w:r>
+        <w:rPr>
+          <w:rFonts w:hint="default"/>
+          <w:b w:val="0"/>
+          <w:bCs w:val="0"/>
+          <w:lang w:val="en-US" w:eastAsia="zh-CN"/>
+        </w:rPr>
+        <w:t>创建分析模型</w:t>
+      </w:r>
+      <w:r>
+        <w:rPr>
+          <w:rFonts w:hint="eastAsia"/>
+          <w:b w:val="0"/>
+          <w:bCs w:val="0"/>
+          <w:lang w:val="en-US" w:eastAsia="zh-CN"/>
+        </w:rPr>
+        <w:t>（</w:t>
+      </w:r>
+      <w:r>
+        <w:rPr>
+          <w:rFonts w:hint="default"/>
+          <w:b w:val="0"/>
+          <w:bCs w:val="0"/>
+          <w:lang w:val="en-US" w:eastAsia="zh-CN"/>
+        </w:rPr>
+        <w:t>用于核间缺失事件估计</w:t>
+      </w:r>
+      <w:r>
+        <w:rPr>
+          <w:rFonts w:hint="eastAsia"/>
+          <w:b w:val="0"/>
+          <w:bCs w:val="0"/>
+          <w:lang w:val="en-US" w:eastAsia="zh-CN"/>
+        </w:rPr>
+        <w:t>）</w:t>
+      </w:r>
+      <w:r>
+        <w:rPr>
+          <w:rFonts w:hint="default"/>
+          <w:b w:val="0"/>
+          <w:bCs w:val="0"/>
+          <w:lang w:val="en-US" w:eastAsia="zh-CN"/>
+        </w:rPr>
+        <w:t>的经验建模。</w:t>
+      </w:r>
+    </w:p>
+    <w:p>
+      <w:pPr>
+        <w:keepNext w:val="0"/>
+        <w:keepLines w:val="0"/>
+        <w:pageBreakBefore w:val="0"/>
+        <w:widowControl w:val="0"/>
+        <w:kinsoku/>
+        <w:wordWrap/>
+        <w:overflowPunct/>
+        <w:topLinePunct w:val="0"/>
+        <w:autoSpaceDE/>
+        <w:autoSpaceDN/>
+        <w:bidi w:val="0"/>
+        <w:adjustRightInd/>
+        <w:snapToGrid/>
+        <w:ind w:firstLine="360" w:firstLineChars="200"/>
+        <w:textAlignment w:val="auto"/>
+        <w:rPr>
+          <w:rFonts w:hint="default"/>
+          <w:b w:val="0"/>
+          <w:bCs w:val="0"/>
+          <w:lang w:val="en-US" w:eastAsia="zh-CN"/>
+        </w:rPr>
+      </w:pPr>
+      <w:r>
+        <w:rPr>
+          <w:rFonts w:hint="default"/>
+          <w:b w:val="0"/>
+          <w:bCs w:val="0"/>
+          <w:lang w:val="en-US" w:eastAsia="zh-CN"/>
+        </w:rPr>
+        <w:t>然后可以利用这些预测为应用程序或应用程序的阶段及其DVFS选择合适的核心类型。为了优化性能，Craeynest等人[73]提出了一种非对称多核调度技术，使用跨不同核类型的在线性能估计。类似地，Koufaty等人[38]提出了一种动态异构感知调度器，该调度器在复杂</w:t>
+      </w:r>
+      <w:r>
+        <w:rPr>
+          <w:rFonts w:hint="eastAsia"/>
+          <w:b w:val="0"/>
+          <w:bCs w:val="0"/>
+          <w:lang w:val="en-US" w:eastAsia="zh-CN"/>
+        </w:rPr>
+        <w:t>核心</w:t>
+      </w:r>
+      <w:r>
+        <w:rPr>
+          <w:rFonts w:hint="default"/>
+          <w:b w:val="0"/>
+          <w:bCs w:val="0"/>
+          <w:lang w:val="en-US" w:eastAsia="zh-CN"/>
+        </w:rPr>
+        <w:t>上调度具有非常低内存延迟的任务以获得更高的性能。但是这些</w:t>
+      </w:r>
+      <w:r>
+        <w:rPr>
+          <w:rFonts w:hint="eastAsia"/>
+          <w:b w:val="0"/>
+          <w:bCs w:val="0"/>
+          <w:lang w:val="en-US" w:eastAsia="zh-CN"/>
+        </w:rPr>
+        <w:t>工作</w:t>
+      </w:r>
+      <w:r>
+        <w:rPr>
+          <w:rFonts w:hint="default"/>
+          <w:b w:val="0"/>
+          <w:bCs w:val="0"/>
+          <w:lang w:val="en-US" w:eastAsia="zh-CN"/>
+        </w:rPr>
+        <w:t>并没有考虑到</w:t>
+      </w:r>
+      <w:r>
+        <w:rPr>
+          <w:rFonts w:hint="eastAsia"/>
+          <w:b w:val="0"/>
+          <w:bCs w:val="0"/>
+          <w:lang w:val="en-US" w:eastAsia="zh-CN"/>
+        </w:rPr>
+        <w:t>功耗</w:t>
+      </w:r>
+      <w:r>
+        <w:rPr>
+          <w:rFonts w:hint="default"/>
+          <w:b w:val="0"/>
+          <w:bCs w:val="0"/>
+          <w:lang w:val="en-US" w:eastAsia="zh-CN"/>
+        </w:rPr>
+        <w:t>问题。Winter等人的一项研究[77]评估了异构多核的各种调度和电源管理技术，并特别考虑了这些方法的可扩展性。他们提出了一种称为</w:t>
+      </w:r>
+      <w:r>
+        <w:rPr>
+          <w:rFonts w:hint="eastAsia"/>
+          <w:b w:val="0"/>
+          <w:bCs w:val="0"/>
+          <w:lang w:val="en-US" w:eastAsia="zh-CN"/>
+        </w:rPr>
+        <w:t>“</w:t>
+      </w:r>
+      <w:r>
+        <w:rPr>
+          <w:rFonts w:hint="default"/>
+          <w:b w:val="0"/>
+          <w:bCs w:val="0"/>
+          <w:lang w:val="en-US" w:eastAsia="zh-CN"/>
+        </w:rPr>
+        <w:t>最陡下降</w:t>
+      </w:r>
+      <w:r>
+        <w:rPr>
+          <w:rFonts w:hint="eastAsia"/>
+          <w:b w:val="0"/>
+          <w:bCs w:val="0"/>
+          <w:lang w:val="en-US" w:eastAsia="zh-CN"/>
+        </w:rPr>
+        <w:t>”</w:t>
+      </w:r>
+      <w:r>
+        <w:rPr>
+          <w:rFonts w:hint="default"/>
+          <w:b w:val="0"/>
+          <w:bCs w:val="0"/>
+          <w:lang w:val="en-US" w:eastAsia="zh-CN"/>
+        </w:rPr>
+        <w:t>的线程调度算法，该算法开销很小，但</w:t>
+      </w:r>
+      <w:r>
+        <w:rPr>
+          <w:rFonts w:hint="eastAsia"/>
+          <w:b w:val="0"/>
+          <w:bCs w:val="0"/>
+          <w:lang w:val="en-US" w:eastAsia="zh-CN"/>
+        </w:rPr>
+        <w:t>没有</w:t>
+      </w:r>
+      <w:r>
+        <w:rPr>
+          <w:rFonts w:hint="default"/>
+          <w:b w:val="0"/>
+          <w:bCs w:val="0"/>
+          <w:lang w:val="en-US" w:eastAsia="zh-CN"/>
+        </w:rPr>
+        <w:t>考虑</w:t>
+      </w:r>
+      <w:r>
+        <w:rPr>
+          <w:rFonts w:hint="eastAsia"/>
+          <w:b w:val="0"/>
+          <w:bCs w:val="0"/>
+          <w:lang w:val="en-US" w:eastAsia="zh-CN"/>
+        </w:rPr>
+        <w:t>核心</w:t>
+      </w:r>
+      <w:r>
+        <w:rPr>
+          <w:rFonts w:hint="default"/>
+          <w:b w:val="0"/>
+          <w:bCs w:val="0"/>
+          <w:lang w:val="en-US" w:eastAsia="zh-CN"/>
+        </w:rPr>
+        <w:t>的频率</w:t>
+      </w:r>
+      <w:r>
+        <w:rPr>
+          <w:rFonts w:hint="eastAsia"/>
+          <w:b w:val="0"/>
+          <w:bCs w:val="0"/>
+          <w:lang w:val="en-US" w:eastAsia="zh-CN"/>
+        </w:rPr>
+        <w:t>变化</w:t>
+      </w:r>
+      <w:r>
+        <w:rPr>
+          <w:rFonts w:hint="default"/>
+          <w:b w:val="0"/>
+          <w:bCs w:val="0"/>
+          <w:lang w:val="en-US" w:eastAsia="zh-CN"/>
+        </w:rPr>
+        <w:t>。</w:t>
+      </w:r>
+    </w:p>
+    <w:p>
+      <w:pPr>
+        <w:keepNext w:val="0"/>
+        <w:keepLines w:val="0"/>
+        <w:pageBreakBefore w:val="0"/>
+        <w:widowControl w:val="0"/>
+        <w:kinsoku/>
+        <w:wordWrap/>
+        <w:overflowPunct/>
+        <w:topLinePunct w:val="0"/>
+        <w:autoSpaceDE/>
+        <w:autoSpaceDN/>
+        <w:bidi w:val="0"/>
+        <w:adjustRightInd/>
+        <w:snapToGrid/>
+        <w:ind w:firstLine="360" w:firstLineChars="200"/>
+        <w:textAlignment w:val="auto"/>
+        <w:rPr>
+          <w:rFonts w:hint="default"/>
+          <w:lang w:val="en-US" w:eastAsia="zh-CN"/>
+        </w:rPr>
+      </w:pPr>
+      <w:r>
+        <w:rPr>
+          <w:rFonts w:hint="default"/>
+          <w:lang w:val="en-US" w:eastAsia="zh-CN"/>
+        </w:rPr>
+        <w:t>文献[51]提出了一种基于控制理论的方法，该方法协同集成多个控制器</w:t>
+      </w:r>
+      <w:r>
+        <w:rPr>
+          <w:rFonts w:hint="eastAsia"/>
+          <w:lang w:val="en-US" w:eastAsia="zh-CN"/>
+        </w:rPr>
+        <w:t>（</w:t>
+      </w:r>
+      <w:r>
+        <w:rPr>
+          <w:rFonts w:hint="default"/>
+          <w:lang w:val="en-US" w:eastAsia="zh-CN"/>
+        </w:rPr>
+        <w:t>处理不同的约束或优化目标</w:t>
+      </w:r>
+      <w:r>
+        <w:rPr>
+          <w:rFonts w:hint="eastAsia"/>
+          <w:lang w:val="en-US" w:eastAsia="zh-CN"/>
+        </w:rPr>
+        <w:t>）</w:t>
+      </w:r>
+      <w:r>
+        <w:rPr>
+          <w:rFonts w:hint="default"/>
+          <w:lang w:val="en-US" w:eastAsia="zh-CN"/>
+        </w:rPr>
+        <w:t>，以实现运行在异构多核系统上的多个应用程序的能源效率。然而，这种方法存在可</w:t>
+      </w:r>
+      <w:r>
+        <w:rPr>
+          <w:rFonts w:hint="eastAsia"/>
+          <w:lang w:val="en-US" w:eastAsia="zh-CN"/>
+        </w:rPr>
+        <w:t>扩展</w:t>
+      </w:r>
+      <w:r>
+        <w:rPr>
+          <w:rFonts w:hint="default"/>
+          <w:lang w:val="en-US" w:eastAsia="zh-CN"/>
+        </w:rPr>
+        <w:t>性问题，这是由于在严格的TDP约束下，关于任务迁移和核心之间的</w:t>
+      </w:r>
+      <w:r>
+        <w:rPr>
+          <w:rFonts w:hint="eastAsia"/>
+          <w:lang w:val="en-US" w:eastAsia="zh-CN"/>
+        </w:rPr>
+        <w:t>功耗</w:t>
+      </w:r>
+      <w:r>
+        <w:rPr>
+          <w:rFonts w:hint="default"/>
+          <w:lang w:val="en-US" w:eastAsia="zh-CN"/>
+        </w:rPr>
+        <w:t>分配的集中决策。这种可扩展性问题是通过一种分布式方法来解决的，该方法基于参考文献[68]中经济学价格理论的坚实基础。资源分配、DVFS、任务映射和迁移都是通过虚拟市场进行控制的，在虚拟市场中交易的商品是使用虚拟货币的处理单元。该框架被实现为称为代理的自治实体的集合，每个代理对应一个任务、核心、集群和整个芯片。将性能</w:t>
+      </w:r>
+      <w:r>
+        <w:rPr>
+          <w:rFonts w:hint="eastAsia"/>
+          <w:lang w:val="en-US" w:eastAsia="zh-CN"/>
+        </w:rPr>
+        <w:t>要求</w:t>
+      </w:r>
+      <w:r>
+        <w:rPr>
+          <w:rFonts w:hint="default"/>
+          <w:lang w:val="en-US" w:eastAsia="zh-CN"/>
+        </w:rPr>
+        <w:t>建模为需求，而将处理能力建模为供应</w:t>
+      </w:r>
+      <w:r>
+        <w:rPr>
+          <w:rFonts w:hint="eastAsia"/>
+          <w:lang w:val="en-US" w:eastAsia="zh-CN"/>
+        </w:rPr>
+        <w:t>（</w:t>
+      </w:r>
+      <w:r>
+        <w:rPr>
+          <w:rFonts w:hint="default"/>
+          <w:lang w:val="en-US" w:eastAsia="zh-CN"/>
+        </w:rPr>
+        <w:t>取决于核心类型和频率</w:t>
+      </w:r>
+      <w:r>
+        <w:rPr>
+          <w:rFonts w:hint="eastAsia"/>
+          <w:lang w:val="en-US" w:eastAsia="zh-CN"/>
+        </w:rPr>
+        <w:t>）</w:t>
+      </w:r>
+      <w:r>
+        <w:rPr>
+          <w:rFonts w:hint="default"/>
+          <w:lang w:val="en-US" w:eastAsia="zh-CN"/>
+        </w:rPr>
+        <w:t>。价格理论原则指出，市场只有在价格均衡时才稳定，价格均衡是指供给与需求相等的价格，因此对应于最小的能源消耗。在一系列工作负载中，基于价格理论的电源管理框架将平均功耗降低到2.96 W，而Linux异构感知调度器</w:t>
+      </w:r>
+      <w:r>
+        <w:rPr>
+          <w:rFonts w:hint="eastAsia"/>
+          <w:lang w:val="en-US" w:eastAsia="zh-CN"/>
+        </w:rPr>
+        <w:t>（</w:t>
+      </w:r>
+      <w:r>
+        <w:rPr>
+          <w:rFonts w:hint="default"/>
+          <w:lang w:val="en-US" w:eastAsia="zh-CN"/>
+        </w:rPr>
+        <w:t>做出简单的任务迁移决策</w:t>
+      </w:r>
+      <w:r>
+        <w:rPr>
+          <w:rFonts w:hint="eastAsia"/>
+          <w:lang w:val="en-US" w:eastAsia="zh-CN"/>
+        </w:rPr>
+        <w:t>）</w:t>
+      </w:r>
+      <w:r>
+        <w:rPr>
+          <w:rFonts w:hint="default"/>
+          <w:lang w:val="en-US" w:eastAsia="zh-CN"/>
+        </w:rPr>
+        <w:t>和按需调控器</w:t>
+      </w:r>
+      <w:r>
+        <w:rPr>
+          <w:rFonts w:hint="eastAsia"/>
+          <w:lang w:val="en-US" w:eastAsia="zh-CN"/>
+        </w:rPr>
+        <w:t>（</w:t>
+      </w:r>
+      <w:r>
+        <w:rPr>
+          <w:rFonts w:hint="default"/>
+          <w:lang w:val="en-US" w:eastAsia="zh-CN"/>
+        </w:rPr>
+        <w:t>用于DVFS</w:t>
+      </w:r>
+      <w:r>
+        <w:rPr>
+          <w:rFonts w:hint="eastAsia"/>
+          <w:lang w:val="en-US" w:eastAsia="zh-CN"/>
+        </w:rPr>
+        <w:t>）</w:t>
+      </w:r>
+      <w:r>
+        <w:rPr>
+          <w:rFonts w:hint="default"/>
+          <w:lang w:val="en-US" w:eastAsia="zh-CN"/>
+        </w:rPr>
+        <w:t>在相同甚至更好的性能水平上的平均功耗为5.99 W。</w:t>
+      </w:r>
+    </w:p>
+    <w:p>
+      <w:pPr>
+        <w:pStyle w:val="3"/>
+        <w:bidi w:val="0"/>
+        <w:rPr>
+          <w:rFonts w:hint="default"/>
+          <w:lang w:val="en-US" w:eastAsia="zh-CN"/>
+        </w:rPr>
+      </w:pPr>
+      <w:r>
+        <w:rPr>
+          <w:rFonts w:hint="default"/>
+          <w:lang w:val="en-US" w:eastAsia="zh-CN"/>
+        </w:rPr>
+        <w:t xml:space="preserve">3.2 </w:t>
+      </w:r>
+      <w:bookmarkStart w:id="0" w:name="_GoBack"/>
+      <w:bookmarkEnd w:id="0"/>
+    </w:p>
+    <w:p>
+      <w:pPr>
+        <w:keepNext w:val="0"/>
+        <w:keepLines w:val="0"/>
+        <w:pageBreakBefore w:val="0"/>
+        <w:widowControl w:val="0"/>
+        <w:kinsoku/>
+        <w:wordWrap/>
+        <w:overflowPunct/>
+        <w:topLinePunct w:val="0"/>
+        <w:autoSpaceDE/>
+        <w:autoSpaceDN/>
+        <w:bidi w:val="0"/>
+        <w:adjustRightInd/>
+        <w:snapToGrid/>
+        <w:ind w:firstLine="360" w:firstLineChars="200"/>
+        <w:textAlignment w:val="auto"/>
+        <w:rPr>
+          <w:rFonts w:hint="default"/>
+          <w:b w:val="0"/>
+          <w:bCs w:val="0"/>
+          <w:lang w:val="en-US" w:eastAsia="zh-CN"/>
+        </w:rPr>
+      </w:pPr>
+      <w:r>
+        <w:rPr>
+          <w:rFonts w:hint="default"/>
+          <w:b w:val="0"/>
+          <w:bCs w:val="0"/>
+          <w:lang w:val="en-US" w:eastAsia="zh-CN"/>
+        </w:rPr>
+        <w:t>尽管静态非对称多核在适应软件多样性(ILP和TLP工作负载的混合)方面明显优于同构多核，但它们仍然不是理想的解决方案。由于在设计/制造期间必须冻结简单核和复杂核的混合，因此静态不对称多核缺乏调整自身以适应工作负载动态特性的灵活性。应用程序需求的任何变化都会对生产成本产生很大的影响。支持多样化和动态工作负载的下一个合乎逻辑的步骤是设计动态非对称多核，它可以在运行时根据应用程序定制自己[30]。这种自适应架构在物理上是由一组简单的、同构的核心组成的。在运行时，两个或更多这样的简单核心可以合并在一起，以创建一个更复杂的虚拟核心。类似地，参与复杂虚拟核心的简单核心可以在任何时间点分离。一个典型的例子是形成两个2路外序(0)核的联盟，以创建一个4路外序核。换句话说，我们希望通过简单的重构动态创建静态非对称多核。图1显示了一个动态非对称多核体系结构，它由16个基本核组成，在运行时配置为创建一个中核和一个大核。下一节介绍了文献中提出的一些动态非对称多核架构。 核心融合架构[35]提供了一个详细的架构解决方案来支持运行时核心合并。物理基板由相同的、相对高效的2问题无序内核组成。在运行时，这些核心可以融合在一起，以创建更大的(8期或4期)乱序核心。所提出的体系结构具有可重构的分布式前端和指令缓存组织，可以利用单个核心的前端结构来提供积极的融合后端，同时最小化单个前端的过度供应。 Kumar等人对联合核芯片多处理中的核心联盟提供了另一种解释[40]，其中相邻的核心可以共享复杂的结构(例如，浮点单元、交叉端口、指令缓存、数据缓存等)，从而节省了大量的面积。</w:t>
+      </w:r>
+    </w:p>
+    <w:p>
+      <w:pPr>
+        <w:keepNext w:val="0"/>
+        <w:keepLines w:val="0"/>
+        <w:pageBreakBefore w:val="0"/>
+        <w:widowControl w:val="0"/>
+        <w:kinsoku/>
+        <w:wordWrap/>
+        <w:overflowPunct/>
+        <w:topLinePunct w:val="0"/>
+        <w:autoSpaceDE/>
+        <w:autoSpaceDN/>
+        <w:bidi w:val="0"/>
+        <w:adjustRightInd/>
+        <w:snapToGrid/>
+        <w:ind w:firstLine="361" w:firstLineChars="200"/>
+        <w:textAlignment w:val="auto"/>
+        <w:rPr>
+          <w:rFonts w:hint="default"/>
+          <w:b/>
+          <w:bCs/>
           <w:lang w:val="en-US" w:eastAsia="zh-CN"/>
         </w:rPr>
       </w:pPr>
@@ -3616,7 +5458,7 @@
   <w:latentStyles w:count="260" w:defQFormat="0" w:defUnhideWhenUsed="1" w:defSemiHidden="1" w:defUIPriority="99" w:defLockedState="0">
     <w:lsdException w:qFormat="1" w:unhideWhenUsed="0" w:uiPriority="0" w:semiHidden="0" w:name="Normal"/>
     <w:lsdException w:qFormat="1" w:unhideWhenUsed="0" w:uiPriority="0" w:semiHidden="0" w:name="heading 1"/>
-    <w:lsdException w:qFormat="1" w:uiPriority="0" w:name="heading 2"/>
+    <w:lsdException w:qFormat="1" w:uiPriority="0" w:semiHidden="0" w:name="heading 2"/>
     <w:lsdException w:qFormat="1" w:uiPriority="0" w:name="heading 3"/>
     <w:lsdException w:qFormat="1" w:uiPriority="0" w:name="heading 4"/>
     <w:lsdException w:qFormat="1" w:uiPriority="0" w:name="heading 5"/>
@@ -3883,7 +5725,7 @@
     <w:name w:val="heading 1"/>
     <w:basedOn w:val="1"/>
     <w:next w:val="1"/>
-    <w:link w:val="5"/>
+    <w:link w:val="6"/>
     <w:qFormat/>
     <w:uiPriority w:val="0"/>
     <w:pPr>
@@ -3899,13 +5741,32 @@
       <w:sz w:val="21"/>
     </w:rPr>
   </w:style>
-  <w:style w:type="character" w:default="1" w:styleId="4">
+  <w:style w:type="paragraph" w:styleId="3">
+    <w:name w:val="heading 2"/>
+    <w:basedOn w:val="1"/>
+    <w:next w:val="1"/>
+    <w:unhideWhenUsed/>
+    <w:qFormat/>
+    <w:uiPriority w:val="0"/>
+    <w:pPr>
+      <w:keepNext/>
+      <w:keepLines/>
+      <w:spacing w:before="260" w:beforeLines="0" w:beforeAutospacing="0" w:after="260" w:afterLines="0" w:afterAutospacing="0" w:line="413" w:lineRule="auto"/>
+      <w:outlineLvl w:val="1"/>
+    </w:pPr>
+    <w:rPr>
+      <w:rFonts w:ascii="Times New Roman" w:hAnsi="Times New Roman" w:eastAsia="黑体"/>
+      <w:b/>
+      <w:sz w:val="18"/>
+    </w:rPr>
+  </w:style>
+  <w:style w:type="character" w:default="1" w:styleId="5">
     <w:name w:val="Default Paragraph Font"/>
     <w:semiHidden/>
     <w:qFormat/>
     <w:uiPriority w:val="0"/>
   </w:style>
-  <w:style w:type="table" w:default="1" w:styleId="3">
+  <w:style w:type="table" w:default="1" w:styleId="4">
     <w:name w:val="Normal Table"/>
     <w:semiHidden/>
     <w:qFormat/>
@@ -3919,9 +5780,10 @@
       </w:tblCellMar>
     </w:tblPr>
   </w:style>
-  <w:style w:type="character" w:customStyle="1" w:styleId="5">
+  <w:style w:type="character" w:customStyle="1" w:styleId="6">
     <w:name w:val="标题 1 Char"/>
     <w:link w:val="2"/>
+    <w:qFormat/>
     <w:uiPriority w:val="0"/>
     <w:rPr>
       <w:rFonts w:ascii="Times New Roman" w:hAnsi="Times New Roman" w:eastAsia="黑体"/>

</xml_diff>

<commit_message>
update: hw2 page 9
</commit_message>
<xml_diff>
--- a/hw/02/文献阅读翻译+报告-郝淼.docx
+++ b/hw/02/文献阅读翻译+报告-郝淼.docx
@@ -56,16 +56,20 @@
         <w:jc w:val="both"/>
         <w:rPr>
           <w:rFonts w:hint="eastAsia" w:ascii="黑体" w:hAnsi="黑体" w:eastAsia="黑体" w:cs="黑体"/>
-          <w:sz w:val="28"/>
-          <w:szCs w:val="28"/>
+          <w:b/>
+          <w:bCs/>
+          <w:sz w:val="24"/>
+          <w:szCs w:val="24"/>
           <w:lang w:eastAsia="zh-CN"/>
         </w:rPr>
       </w:pPr>
       <w:r>
         <w:rPr>
           <w:rFonts w:hint="eastAsia" w:ascii="黑体" w:hAnsi="黑体" w:eastAsia="黑体" w:cs="黑体"/>
-          <w:sz w:val="21"/>
-          <w:szCs w:val="21"/>
+          <w:b/>
+          <w:bCs/>
+          <w:sz w:val="24"/>
+          <w:szCs w:val="24"/>
           <w:lang w:val="en-US" w:eastAsia="zh-CN"/>
         </w:rPr>
         <w:t>1 文献翻译</w:t>
@@ -88,7 +92,7 @@
           <w:szCs w:val="21"/>
           <w:lang w:eastAsia="zh-CN"/>
         </w:rPr>
-        <w:t>选择文章：</w:t>
+        <w:t>文献题目：</w:t>
       </w:r>
       <w:r>
         <w:rPr>
@@ -3127,7 +3131,21 @@
           <w:rFonts w:hint="default"/>
           <w:lang w:val="en-US" w:eastAsia="zh-CN"/>
         </w:rPr>
-        <w:t>。即使对于具有99%并行代码的应用程序，剩余的1%顺序分数也会在内核数量无限的情况下将速度限制在100倍。因此，即使具有无限的功率预算，大多数应用程序的同</w:t>
+        <w:t>。即使对于具有99%并行代码的应用程序，剩余的1%顺序分数也会在内核数量无限的情况下将速度限制在100倍。因此，即使具有无限的</w:t>
+      </w:r>
+      <w:r>
+        <w:rPr>
+          <w:rFonts w:hint="eastAsia"/>
+          <w:lang w:val="en-US" w:eastAsia="zh-CN"/>
+        </w:rPr>
+        <w:t>功耗限制</w:t>
+      </w:r>
+      <w:r>
+        <w:rPr>
+          <w:rFonts w:hint="default"/>
+          <w:lang w:val="en-US" w:eastAsia="zh-CN"/>
+        </w:rPr>
+        <w:t>，大多数应用程序的同</w:t>
       </w:r>
       <w:r>
         <w:rPr>
@@ -3262,7 +3280,21 @@
           <w:rFonts w:hint="default"/>
           <w:lang w:val="en-US" w:eastAsia="zh-CN"/>
         </w:rPr>
-        <w:t>进行空间调光，以及通过计算冲刺[61]或英特尔Turbo Boost[63]进行时间调光，其中芯片允许暂时超过功率预算以提供短暂但显著的性能提升，随后是长时间的低功耗运行。“暗硅”仅对高度并行的工作负载有效</w:t>
+        <w:t>进行空间调光，以及通过计算冲刺[61]或英特尔Turbo Boost[63]进行时间调光，其中芯片允许暂时超过</w:t>
+      </w:r>
+      <w:r>
+        <w:rPr>
+          <w:rFonts w:hint="eastAsia"/>
+          <w:lang w:val="en-US" w:eastAsia="zh-CN"/>
+        </w:rPr>
+        <w:t>功耗限制</w:t>
+      </w:r>
+      <w:r>
+        <w:rPr>
+          <w:rFonts w:hint="default"/>
+          <w:lang w:val="en-US" w:eastAsia="zh-CN"/>
+        </w:rPr>
+        <w:t>以提供短暂但显著的性能提升，随后是长时间的低功耗运行。“暗硅”仅对高度并行的工作负载有效</w:t>
       </w:r>
       <w:r>
         <w:rPr>
@@ -3577,7 +3609,21 @@
           <w:rFonts w:hint="default"/>
           <w:lang w:val="en-US" w:eastAsia="zh-CN"/>
         </w:rPr>
-        <w:t>异构多核架构[39]或非对称多核架构。这种方法的优点是，相同的二进制可执行文件可以根据上下文在所有不同的核心类型上运行，并且不需要额外的编程工作。然而，系统设计人员或运行时管理层必须为每个应用程序甚至同一应用程序中的不同阶段确定适当的核心类型。根据在运行时是否可以配置核的混合，非对称多核可以进一步分为静态非对称多核和动态非对称多核。</w:t>
+        <w:t>异构多核架构[39]或非对称多核架构。这种方法的优点是，相同的二进制可执行文件可以根据上下文在所有不同的核心类型上运行，并且不需要额外的编程工作。然而，系统设计人员或运行时管理层必须为每个应用程序甚至同一应用程序中的不同阶段确定适当的核心类型。根据在运行时是否可以配置核的</w:t>
+      </w:r>
+      <w:r>
+        <w:rPr>
+          <w:rFonts w:hint="eastAsia"/>
+          <w:lang w:val="en-US" w:eastAsia="zh-CN"/>
+        </w:rPr>
+        <w:t>组成</w:t>
+      </w:r>
+      <w:r>
+        <w:rPr>
+          <w:rFonts w:hint="default"/>
+          <w:lang w:val="en-US" w:eastAsia="zh-CN"/>
+        </w:rPr>
+        <w:t>，非对称多核可以进一步分为静态非对称多核和动态非对称多核。</w:t>
       </w:r>
     </w:p>
     <w:p>
@@ -4333,14 +4379,14 @@
           <w:rFonts w:hint="default"/>
           <w:lang w:val="en-US" w:eastAsia="zh-CN"/>
         </w:rPr>
-        <w:t>1.05伏</w:t>
-      </w:r>
-      <w:r>
-        <w:rPr>
-          <w:rFonts w:hint="eastAsia"/>
-          <w:lang w:val="en-US" w:eastAsia="zh-CN"/>
-        </w:rPr>
-        <w:t>）</w:t>
+        <w:t>1.05</w:t>
+      </w:r>
+      <w:r>
+        <w:rPr>
+          <w:rFonts w:hint="eastAsia"/>
+          <w:lang w:val="en-US" w:eastAsia="zh-CN"/>
+        </w:rPr>
+        <w:t>V）</w:t>
       </w:r>
       <w:r>
         <w:rPr>
@@ -4499,25 +4545,7 @@
           <w:bCs w:val="0"/>
           <w:lang w:val="en-US" w:eastAsia="zh-CN"/>
         </w:rPr>
-        <w:t>利用异构多核提供的独特机会来实现节能计算</w:t>
-      </w:r>
-      <w:r>
-        <w:rPr>
-          <w:rFonts w:hint="default"/>
-          <w:b w:val="0"/>
-          <w:bCs w:val="0"/>
-          <w:lang w:val="en-US" w:eastAsia="zh-CN"/>
-        </w:rPr>
-        <w:t>需要复杂的运行时管理技术</w:t>
-      </w:r>
-      <w:r>
-        <w:rPr>
-          <w:rFonts w:hint="default"/>
-          <w:b w:val="0"/>
-          <w:bCs w:val="0"/>
-          <w:lang w:val="en-US" w:eastAsia="zh-CN"/>
-        </w:rPr>
-        <w:t>。这包括</w:t>
+        <w:t>利用异构多核提供的独特机会来实现节能计算需要复杂的运行时管理技术。这包括</w:t>
       </w:r>
       <w:r>
         <w:rPr>
@@ -4731,25 +4759,7 @@
           <w:bCs w:val="0"/>
           <w:lang w:val="en-US" w:eastAsia="zh-CN"/>
         </w:rPr>
-        <w:t>和性能行为，从而决定是否应该迁移应用程序以及迁移到哪里。</w:t>
-      </w:r>
-      <w:r>
-        <w:rPr>
-          <w:rFonts w:hint="default"/>
-          <w:b w:val="0"/>
-          <w:bCs w:val="0"/>
-          <w:lang w:val="en-US" w:eastAsia="zh-CN"/>
-        </w:rPr>
-        <w:t>文献[60]中已经开发了</w:t>
-      </w:r>
-      <w:r>
-        <w:rPr>
-          <w:rFonts w:hint="default"/>
-          <w:b w:val="0"/>
-          <w:bCs w:val="0"/>
-          <w:lang w:val="en-US" w:eastAsia="zh-CN"/>
-        </w:rPr>
-        <w:t>对于ARM</w:t>
+        <w:t>和性能行为，从而决定是否应该迁移应用程序以及迁移到哪里。文献[60]中已经开发了对于ARM</w:t>
       </w:r>
       <w:r>
         <w:rPr>
@@ -4785,16 +4795,7 @@
           <w:bCs w:val="0"/>
           <w:lang w:val="en-US" w:eastAsia="zh-CN"/>
         </w:rPr>
-        <w:t>性能模型</w:t>
-      </w:r>
-      <w:r>
-        <w:rPr>
-          <w:rFonts w:hint="default"/>
-          <w:b w:val="0"/>
-          <w:bCs w:val="0"/>
-          <w:lang w:val="en-US" w:eastAsia="zh-CN"/>
-        </w:rPr>
-        <w:t>。由于各种原因，这种建模对于真实的体系结构来说是具有挑战性的。首先，大核心和小核心不仅在</w:t>
+        <w:t>性能模型。由于各种原因，这种建模对于真实的体系结构来说是具有挑战性的。首先，大核心和小核心不仅在</w:t>
       </w:r>
       <w:r>
         <w:rPr>
@@ -5373,8 +5374,13 @@
         </w:rPr>
         <w:t xml:space="preserve">3.2 </w:t>
       </w:r>
-      <w:bookmarkStart w:id="0" w:name="_GoBack"/>
-      <w:bookmarkEnd w:id="0"/>
+      <w:r>
+        <w:rPr>
+          <w:rFonts w:hint="eastAsia"/>
+          <w:lang w:val="en-US" w:eastAsia="zh-CN"/>
+        </w:rPr>
+        <w:t>动态非对称多核</w:t>
+      </w:r>
     </w:p>
     <w:p>
       <w:pPr>
@@ -5407,7 +5413,133 @@
           <w:bCs w:val="0"/>
           <w:lang w:val="en-US" w:eastAsia="zh-CN"/>
         </w:rPr>
-        <w:t>尽管静态非对称多核在适应软件多样性(ILP和TLP工作负载的混合)方面明显优于同构多核，但它们仍然不是理想的解决方案。由于在设计/制造期间必须冻结简单核和复杂核的混合，因此静态不对称多核缺乏调整自身以适应工作负载动态特性的灵活性。应用程序需求的任何变化都会对生产成本产生很大的影响。支持多样化和动态工作负载的下一个合乎逻辑的步骤是设计动态非对称多核，它可以在运行时根据应用程序定制自己[30]。这种自适应架构在物理上是由一组简单的、同构的核心组成的。在运行时，两个或更多这样的简单核心可以合并在一起，以创建一个更复杂的虚拟核心。类似地，参与复杂虚拟核心的简单核心可以在任何时间点分离。一个典型的例子是形成两个2路外序(0)核的联盟，以创建一个4路外序核。换句话说，我们希望通过简单的重构动态创建静态非对称多核。图1显示了一个动态非对称多核体系结构，它由16个基本核组成，在运行时配置为创建一个中核和一个大核。下一节介绍了文献中提出的一些动态非对称多核架构。 核心融合架构[35]提供了一个详细的架构解决方案来支持运行时核心合并。物理基板由相同的、相对高效的2问题无序内核组成。在运行时，这些核心可以融合在一起，以创建更大的(8期或4期)乱序核心。所提出的体系结构具有可重构的分布式前端和指令缓存组织，可以利用单个核心的前端结构来提供积极的融合后端，同时最小化单个前端的过度供应。 Kumar等人对联合核芯片多处理中的核心联盟提供了另一种解释[40]，其中相邻的核心可以共享复杂的结构(例如，浮点单元、交叉端口、指令缓存、数据缓存等)，从而节省了大量的面积。</w:t>
+        <w:t>尽管静态非对称多核在适应软件多样性</w:t>
+      </w:r>
+      <w:r>
+        <w:rPr>
+          <w:rFonts w:hint="eastAsia"/>
+          <w:b w:val="0"/>
+          <w:bCs w:val="0"/>
+          <w:lang w:val="en-US" w:eastAsia="zh-CN"/>
+        </w:rPr>
+        <w:t>（</w:t>
+      </w:r>
+      <w:r>
+        <w:rPr>
+          <w:rFonts w:hint="default"/>
+          <w:b w:val="0"/>
+          <w:bCs w:val="0"/>
+          <w:lang w:val="en-US" w:eastAsia="zh-CN"/>
+        </w:rPr>
+        <w:t>ILP和TLP工作负载的混合</w:t>
+      </w:r>
+      <w:r>
+        <w:rPr>
+          <w:rFonts w:hint="eastAsia"/>
+          <w:b w:val="0"/>
+          <w:bCs w:val="0"/>
+          <w:lang w:val="en-US" w:eastAsia="zh-CN"/>
+        </w:rPr>
+        <w:t>）</w:t>
+      </w:r>
+      <w:r>
+        <w:rPr>
+          <w:rFonts w:hint="default"/>
+          <w:b w:val="0"/>
+          <w:bCs w:val="0"/>
+          <w:lang w:val="en-US" w:eastAsia="zh-CN"/>
+        </w:rPr>
+        <w:t>方面明显优于同构多核，但它们仍然不是理想的解决方案。由于在设计/制造期间必须</w:t>
+      </w:r>
+      <w:r>
+        <w:rPr>
+          <w:rFonts w:hint="eastAsia"/>
+          <w:b w:val="0"/>
+          <w:bCs w:val="0"/>
+          <w:lang w:val="en-US" w:eastAsia="zh-CN"/>
+        </w:rPr>
+        <w:t>确定</w:t>
+      </w:r>
+      <w:r>
+        <w:rPr>
+          <w:rFonts w:hint="default"/>
+          <w:b w:val="0"/>
+          <w:bCs w:val="0"/>
+          <w:lang w:val="en-US" w:eastAsia="zh-CN"/>
+        </w:rPr>
+        <w:t>简单核和复杂核的</w:t>
+      </w:r>
+      <w:r>
+        <w:rPr>
+          <w:rFonts w:hint="eastAsia"/>
+          <w:b w:val="0"/>
+          <w:bCs w:val="0"/>
+          <w:lang w:val="en-US" w:eastAsia="zh-CN"/>
+        </w:rPr>
+        <w:t>组成</w:t>
+      </w:r>
+      <w:r>
+        <w:rPr>
+          <w:rFonts w:hint="default"/>
+          <w:b w:val="0"/>
+          <w:bCs w:val="0"/>
+          <w:lang w:val="en-US" w:eastAsia="zh-CN"/>
+        </w:rPr>
+        <w:t>，因此静态不对称多核缺乏调整自身以适应工作负载动态特性的灵活性。应用程序需求的任何变化都会对生产成本产生很大的影响。支持多样化和动态工作负载的下一个合乎逻辑的步骤是设计动态非对称多核，它可以在运行时根据应用程序定制自己[30]。这种自适应架构在物理上是由一组简单的、同构的核心组成的。在运行时，两个或更多这样的简单核心可以合并在一起，以创建一个更复杂的虚拟核心。类似地，参与复杂虚拟核心的简单核心可以在任何时间点分离。一个典型的例子是形成两个</w:t>
+      </w:r>
+      <w:r>
+        <w:rPr>
+          <w:rFonts w:hint="eastAsia"/>
+          <w:b w:val="0"/>
+          <w:bCs w:val="0"/>
+          <w:lang w:val="en-US" w:eastAsia="zh-CN"/>
+        </w:rPr>
+        <w:t>双发射乱序（ooo）</w:t>
+      </w:r>
+      <w:r>
+        <w:rPr>
+          <w:rFonts w:hint="default"/>
+          <w:b w:val="0"/>
+          <w:bCs w:val="0"/>
+          <w:lang w:val="en-US" w:eastAsia="zh-CN"/>
+        </w:rPr>
+        <w:t>核的</w:t>
+      </w:r>
+      <w:r>
+        <w:rPr>
+          <w:rFonts w:hint="eastAsia"/>
+          <w:b w:val="0"/>
+          <w:bCs w:val="0"/>
+          <w:lang w:val="en-US" w:eastAsia="zh-CN"/>
+        </w:rPr>
+        <w:t>合并</w:t>
+      </w:r>
+      <w:r>
+        <w:rPr>
+          <w:rFonts w:hint="default"/>
+          <w:b w:val="0"/>
+          <w:bCs w:val="0"/>
+          <w:lang w:val="en-US" w:eastAsia="zh-CN"/>
+        </w:rPr>
+        <w:t>，以创建一个</w:t>
+      </w:r>
+      <w:r>
+        <w:rPr>
+          <w:rFonts w:hint="eastAsia"/>
+          <w:b w:val="0"/>
+          <w:bCs w:val="0"/>
+          <w:lang w:val="en-US" w:eastAsia="zh-CN"/>
+        </w:rPr>
+        <w:t>四发射乱序</w:t>
+      </w:r>
+      <w:r>
+        <w:rPr>
+          <w:rFonts w:hint="default"/>
+          <w:b w:val="0"/>
+          <w:bCs w:val="0"/>
+          <w:lang w:val="en-US" w:eastAsia="zh-CN"/>
+        </w:rPr>
+        <w:t>核。换句话说，我们希望通过简单的重构动态创建静态非对称多核。图1显示了一个动态非对称多核体系结构，它由16个基本核组成，在运行时配置为创建一个中核和一个大核。下一节介绍了文献中提出的一些动态非对称多核架构。</w:t>
       </w:r>
     </w:p>
     <w:p>
@@ -5425,12 +5557,3476 @@
         <w:bidi w:val="0"/>
         <w:adjustRightInd/>
         <w:snapToGrid/>
-        <w:ind w:firstLine="361" w:firstLineChars="200"/>
+        <w:ind w:firstLine="360" w:firstLineChars="200"/>
         <w:textAlignment w:val="auto"/>
+        <w:rPr>
+          <w:rFonts w:hint="default"/>
+          <w:b w:val="0"/>
+          <w:bCs w:val="0"/>
+          <w:lang w:val="en-US" w:eastAsia="zh-CN"/>
+        </w:rPr>
+      </w:pPr>
+      <w:r>
+        <w:rPr>
+          <w:rFonts w:hint="default"/>
+          <w:b w:val="0"/>
+          <w:bCs w:val="0"/>
+          <w:lang w:val="en-US" w:eastAsia="zh-CN"/>
+        </w:rPr>
+        <w:t>核心融合架构[35]提供了一个详细的架构解决方案来支持运行时核心合并。物理基板由相同的、相对高效的</w:t>
+      </w:r>
+      <w:r>
+        <w:rPr>
+          <w:rFonts w:hint="eastAsia"/>
+          <w:b w:val="0"/>
+          <w:bCs w:val="0"/>
+          <w:lang w:val="en-US" w:eastAsia="zh-CN"/>
+        </w:rPr>
+        <w:t>双发射乱序核心</w:t>
+      </w:r>
+      <w:r>
+        <w:rPr>
+          <w:rFonts w:hint="default"/>
+          <w:b w:val="0"/>
+          <w:bCs w:val="0"/>
+          <w:lang w:val="en-US" w:eastAsia="zh-CN"/>
+        </w:rPr>
+        <w:t>组成。在运行时，这些核心可以融合在一起，以创建更大的</w:t>
+      </w:r>
+      <w:r>
+        <w:rPr>
+          <w:rFonts w:hint="eastAsia"/>
+          <w:b w:val="0"/>
+          <w:bCs w:val="0"/>
+          <w:lang w:val="en-US" w:eastAsia="zh-CN"/>
+        </w:rPr>
+        <w:t>（八发射或四发射）</w:t>
+      </w:r>
+      <w:r>
+        <w:rPr>
+          <w:rFonts w:hint="default"/>
+          <w:b w:val="0"/>
+          <w:bCs w:val="0"/>
+          <w:lang w:val="en-US" w:eastAsia="zh-CN"/>
+        </w:rPr>
+        <w:t>乱序核心。所提出的体系结构具有可重构的分布式前端和指令缓存组织，可以利用单个核心的前端结构</w:t>
+      </w:r>
+      <w:r>
+        <w:rPr>
+          <w:rFonts w:hint="eastAsia"/>
+          <w:b w:val="0"/>
+          <w:bCs w:val="0"/>
+          <w:lang w:val="en-US" w:eastAsia="zh-CN"/>
+        </w:rPr>
+        <w:t>将指令交给高效</w:t>
+      </w:r>
+      <w:r>
+        <w:rPr>
+          <w:rFonts w:hint="default"/>
+          <w:b w:val="0"/>
+          <w:bCs w:val="0"/>
+          <w:lang w:val="en-US" w:eastAsia="zh-CN"/>
+        </w:rPr>
+        <w:t>的融合后端，同时最小化单个前端的过度</w:t>
+      </w:r>
+      <w:r>
+        <w:rPr>
+          <w:rFonts w:hint="eastAsia"/>
+          <w:b w:val="0"/>
+          <w:bCs w:val="0"/>
+          <w:lang w:val="en-US" w:eastAsia="zh-CN"/>
+        </w:rPr>
+        <w:t>指令</w:t>
+      </w:r>
+      <w:r>
+        <w:rPr>
+          <w:rFonts w:hint="default"/>
+          <w:b w:val="0"/>
+          <w:bCs w:val="0"/>
+          <w:lang w:val="en-US" w:eastAsia="zh-CN"/>
+        </w:rPr>
+        <w:t>供应。</w:t>
+      </w:r>
+    </w:p>
+    <w:p>
+      <w:pPr>
+        <w:keepNext w:val="0"/>
+        <w:keepLines w:val="0"/>
+        <w:pageBreakBefore w:val="0"/>
+        <w:widowControl w:val="0"/>
+        <w:kinsoku/>
+        <w:wordWrap/>
+        <w:overflowPunct/>
+        <w:topLinePunct w:val="0"/>
+        <w:autoSpaceDE/>
+        <w:autoSpaceDN/>
+        <w:bidi w:val="0"/>
+        <w:adjustRightInd/>
+        <w:snapToGrid/>
+        <w:ind w:firstLine="360" w:firstLineChars="200"/>
+        <w:textAlignment w:val="auto"/>
+        <w:rPr>
+          <w:rFonts w:hint="default"/>
+          <w:b w:val="0"/>
+          <w:bCs w:val="0"/>
+          <w:lang w:val="en-US" w:eastAsia="zh-CN"/>
+        </w:rPr>
+      </w:pPr>
+      <w:r>
+        <w:rPr>
+          <w:rFonts w:hint="default"/>
+          <w:b w:val="0"/>
+          <w:bCs w:val="0"/>
+          <w:lang w:val="en-US" w:eastAsia="zh-CN"/>
+        </w:rPr>
+        <w:t>Kumar等人对联合核芯片多处理中的核心</w:t>
+      </w:r>
+      <w:r>
+        <w:rPr>
+          <w:rFonts w:hint="eastAsia"/>
+          <w:b w:val="0"/>
+          <w:bCs w:val="0"/>
+          <w:lang w:val="en-US" w:eastAsia="zh-CN"/>
+        </w:rPr>
+        <w:t>合并</w:t>
+      </w:r>
+      <w:r>
+        <w:rPr>
+          <w:rFonts w:hint="default"/>
+          <w:b w:val="0"/>
+          <w:bCs w:val="0"/>
+          <w:lang w:val="en-US" w:eastAsia="zh-CN"/>
+        </w:rPr>
+        <w:t>提供了另一种解释[40]，其中相邻的核心可以共享复杂的结构</w:t>
+      </w:r>
+      <w:r>
+        <w:rPr>
+          <w:rFonts w:hint="eastAsia"/>
+          <w:b w:val="0"/>
+          <w:bCs w:val="0"/>
+          <w:lang w:val="en-US" w:eastAsia="zh-CN"/>
+        </w:rPr>
+        <w:t>（</w:t>
+      </w:r>
+      <w:r>
+        <w:rPr>
+          <w:rFonts w:hint="default"/>
+          <w:b w:val="0"/>
+          <w:bCs w:val="0"/>
+          <w:lang w:val="en-US" w:eastAsia="zh-CN"/>
+        </w:rPr>
+        <w:t>例如，浮点单元、交叉</w:t>
+      </w:r>
+      <w:r>
+        <w:rPr>
+          <w:rFonts w:hint="eastAsia"/>
+          <w:b w:val="0"/>
+          <w:bCs w:val="0"/>
+          <w:lang w:val="en-US" w:eastAsia="zh-CN"/>
+        </w:rPr>
+        <w:t>总线</w:t>
+      </w:r>
+      <w:r>
+        <w:rPr>
+          <w:rFonts w:hint="default"/>
+          <w:b w:val="0"/>
+          <w:bCs w:val="0"/>
+          <w:lang w:val="en-US" w:eastAsia="zh-CN"/>
+        </w:rPr>
+        <w:t>端口、指令缓存、数据缓存等</w:t>
+      </w:r>
+      <w:r>
+        <w:rPr>
+          <w:rFonts w:hint="eastAsia"/>
+          <w:b w:val="0"/>
+          <w:bCs w:val="0"/>
+          <w:lang w:val="en-US" w:eastAsia="zh-CN"/>
+        </w:rPr>
+        <w:t>）</w:t>
+      </w:r>
+      <w:r>
+        <w:rPr>
+          <w:rFonts w:hint="default"/>
+          <w:b w:val="0"/>
+          <w:bCs w:val="0"/>
+          <w:lang w:val="en-US" w:eastAsia="zh-CN"/>
+        </w:rPr>
+        <w:t>，从而节省了大量的面积。</w:t>
+      </w:r>
+    </w:p>
+    <w:p>
+      <w:pPr>
+        <w:keepNext w:val="0"/>
+        <w:keepLines w:val="0"/>
+        <w:pageBreakBefore w:val="0"/>
+        <w:widowControl w:val="0"/>
+        <w:kinsoku/>
+        <w:wordWrap/>
+        <w:overflowPunct/>
+        <w:topLinePunct w:val="0"/>
+        <w:autoSpaceDE/>
+        <w:autoSpaceDN/>
+        <w:bidi w:val="0"/>
+        <w:adjustRightInd/>
+        <w:snapToGrid/>
+        <w:ind w:firstLine="360" w:firstLineChars="200"/>
+        <w:textAlignment w:val="auto"/>
+        <w:rPr>
+          <w:rFonts w:hint="default"/>
+          <w:b w:val="0"/>
+          <w:bCs w:val="0"/>
+          <w:lang w:val="en-US" w:eastAsia="zh-CN"/>
+        </w:rPr>
+      </w:pPr>
+      <w:r>
+        <w:rPr>
+          <w:rFonts w:hint="default"/>
+          <w:b w:val="0"/>
+          <w:bCs w:val="0"/>
+          <w:lang w:val="en-US" w:eastAsia="zh-CN"/>
+        </w:rPr>
+        <w:t>另一方面，Tarjan等人提出的Federation[71]架构通过在其内部</w:t>
+      </w:r>
+      <w:r>
+        <w:rPr>
+          <w:rFonts w:hint="eastAsia"/>
+          <w:b w:val="0"/>
+          <w:bCs w:val="0"/>
+          <w:lang w:val="en-US" w:eastAsia="zh-CN"/>
+        </w:rPr>
+        <w:t>流水线</w:t>
+      </w:r>
+      <w:r>
+        <w:rPr>
+          <w:rFonts w:hint="default"/>
+          <w:b w:val="0"/>
+          <w:bCs w:val="0"/>
+          <w:lang w:val="en-US" w:eastAsia="zh-CN"/>
+        </w:rPr>
+        <w:t>中插入额外的</w:t>
+      </w:r>
+      <w:r>
+        <w:rPr>
+          <w:rFonts w:hint="eastAsia"/>
+          <w:b w:val="0"/>
+          <w:bCs w:val="0"/>
+          <w:lang w:val="en-US" w:eastAsia="zh-CN"/>
+        </w:rPr>
+        <w:t>流水</w:t>
+      </w:r>
+      <w:r>
+        <w:rPr>
+          <w:rFonts w:hint="default"/>
+          <w:b w:val="0"/>
+          <w:bCs w:val="0"/>
+          <w:lang w:val="en-US" w:eastAsia="zh-CN"/>
+        </w:rPr>
+        <w:t>级，使一对标量核心能够充当双</w:t>
+      </w:r>
+      <w:r>
+        <w:rPr>
+          <w:rFonts w:hint="eastAsia"/>
+          <w:b w:val="0"/>
+          <w:bCs w:val="0"/>
+          <w:lang w:val="en-US" w:eastAsia="zh-CN"/>
+        </w:rPr>
+        <w:t>发射</w:t>
+      </w:r>
+      <w:r>
+        <w:rPr>
+          <w:rFonts w:hint="default"/>
+          <w:b w:val="0"/>
+          <w:bCs w:val="0"/>
+          <w:lang w:val="en-US" w:eastAsia="zh-CN"/>
+        </w:rPr>
+        <w:t>向乱序核心。使</w:t>
+      </w:r>
+      <w:r>
+        <w:rPr>
+          <w:rFonts w:hint="eastAsia"/>
+          <w:b w:val="0"/>
+          <w:bCs w:val="0"/>
+          <w:lang w:val="en-US" w:eastAsia="zh-CN"/>
+        </w:rPr>
+        <w:t>合并</w:t>
+      </w:r>
+      <w:r>
+        <w:rPr>
+          <w:rFonts w:hint="default"/>
+          <w:b w:val="0"/>
+          <w:bCs w:val="0"/>
+          <w:lang w:val="en-US" w:eastAsia="zh-CN"/>
+        </w:rPr>
+        <w:t>工作的关键是，可以用更高效的硬件结构</w:t>
+      </w:r>
+      <w:r>
+        <w:rPr>
+          <w:rFonts w:hint="eastAsia"/>
+          <w:b w:val="0"/>
+          <w:bCs w:val="0"/>
+          <w:lang w:val="en-US" w:eastAsia="zh-CN"/>
+        </w:rPr>
+        <w:t>（</w:t>
+      </w:r>
+      <w:r>
+        <w:rPr>
+          <w:rFonts w:hint="default"/>
+          <w:b w:val="0"/>
+          <w:bCs w:val="0"/>
+          <w:lang w:val="en-US" w:eastAsia="zh-CN"/>
+        </w:rPr>
+        <w:t>例如，用简单的查找表取代内容可寻址内存和广播网络</w:t>
+      </w:r>
+      <w:r>
+        <w:rPr>
+          <w:rFonts w:hint="eastAsia"/>
+          <w:b w:val="0"/>
+          <w:bCs w:val="0"/>
+          <w:lang w:val="en-US" w:eastAsia="zh-CN"/>
+        </w:rPr>
+        <w:t>）</w:t>
+      </w:r>
+      <w:r>
+        <w:rPr>
+          <w:rFonts w:hint="default"/>
+          <w:b w:val="0"/>
+          <w:bCs w:val="0"/>
+          <w:lang w:val="en-US" w:eastAsia="zh-CN"/>
+        </w:rPr>
+        <w:t>近似解决传统的</w:t>
+      </w:r>
+      <w:r>
+        <w:rPr>
+          <w:rFonts w:hint="eastAsia"/>
+          <w:b w:val="0"/>
+          <w:bCs w:val="0"/>
+          <w:lang w:val="en-US" w:eastAsia="zh-CN"/>
+        </w:rPr>
+        <w:t>乱序</w:t>
+      </w:r>
+      <w:r>
+        <w:rPr>
+          <w:rFonts w:hint="default"/>
+          <w:b w:val="0"/>
+          <w:bCs w:val="0"/>
+          <w:lang w:val="en-US" w:eastAsia="zh-CN"/>
+        </w:rPr>
+        <w:t>问题。然后将这些乱序结构放置在一对标量核之间，并与标量核的</w:t>
+      </w:r>
+      <w:r>
+        <w:rPr>
+          <w:rFonts w:hint="eastAsia"/>
+          <w:b w:val="0"/>
+          <w:bCs w:val="0"/>
+          <w:lang w:val="en-US" w:eastAsia="zh-CN"/>
+        </w:rPr>
+        <w:t>取指</w:t>
+      </w:r>
+      <w:r>
+        <w:rPr>
+          <w:rFonts w:hint="default"/>
+          <w:b w:val="0"/>
+          <w:bCs w:val="0"/>
+          <w:lang w:val="en-US" w:eastAsia="zh-CN"/>
+        </w:rPr>
+        <w:t>、</w:t>
+      </w:r>
+      <w:r>
+        <w:rPr>
+          <w:rFonts w:hint="eastAsia"/>
+          <w:b w:val="0"/>
+          <w:bCs w:val="0"/>
+          <w:lang w:val="en-US" w:eastAsia="zh-CN"/>
+        </w:rPr>
+        <w:t>译码</w:t>
+      </w:r>
+      <w:r>
+        <w:rPr>
+          <w:rFonts w:hint="default"/>
+          <w:b w:val="0"/>
+          <w:bCs w:val="0"/>
+          <w:lang w:val="en-US" w:eastAsia="zh-CN"/>
+        </w:rPr>
+        <w:t>、寄存器</w:t>
+      </w:r>
+      <w:r>
+        <w:rPr>
+          <w:rFonts w:hint="eastAsia"/>
+          <w:b w:val="0"/>
+          <w:bCs w:val="0"/>
+          <w:lang w:val="en-US" w:eastAsia="zh-CN"/>
+        </w:rPr>
+        <w:t>堆</w:t>
+      </w:r>
+      <w:r>
+        <w:rPr>
+          <w:rFonts w:hint="default"/>
+          <w:b w:val="0"/>
+          <w:bCs w:val="0"/>
+          <w:lang w:val="en-US" w:eastAsia="zh-CN"/>
+        </w:rPr>
+        <w:t>、缓存和数据路径相结合，可以实现与乱序超标量核在性能上具有竞争力的</w:t>
+      </w:r>
+      <w:r>
+        <w:rPr>
+          <w:rFonts w:hint="eastAsia"/>
+          <w:b w:val="0"/>
+          <w:bCs w:val="0"/>
+          <w:lang w:val="en-US" w:eastAsia="zh-CN"/>
+        </w:rPr>
+        <w:t>合并</w:t>
+      </w:r>
+      <w:r>
+        <w:rPr>
+          <w:rFonts w:hint="default"/>
+          <w:b w:val="0"/>
+          <w:bCs w:val="0"/>
+          <w:lang w:val="en-US" w:eastAsia="zh-CN"/>
+        </w:rPr>
+        <w:t>。</w:t>
+      </w:r>
+      <w:r>
+        <w:rPr>
+          <w:rFonts w:hint="eastAsia"/>
+          <w:b w:val="0"/>
+          <w:bCs w:val="0"/>
+          <w:lang w:val="en-US" w:eastAsia="zh-CN"/>
+        </w:rPr>
+        <w:t>合并</w:t>
+      </w:r>
+      <w:r>
+        <w:rPr>
+          <w:rFonts w:hint="default"/>
+          <w:b w:val="0"/>
+          <w:bCs w:val="0"/>
+          <w:lang w:val="en-US" w:eastAsia="zh-CN"/>
+        </w:rPr>
+        <w:t>核心最适合通常需要高吞吐量但有时会遇到顺序代码片段的工作负载。Federation为顺序工作负载提供更快、更节能的虚拟乱序内核，而不会牺牲可能会降低并行工作负载的线程容量的区域。</w:t>
+      </w:r>
+    </w:p>
+    <w:p>
+      <w:pPr>
+        <w:keepNext w:val="0"/>
+        <w:keepLines w:val="0"/>
+        <w:pageBreakBefore w:val="0"/>
+        <w:widowControl w:val="0"/>
+        <w:kinsoku/>
+        <w:wordWrap/>
+        <w:overflowPunct/>
+        <w:topLinePunct w:val="0"/>
+        <w:autoSpaceDE/>
+        <w:autoSpaceDN/>
+        <w:bidi w:val="0"/>
+        <w:adjustRightInd/>
+        <w:snapToGrid/>
+        <w:ind w:firstLine="360" w:firstLineChars="200"/>
+        <w:textAlignment w:val="auto"/>
+        <w:rPr>
+          <w:rFonts w:hint="eastAsia"/>
+          <w:b w:val="0"/>
+          <w:bCs w:val="0"/>
+          <w:lang w:val="en-US" w:eastAsia="zh-CN"/>
+        </w:rPr>
+      </w:pPr>
+      <w:r>
+        <w:rPr>
+          <w:rFonts w:hint="default"/>
+          <w:b w:val="0"/>
+          <w:bCs w:val="0"/>
+          <w:lang w:val="en-US" w:eastAsia="zh-CN"/>
+        </w:rPr>
+        <w:t>Bahurupi架构中提出了一种针对动态非对称多核设计的硬件-软件协同设计方法[58]。Bahurupi在物理上被制造为一组集群，每个集群包含四个简单的</w:t>
+      </w:r>
+      <w:r>
+        <w:rPr>
+          <w:rFonts w:hint="eastAsia"/>
+          <w:b w:val="0"/>
+          <w:bCs w:val="0"/>
+          <w:lang w:val="en-US" w:eastAsia="zh-CN"/>
+        </w:rPr>
+        <w:t>双发射</w:t>
+      </w:r>
+      <w:r>
+        <w:rPr>
+          <w:rFonts w:hint="default"/>
+          <w:b w:val="0"/>
+          <w:bCs w:val="0"/>
+          <w:lang w:val="en-US" w:eastAsia="zh-CN"/>
+        </w:rPr>
+        <w:t>乱序核心。</w:t>
+      </w:r>
+      <w:r>
         <w:rPr>
           <w:rFonts w:hint="default"/>
           <w:b/>
           <w:bCs/>
+          <w:lang w:val="en-US" w:eastAsia="zh-CN"/>
+        </w:rPr>
+        <w:t>图4</w:t>
+      </w:r>
+      <w:r>
+        <w:rPr>
+          <w:rFonts w:hint="default"/>
+          <w:b w:val="0"/>
+          <w:bCs w:val="0"/>
+          <w:lang w:val="en-US" w:eastAsia="zh-CN"/>
+        </w:rPr>
+        <w:t>显示了具有两个集群</w:t>
+      </w:r>
+      <w:r>
+        <w:rPr>
+          <w:rFonts w:hint="eastAsia"/>
+          <w:b w:val="0"/>
+          <w:bCs w:val="0"/>
+          <w:lang w:val="en-US" w:eastAsia="zh-CN"/>
+        </w:rPr>
+        <w:t>（</w:t>
+      </w:r>
+      <w:r>
+        <w:rPr>
+          <w:rFonts w:hint="default"/>
+          <w:b w:val="0"/>
+          <w:bCs w:val="0"/>
+          <w:lang w:val="en-US" w:eastAsia="zh-CN"/>
+        </w:rPr>
+        <w:t>C0–C3</w:t>
+      </w:r>
+      <w:r>
+        <w:rPr>
+          <w:rFonts w:hint="eastAsia"/>
+          <w:b w:val="0"/>
+          <w:bCs w:val="0"/>
+          <w:lang w:val="en-US" w:eastAsia="zh-CN"/>
+        </w:rPr>
+        <w:t>）</w:t>
+      </w:r>
+      <w:r>
+        <w:rPr>
+          <w:rFonts w:hint="default"/>
+          <w:b w:val="0"/>
+          <w:bCs w:val="0"/>
+          <w:lang w:val="en-US" w:eastAsia="zh-CN"/>
+        </w:rPr>
+        <w:t>和</w:t>
+      </w:r>
+      <w:r>
+        <w:rPr>
+          <w:rFonts w:hint="eastAsia"/>
+          <w:b w:val="0"/>
+          <w:bCs w:val="0"/>
+          <w:lang w:val="en-US" w:eastAsia="zh-CN"/>
+        </w:rPr>
+        <w:t>（</w:t>
+      </w:r>
+      <w:r>
+        <w:rPr>
+          <w:rFonts w:hint="default"/>
+          <w:b w:val="0"/>
+          <w:bCs w:val="0"/>
+          <w:lang w:val="en-US" w:eastAsia="zh-CN"/>
+        </w:rPr>
+        <w:t>C4–C7</w:t>
+      </w:r>
+      <w:r>
+        <w:rPr>
+          <w:rFonts w:hint="eastAsia"/>
+          <w:b w:val="0"/>
+          <w:bCs w:val="0"/>
+          <w:lang w:val="en-US" w:eastAsia="zh-CN"/>
+        </w:rPr>
+        <w:t>）</w:t>
+      </w:r>
+      <w:r>
+        <w:rPr>
+          <w:rFonts w:hint="default"/>
+          <w:b w:val="0"/>
+          <w:bCs w:val="0"/>
+          <w:lang w:val="en-US" w:eastAsia="zh-CN"/>
+        </w:rPr>
+        <w:t>的8核Bahurupi架构示例。在运行时，集群中的两个或多个这样的简单核心可以形成一个</w:t>
+      </w:r>
+      <w:r>
+        <w:rPr>
+          <w:rFonts w:hint="eastAsia"/>
+          <w:b w:val="0"/>
+          <w:bCs w:val="0"/>
+          <w:lang w:val="en-US" w:eastAsia="zh-CN"/>
+        </w:rPr>
+        <w:t>合并</w:t>
+      </w:r>
+      <w:r>
+        <w:rPr>
+          <w:rFonts w:hint="default"/>
+          <w:b w:val="0"/>
+          <w:bCs w:val="0"/>
+          <w:lang w:val="en-US" w:eastAsia="zh-CN"/>
+        </w:rPr>
+        <w:t>来创建更复杂的虚拟核心。类似地，参与复杂虚拟核心的简单核心可以在任何时间点分离。因此，我们可以通过简单的重新配置按需创建各种异构多核。图4中突出显示的核心涉及</w:t>
+      </w:r>
+      <w:r>
+        <w:rPr>
+          <w:rFonts w:hint="eastAsia"/>
+          <w:b w:val="0"/>
+          <w:bCs w:val="0"/>
+          <w:lang w:val="en-US" w:eastAsia="zh-CN"/>
+        </w:rPr>
+        <w:t>双核合并</w:t>
+      </w:r>
+      <w:r>
+        <w:rPr>
+          <w:rFonts w:hint="default"/>
+          <w:b w:val="0"/>
+          <w:bCs w:val="0"/>
+          <w:lang w:val="en-US" w:eastAsia="zh-CN"/>
+        </w:rPr>
+        <w:t>（C0、C1）和四</w:t>
+      </w:r>
+      <w:r>
+        <w:rPr>
+          <w:rFonts w:hint="eastAsia"/>
+          <w:b w:val="0"/>
+          <w:bCs w:val="0"/>
+          <w:lang w:val="en-US" w:eastAsia="zh-CN"/>
+        </w:rPr>
+        <w:t>核合并（</w:t>
+      </w:r>
+      <w:r>
+        <w:rPr>
+          <w:rFonts w:hint="default"/>
+          <w:b w:val="0"/>
+          <w:bCs w:val="0"/>
+          <w:lang w:val="en-US" w:eastAsia="zh-CN"/>
+        </w:rPr>
+        <w:t>C4–C7</w:t>
+      </w:r>
+      <w:r>
+        <w:rPr>
+          <w:rFonts w:hint="eastAsia"/>
+          <w:b w:val="0"/>
+          <w:bCs w:val="0"/>
+          <w:lang w:val="en-US" w:eastAsia="zh-CN"/>
+        </w:rPr>
+        <w:t>）。在此示例中，一个并行应用程序在核心C2和C3上运行其两个线程，一个中等ILP顺序应用程序被安排到合并（C0–C1），一个高ILP顺序应用程序被安排到合并（C4–C7）。与跨大范围任务集的静态同构和异构多核相比，Bahurpi架构[59]上的仔细任务调度可实现10%至62%的加速。</w:t>
+      </w:r>
+    </w:p>
+    <w:p>
+      <w:pPr>
+        <w:keepNext w:val="0"/>
+        <w:keepLines w:val="0"/>
+        <w:pageBreakBefore w:val="0"/>
+        <w:widowControl w:val="0"/>
+        <w:kinsoku/>
+        <w:wordWrap/>
+        <w:overflowPunct/>
+        <w:topLinePunct w:val="0"/>
+        <w:autoSpaceDE/>
+        <w:autoSpaceDN/>
+        <w:bidi w:val="0"/>
+        <w:adjustRightInd/>
+        <w:snapToGrid/>
+        <w:ind w:firstLine="360" w:firstLineChars="200"/>
+        <w:textAlignment w:val="auto"/>
+        <w:rPr>
+          <w:rFonts w:hint="default"/>
+          <w:b w:val="0"/>
+          <w:bCs w:val="0"/>
+          <w:lang w:val="en-US" w:eastAsia="zh-CN"/>
+        </w:rPr>
+      </w:pPr>
+      <w:r>
+        <w:rPr>
+          <w:rFonts w:hint="default"/>
+          <w:b w:val="0"/>
+          <w:bCs w:val="0"/>
+          <w:lang w:val="en-US" w:eastAsia="zh-CN"/>
+        </w:rPr>
+        <w:t>当以</w:t>
+      </w:r>
+      <w:r>
+        <w:rPr>
+          <w:rFonts w:hint="eastAsia"/>
+          <w:b w:val="0"/>
+          <w:bCs w:val="0"/>
+          <w:lang w:val="en-US" w:eastAsia="zh-CN"/>
+        </w:rPr>
+        <w:t>合并</w:t>
+      </w:r>
+      <w:r>
+        <w:rPr>
+          <w:rFonts w:hint="default"/>
+          <w:b w:val="0"/>
+          <w:bCs w:val="0"/>
+          <w:lang w:val="en-US" w:eastAsia="zh-CN"/>
+        </w:rPr>
+        <w:t>模式运行时，参与的核心以分布式方式协作执行单个线程。基本上，核心并行执行顺序线程的基本块，并回退到集中单元以进行同步和依赖性解析。依赖性以控制流和数据依赖性的形式出现。Bahurupi通过编译器支持和最少的附加硬件来处理这些问题。</w:t>
+      </w:r>
+    </w:p>
+    <w:p>
+      <w:pPr>
+        <w:keepNext w:val="0"/>
+        <w:keepLines w:val="0"/>
+        <w:pageBreakBefore w:val="0"/>
+        <w:widowControl w:val="0"/>
+        <w:kinsoku/>
+        <w:wordWrap/>
+        <w:overflowPunct/>
+        <w:topLinePunct w:val="0"/>
+        <w:autoSpaceDE/>
+        <w:autoSpaceDN/>
+        <w:bidi w:val="0"/>
+        <w:adjustRightInd/>
+        <w:snapToGrid/>
+        <w:ind w:firstLine="360" w:firstLineChars="200"/>
+        <w:textAlignment w:val="auto"/>
+        <w:rPr>
+          <w:rFonts w:hint="default"/>
+          <w:b w:val="0"/>
+          <w:bCs w:val="0"/>
+          <w:lang w:val="en-US" w:eastAsia="zh-CN"/>
+        </w:rPr>
+      </w:pPr>
+      <w:r>
+        <w:rPr>
+          <w:rFonts w:hint="default"/>
+          <w:b w:val="0"/>
+          <w:bCs w:val="0"/>
+          <w:lang w:val="en-US" w:eastAsia="zh-CN"/>
+        </w:rPr>
+        <w:t>ISA中添加了一条称为哨兵指令的新指令，它是每个基本代码块的第一条指令。基本块是在编译时构造的，以及有关每个基本块的活入和活出寄存器的信息。该信息被编码在相应的哨兵指令中，哨兵指令还嵌入了控制流信息，具体</w:t>
+      </w:r>
+      <w:r>
+        <w:rPr>
+          <w:rFonts w:hint="eastAsia"/>
+          <w:b w:val="0"/>
+          <w:bCs w:val="0"/>
+          <w:lang w:val="en-US" w:eastAsia="zh-CN"/>
+        </w:rPr>
+        <w:t>而言指</w:t>
+      </w:r>
+      <w:r>
+        <w:rPr>
+          <w:rFonts w:hint="default"/>
+          <w:b w:val="0"/>
+          <w:bCs w:val="0"/>
+          <w:lang w:val="en-US" w:eastAsia="zh-CN"/>
+        </w:rPr>
+        <w:t>基本块的长度以及是否以分支指令结束。因此，哨兵指令捕获基本块之间的依赖性和控制流信息。</w:t>
+      </w:r>
+    </w:p>
+    <w:p>
+      <w:pPr>
+        <w:keepNext w:val="0"/>
+        <w:keepLines w:val="0"/>
+        <w:pageBreakBefore w:val="0"/>
+        <w:widowControl w:val="0"/>
+        <w:kinsoku/>
+        <w:wordWrap/>
+        <w:overflowPunct/>
+        <w:topLinePunct w:val="0"/>
+        <w:autoSpaceDE/>
+        <w:autoSpaceDN/>
+        <w:bidi w:val="0"/>
+        <w:adjustRightInd/>
+        <w:snapToGrid/>
+        <w:ind w:firstLine="360" w:firstLineChars="200"/>
+        <w:textAlignment w:val="auto"/>
+        <w:rPr>
+          <w:rFonts w:hint="default"/>
+          <w:b w:val="0"/>
+          <w:bCs w:val="0"/>
+          <w:lang w:val="en-US" w:eastAsia="zh-CN"/>
+        </w:rPr>
+      </w:pPr>
+      <w:r>
+        <w:rPr>
+          <w:rFonts w:hint="default"/>
+          <w:b w:val="0"/>
+          <w:bCs w:val="0"/>
+          <w:lang w:val="en-US" w:eastAsia="zh-CN"/>
+        </w:rPr>
+        <w:t>在物理上，所有内核共享全局PC、同步逻辑、全局</w:t>
+      </w:r>
+      <w:r>
+        <w:rPr>
+          <w:rFonts w:hint="default"/>
+          <w:b w:val="0"/>
+          <w:bCs w:val="0"/>
+          <w:lang w:val="en-US" w:eastAsia="zh-CN"/>
+        </w:rPr>
+        <w:t>寄存</w:t>
+      </w:r>
+      <w:r>
+        <w:rPr>
+          <w:rFonts w:hint="default"/>
+          <w:b w:val="0"/>
+          <w:bCs w:val="0"/>
+          <w:lang w:val="en-US" w:eastAsia="zh-CN"/>
+        </w:rPr>
+        <w:t>器</w:t>
+      </w:r>
+      <w:r>
+        <w:rPr>
+          <w:rFonts w:hint="eastAsia"/>
+          <w:b w:val="0"/>
+          <w:bCs w:val="0"/>
+          <w:lang w:val="en-US" w:eastAsia="zh-CN"/>
+        </w:rPr>
+        <w:t>堆</w:t>
+      </w:r>
+      <w:r>
+        <w:rPr>
+          <w:rFonts w:hint="default"/>
+          <w:b w:val="0"/>
+          <w:bCs w:val="0"/>
+          <w:lang w:val="en-US" w:eastAsia="zh-CN"/>
+        </w:rPr>
+        <w:t>和全局重命名逻辑。参与</w:t>
+      </w:r>
+      <w:r>
+        <w:rPr>
+          <w:rFonts w:hint="eastAsia"/>
+          <w:b w:val="0"/>
+          <w:bCs w:val="0"/>
+          <w:lang w:val="en-US" w:eastAsia="zh-CN"/>
+        </w:rPr>
+        <w:t>合并</w:t>
+      </w:r>
+      <w:r>
+        <w:rPr>
+          <w:rFonts w:hint="default"/>
+          <w:b w:val="0"/>
+          <w:bCs w:val="0"/>
+          <w:lang w:val="en-US" w:eastAsia="zh-CN"/>
+        </w:rPr>
+        <w:t>的核心利用这些全局结构，而其他核心可以独立运行不同的线程。跨</w:t>
+      </w:r>
+      <w:r>
+        <w:rPr>
+          <w:rFonts w:hint="eastAsia"/>
+          <w:b w:val="0"/>
+          <w:bCs w:val="0"/>
+          <w:lang w:val="en-US" w:eastAsia="zh-CN"/>
+        </w:rPr>
+        <w:t>核心</w:t>
+      </w:r>
+      <w:r>
+        <w:rPr>
+          <w:rFonts w:hint="default"/>
+          <w:b w:val="0"/>
+          <w:bCs w:val="0"/>
+          <w:lang w:val="en-US" w:eastAsia="zh-CN"/>
+        </w:rPr>
+        <w:t>的唯一通信是通过活入和活出寄存器值。广播机制用于让生产者核心将其存活的寄存器值发送到任何消费者核心。每个内核都会监听广播总线以获取实时寄存器。该架构包括一个具有可重新配置的L1组</w:t>
+      </w:r>
+      <w:r>
+        <w:rPr>
+          <w:rFonts w:hint="eastAsia"/>
+          <w:b w:val="0"/>
+          <w:bCs w:val="0"/>
+          <w:lang w:val="en-US" w:eastAsia="zh-CN"/>
+        </w:rPr>
+        <w:t>相联</w:t>
+      </w:r>
+      <w:r>
+        <w:rPr>
+          <w:rFonts w:hint="default"/>
+          <w:b w:val="0"/>
+          <w:bCs w:val="0"/>
+          <w:lang w:val="en-US" w:eastAsia="zh-CN"/>
+        </w:rPr>
+        <w:t>指令和数据高速缓存，其中每个组与一个</w:t>
+      </w:r>
+      <w:r>
+        <w:rPr>
+          <w:rFonts w:hint="eastAsia"/>
+          <w:b w:val="0"/>
+          <w:bCs w:val="0"/>
+          <w:lang w:val="en-US" w:eastAsia="zh-CN"/>
+        </w:rPr>
+        <w:t>核心</w:t>
+      </w:r>
+      <w:r>
+        <w:rPr>
+          <w:rFonts w:hint="default"/>
+          <w:b w:val="0"/>
+          <w:bCs w:val="0"/>
+          <w:lang w:val="en-US" w:eastAsia="zh-CN"/>
+        </w:rPr>
+        <w:t>相关联。参与</w:t>
+      </w:r>
+      <w:r>
+        <w:rPr>
+          <w:rFonts w:hint="eastAsia"/>
+          <w:b w:val="0"/>
+          <w:bCs w:val="0"/>
+          <w:lang w:val="en-US" w:eastAsia="zh-CN"/>
+        </w:rPr>
+        <w:t>合并</w:t>
+      </w:r>
+      <w:r>
+        <w:rPr>
+          <w:rFonts w:hint="default"/>
+          <w:b w:val="0"/>
+          <w:bCs w:val="0"/>
+          <w:lang w:val="en-US" w:eastAsia="zh-CN"/>
+        </w:rPr>
+        <w:t>的核心共享从其存储体重新配置的组合L1指令和数据缓存。</w:t>
+      </w:r>
+    </w:p>
+    <w:p>
+      <w:pPr>
+        <w:keepNext w:val="0"/>
+        <w:keepLines w:val="0"/>
+        <w:pageBreakBefore w:val="0"/>
+        <w:widowControl w:val="0"/>
+        <w:kinsoku/>
+        <w:wordWrap/>
+        <w:overflowPunct/>
+        <w:topLinePunct w:val="0"/>
+        <w:autoSpaceDE/>
+        <w:autoSpaceDN/>
+        <w:bidi w:val="0"/>
+        <w:adjustRightInd/>
+        <w:snapToGrid/>
+        <w:ind w:firstLine="360" w:firstLineChars="200"/>
+        <w:textAlignment w:val="auto"/>
+        <w:rPr>
+          <w:rFonts w:hint="eastAsia"/>
+          <w:b w:val="0"/>
+          <w:bCs w:val="0"/>
+          <w:lang w:val="en-US" w:eastAsia="zh-CN"/>
+        </w:rPr>
+      </w:pPr>
+      <w:r>
+        <w:rPr>
+          <w:rFonts w:hint="default"/>
+          <w:b w:val="0"/>
+          <w:bCs w:val="0"/>
+          <w:lang w:val="en-US" w:eastAsia="zh-CN"/>
+        </w:rPr>
+        <w:t>参考文献</w:t>
+      </w:r>
+      <w:r>
+        <w:rPr>
+          <w:rFonts w:hint="default"/>
+          <w:b w:val="0"/>
+          <w:bCs w:val="0"/>
+          <w:lang w:val="en-US" w:eastAsia="zh-CN"/>
+        </w:rPr>
+        <w:t>[58]</w:t>
+      </w:r>
+      <w:r>
+        <w:rPr>
+          <w:rFonts w:hint="default"/>
+          <w:b w:val="0"/>
+          <w:bCs w:val="0"/>
+          <w:lang w:val="en-US" w:eastAsia="zh-CN"/>
+        </w:rPr>
+        <w:t>中提出的结果表明，在整数应用的情况下，2核或4核</w:t>
+      </w:r>
+      <w:r>
+        <w:rPr>
+          <w:rFonts w:hint="eastAsia"/>
+          <w:b w:val="0"/>
+          <w:bCs w:val="0"/>
+          <w:lang w:val="en-US" w:eastAsia="zh-CN"/>
+        </w:rPr>
+        <w:t>合并</w:t>
+      </w:r>
+      <w:r>
+        <w:rPr>
+          <w:rFonts w:hint="default"/>
+          <w:b w:val="0"/>
+          <w:bCs w:val="0"/>
+          <w:lang w:val="en-US" w:eastAsia="zh-CN"/>
+        </w:rPr>
+        <w:t>的性能分别非常接近</w:t>
+      </w:r>
+      <w:r>
+        <w:rPr>
+          <w:rFonts w:hint="eastAsia"/>
+          <w:b w:val="0"/>
+          <w:bCs w:val="0"/>
+          <w:lang w:val="en-US" w:eastAsia="zh-CN"/>
+        </w:rPr>
+        <w:t>四发射</w:t>
+      </w:r>
+      <w:r>
+        <w:rPr>
+          <w:rFonts w:hint="default"/>
+          <w:b w:val="0"/>
+          <w:bCs w:val="0"/>
+          <w:lang w:val="en-US" w:eastAsia="zh-CN"/>
+        </w:rPr>
+        <w:t>或</w:t>
+      </w:r>
+      <w:r>
+        <w:rPr>
+          <w:rFonts w:hint="eastAsia"/>
+          <w:b w:val="0"/>
+          <w:bCs w:val="0"/>
+          <w:lang w:val="en-US" w:eastAsia="zh-CN"/>
+        </w:rPr>
+        <w:t>八发射</w:t>
+      </w:r>
+      <w:r>
+        <w:rPr>
+          <w:rFonts w:hint="default"/>
+          <w:b w:val="0"/>
+          <w:bCs w:val="0"/>
+          <w:lang w:val="en-US" w:eastAsia="zh-CN"/>
+        </w:rPr>
+        <w:t>乱序处理器。另一方面，对于浮点应用程序，2核或4核</w:t>
+      </w:r>
+      <w:r>
+        <w:rPr>
+          <w:rFonts w:hint="eastAsia"/>
+          <w:b w:val="0"/>
+          <w:bCs w:val="0"/>
+          <w:lang w:val="en-US" w:eastAsia="zh-CN"/>
+        </w:rPr>
+        <w:t>合并</w:t>
+      </w:r>
+      <w:r>
+        <w:rPr>
+          <w:rFonts w:hint="default"/>
+          <w:b w:val="0"/>
+          <w:bCs w:val="0"/>
+          <w:lang w:val="en-US" w:eastAsia="zh-CN"/>
+        </w:rPr>
+        <w:t>甚至可以胜过</w:t>
+      </w:r>
+      <w:r>
+        <w:rPr>
+          <w:rFonts w:hint="default"/>
+          <w:b w:val="0"/>
+          <w:bCs w:val="0"/>
+          <w:lang w:val="en-US" w:eastAsia="zh-CN"/>
+        </w:rPr>
+        <w:t>真正的</w:t>
+      </w:r>
+      <w:r>
+        <w:rPr>
+          <w:rFonts w:hint="eastAsia"/>
+          <w:b w:val="0"/>
+          <w:bCs w:val="0"/>
+          <w:lang w:val="en-US" w:eastAsia="zh-CN"/>
+        </w:rPr>
+        <w:t>四发射</w:t>
+      </w:r>
+      <w:r>
+        <w:rPr>
+          <w:rFonts w:hint="default"/>
+          <w:b w:val="0"/>
+          <w:bCs w:val="0"/>
+          <w:lang w:val="en-US" w:eastAsia="zh-CN"/>
+        </w:rPr>
+        <w:t>或</w:t>
+      </w:r>
+      <w:r>
+        <w:rPr>
+          <w:rFonts w:hint="eastAsia"/>
+          <w:b w:val="0"/>
+          <w:bCs w:val="0"/>
+          <w:lang w:val="en-US" w:eastAsia="zh-CN"/>
+        </w:rPr>
+        <w:t>八发射</w:t>
+      </w:r>
+      <w:r>
+        <w:rPr>
+          <w:rFonts w:hint="default"/>
+          <w:b w:val="0"/>
+          <w:bCs w:val="0"/>
+          <w:lang w:val="en-US" w:eastAsia="zh-CN"/>
+        </w:rPr>
+        <w:t>乱序处理器。这是因为当编译器解决跨基本块的依赖关系时，Bahurpi可以展望未来</w:t>
+      </w:r>
+      <w:r>
+        <w:rPr>
+          <w:rFonts w:hint="eastAsia"/>
+          <w:b w:val="0"/>
+          <w:bCs w:val="0"/>
+          <w:lang w:val="en-US" w:eastAsia="zh-CN"/>
+        </w:rPr>
+        <w:t>可能的执行情况</w:t>
+      </w:r>
+      <w:r>
+        <w:rPr>
+          <w:rFonts w:hint="default"/>
+          <w:b w:val="0"/>
+          <w:bCs w:val="0"/>
+          <w:lang w:val="en-US" w:eastAsia="zh-CN"/>
+        </w:rPr>
+        <w:t>以利用ILP</w:t>
+      </w:r>
+      <w:r>
+        <w:rPr>
+          <w:rFonts w:hint="eastAsia"/>
+          <w:b w:val="0"/>
+          <w:bCs w:val="0"/>
+          <w:lang w:val="en-US" w:eastAsia="zh-CN"/>
+        </w:rPr>
+        <w:t>。</w:t>
+      </w:r>
+    </w:p>
+    <w:p>
+      <w:pPr>
+        <w:keepNext w:val="0"/>
+        <w:keepLines w:val="0"/>
+        <w:pageBreakBefore w:val="0"/>
+        <w:widowControl w:val="0"/>
+        <w:kinsoku/>
+        <w:wordWrap/>
+        <w:overflowPunct/>
+        <w:topLinePunct w:val="0"/>
+        <w:autoSpaceDE/>
+        <w:autoSpaceDN/>
+        <w:bidi w:val="0"/>
+        <w:adjustRightInd/>
+        <w:snapToGrid/>
+        <w:ind w:firstLine="360" w:firstLineChars="200"/>
+        <w:textAlignment w:val="auto"/>
+        <w:rPr>
+          <w:rFonts w:hint="default"/>
+          <w:b w:val="0"/>
+          <w:bCs w:val="0"/>
+          <w:lang w:val="en-US" w:eastAsia="zh-CN"/>
+        </w:rPr>
+      </w:pPr>
+      <w:r>
+        <w:rPr>
+          <w:rFonts w:hint="default"/>
+          <w:b w:val="0"/>
+          <w:bCs w:val="0"/>
+          <w:lang w:val="en-US" w:eastAsia="zh-CN"/>
+        </w:rPr>
+        <w:t>到目前为止描述的架构结合了简单的物理核心来创建复杂的虚拟核心。与其他解决方案不同，Morphcore架构[36]从传统的高性能乱序核心开始，并进行内部更改，以使其在必要时转变为高度线程</w:t>
+      </w:r>
+      <w:r>
+        <w:rPr>
+          <w:rFonts w:hint="eastAsia"/>
+          <w:b w:val="0"/>
+          <w:bCs w:val="0"/>
+          <w:lang w:val="en-US" w:eastAsia="zh-CN"/>
+        </w:rPr>
+        <w:t>化</w:t>
+      </w:r>
+      <w:r>
+        <w:rPr>
+          <w:rFonts w:hint="default"/>
+          <w:b w:val="0"/>
+          <w:bCs w:val="0"/>
+          <w:lang w:val="en-US" w:eastAsia="zh-CN"/>
+        </w:rPr>
+        <w:t>的有序SMT核心。MorphCore通过添加允许在乱序模式和</w:t>
+      </w:r>
+      <w:r>
+        <w:rPr>
+          <w:rFonts w:hint="eastAsia"/>
+          <w:b w:val="0"/>
+          <w:bCs w:val="0"/>
+          <w:lang w:val="en-US" w:eastAsia="zh-CN"/>
+        </w:rPr>
+        <w:t>顺序</w:t>
+      </w:r>
+      <w:r>
+        <w:rPr>
+          <w:rFonts w:hint="default"/>
+          <w:b w:val="0"/>
+          <w:bCs w:val="0"/>
+          <w:lang w:val="en-US" w:eastAsia="zh-CN"/>
+        </w:rPr>
+        <w:t>模式之间快速切换的组件来修改乱序核心的内部</w:t>
+      </w:r>
+      <w:r>
+        <w:rPr>
+          <w:rFonts w:hint="eastAsia"/>
+          <w:b w:val="0"/>
+          <w:bCs w:val="0"/>
+          <w:lang w:val="en-US" w:eastAsia="zh-CN"/>
+        </w:rPr>
+        <w:t>流水线</w:t>
+      </w:r>
+      <w:r>
+        <w:rPr>
+          <w:rFonts w:hint="default"/>
+          <w:b w:val="0"/>
+          <w:bCs w:val="0"/>
+          <w:lang w:val="en-US" w:eastAsia="zh-CN"/>
+        </w:rPr>
+        <w:t>。</w:t>
+      </w:r>
+      <w:r>
+        <w:rPr>
+          <w:rFonts w:hint="eastAsia"/>
+          <w:b w:val="0"/>
+          <w:bCs w:val="0"/>
+          <w:lang w:val="en-US" w:eastAsia="zh-CN"/>
+        </w:rPr>
+        <w:t>取指</w:t>
+      </w:r>
+      <w:r>
+        <w:rPr>
+          <w:rFonts w:hint="default"/>
+          <w:b w:val="0"/>
+          <w:bCs w:val="0"/>
+          <w:lang w:val="en-US" w:eastAsia="zh-CN"/>
+        </w:rPr>
+        <w:t>阶段经过修改，可以在8线程有序SMT核心和双</w:t>
+      </w:r>
+      <w:r>
+        <w:rPr>
+          <w:rFonts w:hint="eastAsia"/>
+          <w:b w:val="0"/>
+          <w:bCs w:val="0"/>
+          <w:lang w:val="en-US" w:eastAsia="zh-CN"/>
+        </w:rPr>
+        <w:t>发射</w:t>
+      </w:r>
+      <w:r>
+        <w:rPr>
+          <w:rFonts w:hint="default"/>
+          <w:b w:val="0"/>
+          <w:bCs w:val="0"/>
+          <w:lang w:val="en-US" w:eastAsia="zh-CN"/>
+        </w:rPr>
+        <w:t>乱序核心之间切换。在执行模式之间切换的决定由硬件自动决定，而不是由操作系统决定。一般来说，当操作系统产生两个以上的任务（线程）时，硬件会切换到SMT模式，而当线程数减少到两个以下时，硬件会切换到乱序模式。</w:t>
+      </w:r>
+    </w:p>
+    <w:p>
+      <w:pPr>
+        <w:keepNext w:val="0"/>
+        <w:keepLines w:val="0"/>
+        <w:pageBreakBefore w:val="0"/>
+        <w:widowControl w:val="0"/>
+        <w:kinsoku/>
+        <w:wordWrap/>
+        <w:overflowPunct/>
+        <w:topLinePunct w:val="0"/>
+        <w:autoSpaceDE/>
+        <w:autoSpaceDN/>
+        <w:bidi w:val="0"/>
+        <w:adjustRightInd/>
+        <w:snapToGrid/>
+        <w:ind w:firstLine="360" w:firstLineChars="200"/>
+        <w:textAlignment w:val="auto"/>
+        <w:rPr>
+          <w:rFonts w:hint="default"/>
+          <w:b w:val="0"/>
+          <w:bCs w:val="0"/>
+          <w:lang w:val="en-US" w:eastAsia="zh-CN"/>
+        </w:rPr>
+      </w:pPr>
+      <w:r>
+        <w:rPr>
+          <w:rFonts w:hint="default"/>
+          <w:b w:val="0"/>
+          <w:bCs w:val="0"/>
+          <w:lang w:val="en-US" w:eastAsia="zh-CN"/>
+        </w:rPr>
+        <w:t>Composite Cores架构[44]与MorphCore有一些相似之处。该架构允许在</w:t>
+      </w:r>
+      <w:r>
+        <w:rPr>
+          <w:rFonts w:hint="eastAsia"/>
+          <w:b w:val="0"/>
+          <w:bCs w:val="0"/>
+          <w:lang w:val="en-US" w:eastAsia="zh-CN"/>
+        </w:rPr>
+        <w:t>顺序</w:t>
+      </w:r>
+      <w:r>
+        <w:rPr>
+          <w:rFonts w:hint="default"/>
+          <w:b w:val="0"/>
+          <w:bCs w:val="0"/>
+          <w:lang w:val="en-US" w:eastAsia="zh-CN"/>
+        </w:rPr>
+        <w:t>和</w:t>
+      </w:r>
+      <w:r>
+        <w:rPr>
+          <w:rFonts w:hint="eastAsia"/>
+          <w:b w:val="0"/>
+          <w:bCs w:val="0"/>
+          <w:lang w:val="en-US" w:eastAsia="zh-CN"/>
+        </w:rPr>
+        <w:t>乱序</w:t>
+      </w:r>
+      <w:r>
+        <w:rPr>
+          <w:rFonts w:hint="default"/>
+          <w:b w:val="0"/>
+          <w:bCs w:val="0"/>
+          <w:lang w:val="en-US" w:eastAsia="zh-CN"/>
+        </w:rPr>
+        <w:t>执行之间快速切换。本质上，同一个CPU芯片上有两条不同的</w:t>
+      </w:r>
+      <w:r>
+        <w:rPr>
+          <w:rFonts w:hint="eastAsia"/>
+          <w:b w:val="0"/>
+          <w:bCs w:val="0"/>
+          <w:lang w:val="en-US" w:eastAsia="zh-CN"/>
+        </w:rPr>
+        <w:t>流水线</w:t>
+      </w:r>
+      <w:r>
+        <w:rPr>
+          <w:rFonts w:hint="default"/>
+          <w:b w:val="0"/>
+          <w:bCs w:val="0"/>
+          <w:lang w:val="en-US" w:eastAsia="zh-CN"/>
+        </w:rPr>
+        <w:t>连接在一起——一条</w:t>
+      </w:r>
+      <w:r>
+        <w:rPr>
+          <w:rFonts w:hint="eastAsia"/>
+          <w:b w:val="0"/>
+          <w:bCs w:val="0"/>
+          <w:lang w:val="en-US" w:eastAsia="zh-CN"/>
+        </w:rPr>
+        <w:t>乱序流水线</w:t>
+      </w:r>
+      <w:r>
+        <w:rPr>
+          <w:rFonts w:hint="default"/>
+          <w:b w:val="0"/>
+          <w:bCs w:val="0"/>
+          <w:lang w:val="en-US" w:eastAsia="zh-CN"/>
+        </w:rPr>
+        <w:t>和一条</w:t>
+      </w:r>
+      <w:r>
+        <w:rPr>
+          <w:rFonts w:hint="eastAsia"/>
+          <w:b w:val="0"/>
+          <w:bCs w:val="0"/>
+          <w:lang w:val="en-US" w:eastAsia="zh-CN"/>
+        </w:rPr>
+        <w:t>顺序流水线。</w:t>
+      </w:r>
+      <w:r>
+        <w:rPr>
+          <w:rFonts w:hint="default"/>
+          <w:b w:val="0"/>
+          <w:bCs w:val="0"/>
+          <w:lang w:val="en-US" w:eastAsia="zh-CN"/>
+        </w:rPr>
+        <w:t>这两者之间的连接允许进程从一个</w:t>
+      </w:r>
+      <w:r>
+        <w:rPr>
+          <w:rFonts w:hint="eastAsia"/>
+          <w:b w:val="0"/>
+          <w:bCs w:val="0"/>
+          <w:lang w:val="en-US" w:eastAsia="zh-CN"/>
+        </w:rPr>
+        <w:t>流水线</w:t>
+      </w:r>
+      <w:r>
+        <w:rPr>
+          <w:rFonts w:hint="default"/>
+          <w:b w:val="0"/>
+          <w:bCs w:val="0"/>
+          <w:lang w:val="en-US" w:eastAsia="zh-CN"/>
+        </w:rPr>
+        <w:t>快速迁移到另一个</w:t>
+      </w:r>
+      <w:r>
+        <w:rPr>
+          <w:rFonts w:hint="eastAsia"/>
+          <w:b w:val="0"/>
+          <w:bCs w:val="0"/>
+          <w:lang w:val="en-US" w:eastAsia="zh-CN"/>
+        </w:rPr>
+        <w:t>流水线</w:t>
+      </w:r>
+      <w:r>
+        <w:rPr>
+          <w:rFonts w:hint="default"/>
+          <w:b w:val="0"/>
+          <w:bCs w:val="0"/>
+          <w:lang w:val="en-US" w:eastAsia="zh-CN"/>
+        </w:rPr>
+        <w:t>。两个</w:t>
+      </w:r>
+      <w:r>
+        <w:rPr>
+          <w:rFonts w:hint="eastAsia"/>
+          <w:b w:val="0"/>
+          <w:bCs w:val="0"/>
+          <w:lang w:val="en-US" w:eastAsia="zh-CN"/>
+        </w:rPr>
+        <w:t>流水线</w:t>
+      </w:r>
+      <w:r>
+        <w:rPr>
+          <w:rFonts w:hint="default"/>
+          <w:b w:val="0"/>
+          <w:bCs w:val="0"/>
+          <w:lang w:val="en-US" w:eastAsia="zh-CN"/>
+        </w:rPr>
+        <w:t>共享前端的流水线、分支预测器和指令、数据缓存。系统中添加了一个额外的硬件组件——反应式PID控制器，负责检测何时从一个</w:t>
+      </w:r>
+      <w:r>
+        <w:rPr>
+          <w:rFonts w:hint="eastAsia"/>
+          <w:b w:val="0"/>
+          <w:bCs w:val="0"/>
+          <w:lang w:val="en-US" w:eastAsia="zh-CN"/>
+        </w:rPr>
+        <w:t>流水线</w:t>
+      </w:r>
+      <w:r>
+        <w:rPr>
+          <w:rFonts w:hint="default"/>
+          <w:b w:val="0"/>
+          <w:bCs w:val="0"/>
+          <w:lang w:val="en-US" w:eastAsia="zh-CN"/>
+        </w:rPr>
+        <w:t>迁移到另一个</w:t>
+      </w:r>
+      <w:r>
+        <w:rPr>
+          <w:rFonts w:hint="eastAsia"/>
+          <w:b w:val="0"/>
+          <w:bCs w:val="0"/>
+          <w:lang w:val="en-US" w:eastAsia="zh-CN"/>
+        </w:rPr>
+        <w:t>流水线</w:t>
+      </w:r>
+      <w:r>
+        <w:rPr>
+          <w:rFonts w:hint="default"/>
+          <w:b w:val="0"/>
+          <w:bCs w:val="0"/>
+          <w:lang w:val="en-US" w:eastAsia="zh-CN"/>
+        </w:rPr>
+        <w:t>。在线控制器试图通过在运行时选择正确的核心配置来最大限度地节省能源。控制器集成了一个复杂的性能估计器来决定任务将迁移到哪里。</w:t>
+      </w:r>
+    </w:p>
+    <w:p>
+      <w:pPr>
+        <w:keepNext w:val="0"/>
+        <w:keepLines w:val="0"/>
+        <w:pageBreakBefore w:val="0"/>
+        <w:widowControl w:val="0"/>
+        <w:kinsoku/>
+        <w:wordWrap/>
+        <w:overflowPunct/>
+        <w:topLinePunct w:val="0"/>
+        <w:autoSpaceDE/>
+        <w:autoSpaceDN/>
+        <w:bidi w:val="0"/>
+        <w:adjustRightInd/>
+        <w:snapToGrid/>
+        <w:ind w:firstLine="360" w:firstLineChars="200"/>
+        <w:textAlignment w:val="auto"/>
+        <w:rPr>
+          <w:rFonts w:hint="default"/>
+          <w:b w:val="0"/>
+          <w:bCs w:val="0"/>
+          <w:lang w:val="en-US" w:eastAsia="zh-CN"/>
+        </w:rPr>
+      </w:pPr>
+      <w:r>
+        <w:rPr>
+          <w:rFonts w:hint="default"/>
+          <w:b w:val="0"/>
+          <w:bCs w:val="0"/>
+          <w:lang w:val="en-US" w:eastAsia="zh-CN"/>
+        </w:rPr>
+        <w:t>其他工作探讨了动态非对称多核系统与代码并行化的思想，如Voltron处理器[82]。Voltron使用多个同构核心，可适用于单线程和多线程应用程序。当</w:t>
+      </w:r>
+      <w:r>
+        <w:rPr>
+          <w:rFonts w:hint="eastAsia"/>
+          <w:b w:val="0"/>
+          <w:bCs w:val="0"/>
+          <w:lang w:val="en-US" w:eastAsia="zh-CN"/>
+        </w:rPr>
+        <w:t>多个核心</w:t>
+      </w:r>
+      <w:r>
+        <w:rPr>
+          <w:rFonts w:hint="default"/>
+          <w:b w:val="0"/>
+          <w:bCs w:val="0"/>
+          <w:lang w:val="en-US" w:eastAsia="zh-CN"/>
+        </w:rPr>
+        <w:t>充当VLIW处理器时，它们可以在耦合模式下运行，这将有助于利用代码中发现的混合形式的并行性。Voltron依赖于一个非常复杂的编译器，它能够利用串行代码的并行性，将代码划分为小线程，将指令调度到</w:t>
+      </w:r>
+      <w:r>
+        <w:rPr>
+          <w:rFonts w:hint="eastAsia"/>
+          <w:b w:val="0"/>
+          <w:bCs w:val="0"/>
+          <w:lang w:val="en-US" w:eastAsia="zh-CN"/>
+        </w:rPr>
+        <w:t>各个核心</w:t>
+      </w:r>
+      <w:r>
+        <w:rPr>
+          <w:rFonts w:hint="default"/>
+          <w:b w:val="0"/>
+          <w:bCs w:val="0"/>
+          <w:lang w:val="en-US" w:eastAsia="zh-CN"/>
+        </w:rPr>
+        <w:t>并指导</w:t>
+      </w:r>
+      <w:r>
+        <w:rPr>
+          <w:rFonts w:hint="eastAsia"/>
+          <w:b w:val="0"/>
+          <w:bCs w:val="0"/>
+          <w:lang w:val="en-US" w:eastAsia="zh-CN"/>
+        </w:rPr>
+        <w:t>核心</w:t>
+      </w:r>
+      <w:r>
+        <w:rPr>
+          <w:rFonts w:hint="default"/>
+          <w:b w:val="0"/>
+          <w:bCs w:val="0"/>
+          <w:lang w:val="en-US" w:eastAsia="zh-CN"/>
+        </w:rPr>
+        <w:t>之间的通信。在耦合模式下，</w:t>
+      </w:r>
+      <w:r>
+        <w:rPr>
+          <w:rFonts w:hint="eastAsia"/>
+          <w:b w:val="0"/>
+          <w:bCs w:val="0"/>
+          <w:lang w:val="en-US" w:eastAsia="zh-CN"/>
+        </w:rPr>
+        <w:t>核心</w:t>
+      </w:r>
+      <w:r>
+        <w:rPr>
+          <w:rFonts w:hint="default"/>
+          <w:b w:val="0"/>
+          <w:bCs w:val="0"/>
+          <w:lang w:val="en-US" w:eastAsia="zh-CN"/>
+        </w:rPr>
+        <w:t>通过专用总线在它们之间传递值。这里的主要挑战是代码并行化的困难。TFlex处理器[37]不使用</w:t>
+      </w:r>
+      <w:r>
+        <w:rPr>
+          <w:rFonts w:hint="eastAsia"/>
+          <w:b w:val="0"/>
+          <w:bCs w:val="0"/>
+          <w:lang w:val="en-US" w:eastAsia="zh-CN"/>
+        </w:rPr>
+        <w:t>核心</w:t>
+      </w:r>
+      <w:r>
+        <w:rPr>
+          <w:rFonts w:hint="default"/>
+          <w:b w:val="0"/>
+          <w:bCs w:val="0"/>
+          <w:lang w:val="en-US" w:eastAsia="zh-CN"/>
+        </w:rPr>
+        <w:t>之间的物理共享资源，而是依赖于一种称为显式数据图执行（EDGE）的特殊分布式微架构，具有独特的指令集架构（ISA），该架构被配置为实现可组合的轻量级处理器。EDGE ISA创建的程序被编码为具有原子执行语义的一系列块，并且这些块由不同的</w:t>
+      </w:r>
+      <w:r>
+        <w:rPr>
+          <w:rFonts w:hint="eastAsia"/>
+          <w:b w:val="0"/>
+          <w:bCs w:val="0"/>
+          <w:lang w:val="en-US" w:eastAsia="zh-CN"/>
+        </w:rPr>
+        <w:t>核心</w:t>
+      </w:r>
+      <w:r>
+        <w:rPr>
+          <w:rFonts w:hint="default"/>
+          <w:b w:val="0"/>
+          <w:bCs w:val="0"/>
+          <w:lang w:val="en-US" w:eastAsia="zh-CN"/>
+        </w:rPr>
+        <w:t>执行。非传统的ISA是该架构的最大缺点。</w:t>
+      </w:r>
+    </w:p>
+    <w:p>
+      <w:pPr>
+        <w:pStyle w:val="2"/>
+        <w:bidi w:val="0"/>
+        <w:rPr>
+          <w:rFonts w:hint="eastAsia"/>
+          <w:lang w:val="en-US" w:eastAsia="zh-CN"/>
+        </w:rPr>
+      </w:pPr>
+      <w:r>
+        <w:rPr>
+          <w:rFonts w:hint="eastAsia"/>
+          <w:lang w:val="en-US" w:eastAsia="zh-CN"/>
+        </w:rPr>
+        <w:t>4 功能异构多核</w:t>
+      </w:r>
+    </w:p>
+    <w:p>
+      <w:pPr>
+        <w:keepNext w:val="0"/>
+        <w:keepLines w:val="0"/>
+        <w:pageBreakBefore w:val="0"/>
+        <w:widowControl w:val="0"/>
+        <w:kinsoku/>
+        <w:wordWrap/>
+        <w:overflowPunct/>
+        <w:topLinePunct w:val="0"/>
+        <w:autoSpaceDE/>
+        <w:autoSpaceDN/>
+        <w:bidi w:val="0"/>
+        <w:adjustRightInd/>
+        <w:snapToGrid/>
+        <w:ind w:firstLine="360" w:firstLineChars="200"/>
+        <w:textAlignment w:val="auto"/>
+        <w:rPr>
+          <w:rFonts w:hint="default"/>
+          <w:lang w:val="en-US" w:eastAsia="zh-CN"/>
+        </w:rPr>
+      </w:pPr>
+      <w:r>
+        <w:rPr>
+          <w:rFonts w:hint="default"/>
+          <w:lang w:val="en-US" w:eastAsia="zh-CN"/>
+        </w:rPr>
+        <w:t>一大类异构多核由具有不同功能的核组成。这在嵌入式领域相当常见，其中多处理器片上系统</w:t>
+      </w:r>
+      <w:r>
+        <w:rPr>
+          <w:rFonts w:hint="eastAsia"/>
+          <w:lang w:val="en-US" w:eastAsia="zh-CN"/>
+        </w:rPr>
+        <w:t>（</w:t>
+      </w:r>
+      <w:r>
+        <w:rPr>
+          <w:rFonts w:hint="default"/>
+          <w:lang w:val="en-US" w:eastAsia="zh-CN"/>
+        </w:rPr>
+        <w:t>MPSoC</w:t>
+      </w:r>
+      <w:r>
+        <w:rPr>
+          <w:rFonts w:hint="eastAsia"/>
+          <w:lang w:val="en-US" w:eastAsia="zh-CN"/>
+        </w:rPr>
+        <w:t>）</w:t>
+      </w:r>
+      <w:r>
+        <w:rPr>
+          <w:rFonts w:hint="default"/>
+          <w:lang w:val="en-US" w:eastAsia="zh-CN"/>
+        </w:rPr>
+        <w:t>由通用CPU核、GPU核、DSP</w:t>
+      </w:r>
+      <w:r>
+        <w:rPr>
+          <w:rFonts w:hint="eastAsia"/>
+          <w:lang w:val="en-US" w:eastAsia="zh-CN"/>
+        </w:rPr>
+        <w:t>模块</w:t>
+      </w:r>
+      <w:r>
+        <w:rPr>
+          <w:rFonts w:hint="default"/>
+          <w:lang w:val="en-US" w:eastAsia="zh-CN"/>
+        </w:rPr>
+        <w:t>和各种硬件加速器或IP</w:t>
+      </w:r>
+      <w:r>
+        <w:rPr>
+          <w:rFonts w:hint="eastAsia"/>
+          <w:lang w:val="en-US" w:eastAsia="zh-CN"/>
+        </w:rPr>
+        <w:t>模块（</w:t>
+      </w:r>
+      <w:r>
+        <w:rPr>
+          <w:rFonts w:hint="default"/>
+          <w:lang w:val="en-US" w:eastAsia="zh-CN"/>
+        </w:rPr>
+        <w:t>例如，视频编码器/解码器、成像、调制解调器、通信</w:t>
+      </w:r>
+      <w:r>
+        <w:rPr>
+          <w:rFonts w:hint="eastAsia"/>
+          <w:lang w:val="en-US" w:eastAsia="zh-CN"/>
+        </w:rPr>
+        <w:t>模块如</w:t>
+      </w:r>
+      <w:r>
+        <w:rPr>
+          <w:rFonts w:hint="default"/>
+          <w:lang w:val="en-US" w:eastAsia="zh-CN"/>
+        </w:rPr>
+        <w:t>WiFi、蓝牙等</w:t>
+      </w:r>
+      <w:r>
+        <w:rPr>
+          <w:rFonts w:hint="eastAsia"/>
+          <w:lang w:val="en-US" w:eastAsia="zh-CN"/>
+        </w:rPr>
+        <w:t>）</w:t>
+      </w:r>
+      <w:r>
+        <w:rPr>
+          <w:rFonts w:hint="default"/>
+          <w:lang w:val="en-US" w:eastAsia="zh-CN"/>
+        </w:rPr>
+        <w:t>组成。为了满足严格的</w:t>
+      </w:r>
+      <w:r>
+        <w:rPr>
+          <w:rFonts w:hint="eastAsia"/>
+          <w:lang w:val="en-US" w:eastAsia="zh-CN"/>
+        </w:rPr>
+        <w:t>功耗限制</w:t>
+      </w:r>
+      <w:r>
+        <w:rPr>
+          <w:rFonts w:hint="default"/>
+          <w:lang w:val="en-US" w:eastAsia="zh-CN"/>
+        </w:rPr>
+        <w:t>下的性能需求，本文引入了异构性。如今，嵌入式GPU在移动应用处理器中无处不在，它不仅支持3D游戏，还支持GPU上的通用计算，用于数据并行</w:t>
+      </w:r>
+      <w:r>
+        <w:rPr>
+          <w:rFonts w:hint="eastAsia"/>
+          <w:lang w:val="en-US" w:eastAsia="zh-CN"/>
+        </w:rPr>
+        <w:t>（</w:t>
+      </w:r>
+      <w:r>
+        <w:rPr>
+          <w:rFonts w:hint="default"/>
+          <w:lang w:val="en-US" w:eastAsia="zh-CN"/>
+        </w:rPr>
+        <w:t>DLP</w:t>
+      </w:r>
+      <w:r>
+        <w:rPr>
+          <w:rFonts w:hint="eastAsia"/>
+          <w:lang w:val="en-US" w:eastAsia="zh-CN"/>
+        </w:rPr>
+        <w:t>）</w:t>
+      </w:r>
+      <w:r>
+        <w:rPr>
+          <w:rFonts w:hint="default"/>
+          <w:lang w:val="en-US" w:eastAsia="zh-CN"/>
+        </w:rPr>
+        <w:t>计算密集型任务，如语音识别、语音处理、图像处理、手势识别等。可编程CPU和GPU核仍然不足以在紧张的</w:t>
+      </w:r>
+      <w:r>
+        <w:rPr>
+          <w:rFonts w:hint="eastAsia"/>
+          <w:lang w:val="en-US" w:eastAsia="zh-CN"/>
+        </w:rPr>
+        <w:t>功耗限制</w:t>
+      </w:r>
+      <w:r>
+        <w:rPr>
+          <w:rFonts w:hint="default"/>
+          <w:lang w:val="en-US" w:eastAsia="zh-CN"/>
+        </w:rPr>
+        <w:t>下适应某些要求苛刻的计算密集型任务。因此，有必要在MPSoC中包含大量固定功能的硬件加速器。最后，在灵活性和效率之间取得平衡的需求也推动了可重构计算结构在异构MPSoC中的应用。在本节中，我们将介绍</w:t>
+      </w:r>
+      <w:r>
+        <w:rPr>
+          <w:rFonts w:hint="eastAsia"/>
+          <w:lang w:val="en-US" w:eastAsia="zh-CN"/>
+        </w:rPr>
+        <w:t>GPU</w:t>
+      </w:r>
+      <w:r>
+        <w:rPr>
+          <w:rFonts w:hint="default"/>
+          <w:lang w:val="en-US" w:eastAsia="zh-CN"/>
+        </w:rPr>
+        <w:t>、加速器和异构多核系统的可重构计算元素。</w:t>
+      </w:r>
+    </w:p>
+    <w:p>
+      <w:pPr>
+        <w:pStyle w:val="3"/>
+        <w:bidi w:val="0"/>
+        <w:rPr>
+          <w:rFonts w:hint="eastAsia"/>
+          <w:lang w:val="en-US" w:eastAsia="zh-CN"/>
+        </w:rPr>
+      </w:pPr>
+      <w:r>
+        <w:rPr>
+          <w:rFonts w:hint="eastAsia"/>
+          <w:lang w:val="en-US" w:eastAsia="zh-CN"/>
+        </w:rPr>
+        <w:t>4.1 图形处理单元（GPU）</w:t>
+      </w:r>
+    </w:p>
+    <w:p>
+      <w:pPr>
+        <w:keepNext w:val="0"/>
+        <w:keepLines w:val="0"/>
+        <w:pageBreakBefore w:val="0"/>
+        <w:widowControl w:val="0"/>
+        <w:kinsoku/>
+        <w:wordWrap/>
+        <w:overflowPunct/>
+        <w:topLinePunct w:val="0"/>
+        <w:autoSpaceDE/>
+        <w:autoSpaceDN/>
+        <w:bidi w:val="0"/>
+        <w:adjustRightInd/>
+        <w:snapToGrid/>
+        <w:ind w:firstLine="360" w:firstLineChars="200"/>
+        <w:textAlignment w:val="auto"/>
+        <w:rPr>
+          <w:rFonts w:hint="default"/>
+          <w:lang w:val="en-US" w:eastAsia="zh-CN"/>
+        </w:rPr>
+      </w:pPr>
+      <w:r>
+        <w:rPr>
+          <w:rFonts w:hint="eastAsia"/>
+          <w:lang w:val="en-US" w:eastAsia="zh-CN"/>
+        </w:rPr>
+        <w:t>在</w:t>
+      </w:r>
+      <w:r>
+        <w:rPr>
+          <w:rFonts w:hint="default"/>
+          <w:lang w:val="en-US" w:eastAsia="zh-CN"/>
+        </w:rPr>
+        <w:t>单个CPU核</w:t>
+      </w:r>
+      <w:r>
+        <w:rPr>
+          <w:rFonts w:hint="eastAsia"/>
+          <w:lang w:val="en-US" w:eastAsia="zh-CN"/>
+        </w:rPr>
+        <w:t>上</w:t>
+      </w:r>
+      <w:r>
+        <w:rPr>
+          <w:rFonts w:hint="default"/>
+          <w:lang w:val="en-US" w:eastAsia="zh-CN"/>
+        </w:rPr>
+        <w:t>优化</w:t>
+      </w:r>
+      <w:r>
+        <w:rPr>
+          <w:rFonts w:hint="eastAsia"/>
+          <w:lang w:val="en-US" w:eastAsia="zh-CN"/>
+        </w:rPr>
+        <w:t>性能</w:t>
+      </w:r>
+      <w:r>
+        <w:rPr>
+          <w:rFonts w:hint="default"/>
+          <w:lang w:val="en-US" w:eastAsia="zh-CN"/>
+        </w:rPr>
+        <w:t>利用</w:t>
+      </w:r>
+      <w:r>
+        <w:rPr>
+          <w:rFonts w:hint="eastAsia"/>
+          <w:lang w:val="en-US" w:eastAsia="zh-CN"/>
+        </w:rPr>
+        <w:t>了</w:t>
+      </w:r>
+      <w:r>
+        <w:rPr>
+          <w:rFonts w:hint="default"/>
+          <w:lang w:val="en-US" w:eastAsia="zh-CN"/>
+        </w:rPr>
+        <w:t>指令级并行性，而多核被设计为利用粗粒度的线程级并行性</w:t>
+      </w:r>
+      <w:r>
+        <w:rPr>
+          <w:rFonts w:hint="eastAsia"/>
+          <w:lang w:val="en-US" w:eastAsia="zh-CN"/>
+        </w:rPr>
+        <w:t>来提升性能</w:t>
+      </w:r>
+      <w:r>
+        <w:rPr>
+          <w:rFonts w:hint="default"/>
+          <w:lang w:val="en-US" w:eastAsia="zh-CN"/>
+        </w:rPr>
+        <w:t>。近年来，我们见证了大量并行应用程序的出现，例如图形、媒体处理和信号处理应用程序。这类应用程序中的并行性称为数据级并行性，其中对数百甚至数千个数据元素执行相同的计算。只有在芯片上部署数千个非常简单的核心，才能充分利用大规模数据并行性。这就是图形处理单元</w:t>
+      </w:r>
+      <w:r>
+        <w:rPr>
+          <w:rFonts w:hint="eastAsia"/>
+          <w:lang w:val="en-US" w:eastAsia="zh-CN"/>
+        </w:rPr>
+        <w:t>（</w:t>
+      </w:r>
+      <w:r>
+        <w:rPr>
+          <w:rFonts w:hint="default"/>
+          <w:lang w:val="en-US" w:eastAsia="zh-CN"/>
+        </w:rPr>
+        <w:t>GPU</w:t>
+      </w:r>
+      <w:r>
+        <w:rPr>
+          <w:rFonts w:hint="eastAsia"/>
+          <w:lang w:val="en-US" w:eastAsia="zh-CN"/>
+        </w:rPr>
+        <w:t>）</w:t>
+      </w:r>
+      <w:r>
+        <w:rPr>
+          <w:rFonts w:hint="default"/>
+          <w:lang w:val="en-US" w:eastAsia="zh-CN"/>
+        </w:rPr>
+        <w:t>背后的理念。GPU由数千个并行执行的核心组成。但GPU最大的优势在于它的能效。由于所有核心执行相同的计算，一组核心可以共享一个前端来获取和解码指令，如</w:t>
+      </w:r>
+      <w:r>
+        <w:rPr>
+          <w:rFonts w:hint="default"/>
+          <w:b/>
+          <w:bCs/>
+          <w:lang w:val="en-US" w:eastAsia="zh-CN"/>
+        </w:rPr>
+        <w:t>图5</w:t>
+      </w:r>
+      <w:r>
+        <w:rPr>
+          <w:rFonts w:hint="default"/>
+          <w:lang w:val="en-US" w:eastAsia="zh-CN"/>
+        </w:rPr>
+        <w:t>所示。由于</w:t>
+      </w:r>
+      <w:r>
+        <w:rPr>
+          <w:rFonts w:hint="eastAsia"/>
+          <w:lang w:val="en-US" w:eastAsia="zh-CN"/>
+        </w:rPr>
+        <w:t>取指</w:t>
+      </w:r>
+      <w:r>
+        <w:rPr>
+          <w:rFonts w:hint="default"/>
+          <w:lang w:val="en-US" w:eastAsia="zh-CN"/>
+        </w:rPr>
+        <w:t>/</w:t>
+      </w:r>
+      <w:r>
+        <w:rPr>
+          <w:rFonts w:hint="eastAsia"/>
+          <w:lang w:val="en-US" w:eastAsia="zh-CN"/>
+        </w:rPr>
+        <w:t>译码</w:t>
+      </w:r>
+      <w:r>
+        <w:rPr>
+          <w:rFonts w:hint="default"/>
+          <w:lang w:val="en-US" w:eastAsia="zh-CN"/>
+        </w:rPr>
+        <w:t>在处理核心中会导致显著的功耗[27]，这种</w:t>
+      </w:r>
+      <w:r>
+        <w:rPr>
+          <w:rFonts w:hint="eastAsia"/>
+          <w:lang w:val="en-US" w:eastAsia="zh-CN"/>
+        </w:rPr>
+        <w:t>共享</w:t>
+      </w:r>
+      <w:r>
+        <w:rPr>
+          <w:rFonts w:hint="default"/>
+          <w:lang w:val="en-US" w:eastAsia="zh-CN"/>
+        </w:rPr>
+        <w:t>前端的方法</w:t>
+      </w:r>
+      <w:r>
+        <w:rPr>
+          <w:rFonts w:hint="eastAsia"/>
+          <w:lang w:val="en-US" w:eastAsia="zh-CN"/>
+        </w:rPr>
+        <w:t>使得对于</w:t>
+      </w:r>
+      <w:r>
+        <w:rPr>
+          <w:rFonts w:hint="default"/>
+          <w:lang w:val="en-US" w:eastAsia="zh-CN"/>
+        </w:rPr>
+        <w:t>只需要执行计算的核心</w:t>
+      </w:r>
+      <w:r>
+        <w:rPr>
+          <w:rFonts w:hint="eastAsia"/>
+          <w:lang w:val="en-US" w:eastAsia="zh-CN"/>
+        </w:rPr>
+        <w:t>，可以采用非常节能的设计</w:t>
+      </w:r>
+      <w:r>
+        <w:rPr>
+          <w:rFonts w:hint="default"/>
+          <w:lang w:val="en-US" w:eastAsia="zh-CN"/>
+        </w:rPr>
+        <w:t>。虽然</w:t>
+      </w:r>
+      <w:r>
+        <w:rPr>
+          <w:rFonts w:hint="eastAsia"/>
+          <w:lang w:val="en-US" w:eastAsia="zh-CN"/>
+        </w:rPr>
+        <w:t>GPU</w:t>
+      </w:r>
+      <w:r>
+        <w:rPr>
+          <w:rFonts w:hint="default"/>
+          <w:lang w:val="en-US" w:eastAsia="zh-CN"/>
+        </w:rPr>
+        <w:t>最初是为图形和游戏设计的，但很快就发现</w:t>
+      </w:r>
+      <w:r>
+        <w:rPr>
+          <w:rFonts w:hint="eastAsia"/>
+          <w:lang w:val="en-US" w:eastAsia="zh-CN"/>
+        </w:rPr>
+        <w:t>GPU</w:t>
+      </w:r>
+      <w:r>
+        <w:rPr>
+          <w:rFonts w:hint="default"/>
+          <w:lang w:val="en-US" w:eastAsia="zh-CN"/>
+        </w:rPr>
+        <w:t>适用于通用数据并行应用</w:t>
+      </w:r>
+      <w:r>
+        <w:rPr>
+          <w:rFonts w:hint="eastAsia"/>
+          <w:lang w:val="en-US" w:eastAsia="zh-CN"/>
+        </w:rPr>
+        <w:t>（</w:t>
+      </w:r>
+      <w:r>
+        <w:rPr>
+          <w:rFonts w:hint="default"/>
+          <w:lang w:val="en-US" w:eastAsia="zh-CN"/>
+        </w:rPr>
+        <w:t>如科学计算</w:t>
+      </w:r>
+      <w:r>
+        <w:rPr>
+          <w:rFonts w:hint="eastAsia"/>
+          <w:lang w:val="en-US" w:eastAsia="zh-CN"/>
+        </w:rPr>
+        <w:t>）</w:t>
+      </w:r>
+      <w:r>
+        <w:rPr>
+          <w:rFonts w:hint="default"/>
+          <w:lang w:val="en-US" w:eastAsia="zh-CN"/>
+        </w:rPr>
+        <w:t>。nVIDIA为其图形处理器引入了CUDA编程标准[16]，促进了</w:t>
+      </w:r>
+      <w:r>
+        <w:rPr>
+          <w:rFonts w:hint="eastAsia"/>
+          <w:lang w:val="en-US" w:eastAsia="zh-CN"/>
+        </w:rPr>
+        <w:t>GPU</w:t>
+      </w:r>
+      <w:r>
+        <w:rPr>
+          <w:rFonts w:hint="default"/>
+          <w:lang w:val="en-US" w:eastAsia="zh-CN"/>
+        </w:rPr>
+        <w:t>上的通用计算。由于nVIDIA图形处理器在离散GPU领域无处不在，GPU作为一个独立的设备出现，CUDA成为GPU上通用编程的事实上的标准。</w:t>
+      </w:r>
+    </w:p>
+    <w:p>
+      <w:pPr>
+        <w:keepNext w:val="0"/>
+        <w:keepLines w:val="0"/>
+        <w:pageBreakBefore w:val="0"/>
+        <w:widowControl w:val="0"/>
+        <w:kinsoku/>
+        <w:wordWrap/>
+        <w:overflowPunct/>
+        <w:topLinePunct w:val="0"/>
+        <w:autoSpaceDE/>
+        <w:autoSpaceDN/>
+        <w:bidi w:val="0"/>
+        <w:adjustRightInd/>
+        <w:snapToGrid/>
+        <w:ind w:firstLine="360" w:firstLineChars="200"/>
+        <w:textAlignment w:val="auto"/>
+        <w:rPr>
+          <w:rFonts w:hint="default"/>
+          <w:lang w:val="en-US" w:eastAsia="zh-CN"/>
+        </w:rPr>
+      </w:pPr>
+      <w:r>
+        <w:rPr>
+          <w:rFonts w:hint="default"/>
+          <w:lang w:val="en-US" w:eastAsia="zh-CN"/>
+        </w:rPr>
+        <w:t>离散型</w:t>
+      </w:r>
+      <w:r>
+        <w:rPr>
+          <w:rFonts w:hint="eastAsia"/>
+          <w:lang w:val="en-US" w:eastAsia="zh-CN"/>
+        </w:rPr>
+        <w:t>GPU</w:t>
+      </w:r>
+      <w:r>
+        <w:rPr>
+          <w:rFonts w:hint="default"/>
+          <w:lang w:val="en-US" w:eastAsia="zh-CN"/>
+        </w:rPr>
+        <w:t>虽然功能强大，但与CPU的通信成本较高。GPU设备内存与CPU不同，它需要DMA在两者之间传输数据。最近，</w:t>
+      </w:r>
+      <w:r>
+        <w:rPr>
+          <w:rFonts w:hint="eastAsia"/>
+          <w:lang w:val="en-US" w:eastAsia="zh-CN"/>
+        </w:rPr>
+        <w:t>GPU</w:t>
+      </w:r>
+      <w:r>
+        <w:rPr>
+          <w:rFonts w:hint="default"/>
+          <w:lang w:val="en-US" w:eastAsia="zh-CN"/>
+        </w:rPr>
+        <w:t>正在与</w:t>
+      </w:r>
+      <w:r>
+        <w:rPr>
+          <w:rFonts w:hint="eastAsia"/>
+          <w:lang w:val="en-US" w:eastAsia="zh-CN"/>
+        </w:rPr>
+        <w:t>GPU</w:t>
+      </w:r>
+      <w:r>
+        <w:rPr>
+          <w:rFonts w:hint="default"/>
+          <w:lang w:val="en-US" w:eastAsia="zh-CN"/>
+        </w:rPr>
+        <w:t>集成在同一个芯片上用于</w:t>
+      </w:r>
+      <w:r>
+        <w:rPr>
+          <w:rFonts w:hint="eastAsia"/>
+          <w:lang w:val="en-US" w:eastAsia="zh-CN"/>
+        </w:rPr>
+        <w:t>MPSoC</w:t>
+      </w:r>
+      <w:r>
+        <w:rPr>
+          <w:rFonts w:hint="default"/>
+          <w:lang w:val="en-US" w:eastAsia="zh-CN"/>
+        </w:rPr>
+        <w:t>。CPU和GPU可以共享一个统一的内存地址空间，从程序员的角度来看，这使得不同的计算元素相互兼容，并消除了从一个地址空间到另一个地址空间的昂贵的内存复制操作。在桌面环境中，AMD加速处理单元(APU)[6]将多核CPU与全功能GPU结合在一起作为SoC</w:t>
+      </w:r>
+      <w:r>
+        <w:rPr>
+          <w:rFonts w:hint="eastAsia"/>
+          <w:lang w:val="en-US" w:eastAsia="zh-CN"/>
+        </w:rPr>
+        <w:t>；</w:t>
+      </w:r>
+      <w:r>
+        <w:rPr>
+          <w:rFonts w:hint="default"/>
+          <w:lang w:val="en-US" w:eastAsia="zh-CN"/>
+        </w:rPr>
+        <w:t>类似地，Intel Ivy Bridge[18]将多核CPU与性能优化的图形处理单元集成在一起。与nVIDIA主导的独立GPU领域不同，移动GPU领域非常分散，有许多可能的候选对象。除了AMD APU中的Radeon GPU和Intel SoC中的IRIS之外，智能手机和平板电脑平台最近还推出了许多可编程嵌入式GPU[67]，包括Imagination PowerVR</w:t>
+      </w:r>
+      <w:r>
+        <w:rPr>
+          <w:rFonts w:hint="eastAsia"/>
+          <w:lang w:val="en-US" w:eastAsia="zh-CN"/>
+        </w:rPr>
+        <w:t>，</w:t>
+      </w:r>
+      <w:r>
+        <w:rPr>
+          <w:rFonts w:hint="default"/>
+          <w:lang w:val="en-US" w:eastAsia="zh-CN"/>
+        </w:rPr>
+        <w:t>ARM Mali</w:t>
+      </w:r>
+      <w:r>
+        <w:rPr>
+          <w:rFonts w:hint="eastAsia"/>
+          <w:lang w:val="en-US" w:eastAsia="zh-CN"/>
+        </w:rPr>
+        <w:t>，</w:t>
+      </w:r>
+      <w:r>
+        <w:rPr>
+          <w:rFonts w:hint="default"/>
+          <w:lang w:val="en-US" w:eastAsia="zh-CN"/>
+        </w:rPr>
+        <w:t>Qualcomm Adreno</w:t>
+      </w:r>
+      <w:r>
+        <w:rPr>
+          <w:rFonts w:hint="eastAsia"/>
+          <w:lang w:val="en-US" w:eastAsia="zh-CN"/>
+        </w:rPr>
+        <w:t>，</w:t>
+      </w:r>
+      <w:r>
+        <w:rPr>
+          <w:rFonts w:hint="default"/>
+          <w:lang w:val="en-US" w:eastAsia="zh-CN"/>
+        </w:rPr>
+        <w:t>Vivante ScalarMorphic</w:t>
+      </w:r>
+      <w:r>
+        <w:rPr>
+          <w:rFonts w:hint="eastAsia"/>
+          <w:lang w:val="en-US" w:eastAsia="zh-CN"/>
+        </w:rPr>
+        <w:t>，</w:t>
+      </w:r>
+      <w:r>
+        <w:rPr>
+          <w:rFonts w:hint="default"/>
+          <w:lang w:val="en-US" w:eastAsia="zh-CN"/>
+        </w:rPr>
+        <w:t>nVIDIA Tegra等。</w:t>
+      </w:r>
+    </w:p>
+    <w:p>
+      <w:pPr>
+        <w:keepNext w:val="0"/>
+        <w:keepLines w:val="0"/>
+        <w:pageBreakBefore w:val="0"/>
+        <w:widowControl w:val="0"/>
+        <w:kinsoku/>
+        <w:wordWrap/>
+        <w:overflowPunct/>
+        <w:topLinePunct w:val="0"/>
+        <w:autoSpaceDE/>
+        <w:autoSpaceDN/>
+        <w:bidi w:val="0"/>
+        <w:adjustRightInd/>
+        <w:snapToGrid/>
+        <w:ind w:firstLine="360" w:firstLineChars="200"/>
+        <w:textAlignment w:val="auto"/>
+        <w:rPr>
+          <w:rFonts w:hint="default"/>
+          <w:b w:val="0"/>
+          <w:bCs w:val="0"/>
+          <w:lang w:val="en-US" w:eastAsia="zh-CN"/>
+        </w:rPr>
+      </w:pPr>
+      <w:r>
+        <w:rPr>
+          <w:rFonts w:hint="default"/>
+          <w:lang w:val="en-US" w:eastAsia="zh-CN"/>
+        </w:rPr>
+        <w:t>嵌入式</w:t>
+      </w:r>
+      <w:r>
+        <w:rPr>
+          <w:rFonts w:hint="eastAsia"/>
+          <w:lang w:val="en-US" w:eastAsia="zh-CN"/>
+        </w:rPr>
+        <w:t>GPU</w:t>
+      </w:r>
+      <w:r>
+        <w:rPr>
+          <w:rFonts w:hint="default"/>
+          <w:lang w:val="en-US" w:eastAsia="zh-CN"/>
+        </w:rPr>
+        <w:t>与桌面</w:t>
+      </w:r>
+      <w:r>
+        <w:rPr>
+          <w:rFonts w:hint="eastAsia"/>
+          <w:lang w:val="en-US" w:eastAsia="zh-CN"/>
+        </w:rPr>
+        <w:t>GPU</w:t>
+      </w:r>
+      <w:r>
+        <w:rPr>
+          <w:rFonts w:hint="default"/>
+          <w:lang w:val="en-US" w:eastAsia="zh-CN"/>
+        </w:rPr>
+        <w:t>在多个维度上有很大的不同。首先，如前所述，CPU和GPU共享一个统一的内存地址空间。如</w:t>
+      </w:r>
+      <w:r>
+        <w:rPr>
+          <w:rFonts w:hint="default"/>
+          <w:b/>
+          <w:bCs/>
+          <w:lang w:val="en-US" w:eastAsia="zh-CN"/>
+        </w:rPr>
+        <w:t>图6</w:t>
+      </w:r>
+      <w:r>
+        <w:rPr>
+          <w:rFonts w:hint="default"/>
+          <w:lang w:val="en-US" w:eastAsia="zh-CN"/>
+        </w:rPr>
+        <w:t>所示，系统总线将CPU、GPU和内存控制器连接在一起。CPU和GPU需要共享内存带宽，因此在处理元素之间有效地共享内存带宽仍然是一个关键的挑战。同时，跨CPU和GPU的共享和一致内存使低延迟数据传输成为可能。其次，在设计嵌入式GPU时主要考虑的是功耗而不是性能。例如，在运行FFT应用程序时，Tegra中嵌入式GeForce ULP GPU的功耗仅为4</w:t>
+      </w:r>
+      <w:r>
+        <w:rPr>
+          <w:rFonts w:hint="eastAsia"/>
+          <w:lang w:val="en-US" w:eastAsia="zh-CN"/>
+        </w:rPr>
+        <w:t>W</w:t>
+      </w:r>
+      <w:r>
+        <w:rPr>
+          <w:rFonts w:hint="default"/>
+          <w:lang w:val="en-US" w:eastAsia="zh-CN"/>
+        </w:rPr>
+        <w:t>，而高端GeForce 8800 GPU的功耗约为480</w:t>
+      </w:r>
+      <w:r>
+        <w:rPr>
+          <w:rFonts w:hint="eastAsia"/>
+          <w:lang w:val="en-US" w:eastAsia="zh-CN"/>
+        </w:rPr>
+        <w:t>W</w:t>
+      </w:r>
+      <w:r>
+        <w:rPr>
+          <w:rFonts w:hint="default"/>
+          <w:lang w:val="en-US" w:eastAsia="zh-CN"/>
+        </w:rPr>
+        <w:t>[8]。第三，芯片</w:t>
+      </w:r>
+      <w:r>
+        <w:rPr>
+          <w:rFonts w:hint="eastAsia"/>
+          <w:lang w:val="en-US" w:eastAsia="zh-CN"/>
+        </w:rPr>
+        <w:t>功耗限制</w:t>
+      </w:r>
+      <w:r>
+        <w:rPr>
+          <w:rFonts w:hint="default"/>
+          <w:lang w:val="en-US" w:eastAsia="zh-CN"/>
+        </w:rPr>
+        <w:t>是暗硅时代的关键资源，在CPU和GPU之间合理、动态地分配功耗</w:t>
+      </w:r>
+      <w:r>
+        <w:rPr>
+          <w:rFonts w:hint="eastAsia"/>
+          <w:lang w:val="en-US" w:eastAsia="zh-CN"/>
+        </w:rPr>
+        <w:t>限制</w:t>
+      </w:r>
+      <w:r>
+        <w:rPr>
+          <w:rFonts w:hint="default"/>
+          <w:lang w:val="en-US" w:eastAsia="zh-CN"/>
+        </w:rPr>
+        <w:t>非常重要。例如，</w:t>
+      </w:r>
+      <w:r>
+        <w:rPr>
+          <w:rFonts w:hint="default"/>
+          <w:b/>
+          <w:bCs/>
+          <w:lang w:val="en-US" w:eastAsia="zh-CN"/>
+        </w:rPr>
+        <w:t>图7</w:t>
+      </w:r>
+      <w:r>
+        <w:rPr>
+          <w:rFonts w:hint="default"/>
+          <w:b w:val="0"/>
+          <w:bCs w:val="0"/>
+          <w:lang w:val="en-US" w:eastAsia="zh-CN"/>
+        </w:rPr>
+        <w:t>显示了CPU</w:t>
+      </w:r>
+      <w:r>
+        <w:rPr>
+          <w:rFonts w:hint="eastAsia"/>
+          <w:b w:val="0"/>
+          <w:bCs w:val="0"/>
+          <w:lang w:val="en-US" w:eastAsia="zh-CN"/>
+        </w:rPr>
+        <w:t>（</w:t>
+      </w:r>
+      <w:r>
+        <w:rPr>
+          <w:rFonts w:hint="default"/>
+          <w:b w:val="0"/>
+          <w:bCs w:val="0"/>
+          <w:lang w:val="en-US" w:eastAsia="zh-CN"/>
+        </w:rPr>
+        <w:t>仅限Cortex-A15集群</w:t>
+      </w:r>
+      <w:r>
+        <w:rPr>
+          <w:rFonts w:hint="eastAsia"/>
+          <w:b w:val="0"/>
+          <w:bCs w:val="0"/>
+          <w:lang w:val="en-US" w:eastAsia="zh-CN"/>
+        </w:rPr>
+        <w:t>）</w:t>
+      </w:r>
+      <w:r>
+        <w:rPr>
+          <w:rFonts w:hint="default"/>
+          <w:b w:val="0"/>
+          <w:bCs w:val="0"/>
+          <w:lang w:val="en-US" w:eastAsia="zh-CN"/>
+        </w:rPr>
+        <w:t>和GPU在Exynos 5 Octa MPSoC上运行流行的Android游戏</w:t>
+      </w:r>
+      <w:r>
+        <w:rPr>
+          <w:rFonts w:hint="eastAsia"/>
+          <w:b w:val="0"/>
+          <w:bCs w:val="0"/>
+          <w:lang w:val="en-US" w:eastAsia="zh-CN"/>
+        </w:rPr>
+        <w:t>“</w:t>
+      </w:r>
+      <w:r>
+        <w:rPr>
+          <w:rFonts w:hint="default"/>
+          <w:b w:val="0"/>
+          <w:bCs w:val="0"/>
+          <w:lang w:val="en-US" w:eastAsia="zh-CN"/>
+        </w:rPr>
+        <w:t>Asphalt 7: Heat</w:t>
+      </w:r>
+      <w:r>
+        <w:rPr>
+          <w:rFonts w:hint="eastAsia"/>
+          <w:b w:val="0"/>
+          <w:bCs w:val="0"/>
+          <w:lang w:val="en-US" w:eastAsia="zh-CN"/>
+        </w:rPr>
+        <w:t>”</w:t>
+      </w:r>
+      <w:r>
+        <w:rPr>
+          <w:rFonts w:hint="default"/>
+          <w:b w:val="0"/>
+          <w:bCs w:val="0"/>
+          <w:lang w:val="en-US" w:eastAsia="zh-CN"/>
+        </w:rPr>
+        <w:t>在2分钟内的功耗行为。显然，CPU和GPU对功耗的贡献是相等的。AMD APU[6]和Intel Ivy Bridge[18]在固件中负责这种功率分配。ARM引入了操作系统级控制理论框架，在各处理内核之间智能分配功耗预算[3]。服务质量</w:t>
+      </w:r>
+      <w:r>
+        <w:rPr>
+          <w:rFonts w:hint="eastAsia"/>
+          <w:b w:val="0"/>
+          <w:bCs w:val="0"/>
+          <w:lang w:val="en-US" w:eastAsia="zh-CN"/>
+        </w:rPr>
+        <w:t>（</w:t>
+      </w:r>
+      <w:r>
+        <w:rPr>
+          <w:rFonts w:hint="default"/>
+          <w:b w:val="0"/>
+          <w:bCs w:val="0"/>
+          <w:lang w:val="en-US" w:eastAsia="zh-CN"/>
+        </w:rPr>
+        <w:t>QoS</w:t>
+      </w:r>
+      <w:r>
+        <w:rPr>
+          <w:rFonts w:hint="eastAsia"/>
+          <w:b w:val="0"/>
+          <w:bCs w:val="0"/>
+          <w:lang w:val="en-US" w:eastAsia="zh-CN"/>
+        </w:rPr>
+        <w:t>）唤起</w:t>
+      </w:r>
+      <w:r>
+        <w:rPr>
+          <w:rFonts w:hint="eastAsia"/>
+          <w:b w:val="0"/>
+          <w:bCs w:val="0"/>
+          <w:lang w:val="en-US" w:eastAsia="zh-CN"/>
+        </w:rPr>
+        <w:t>在</w:t>
+      </w:r>
+      <w:r>
+        <w:rPr>
+          <w:rFonts w:hint="default"/>
+          <w:b w:val="0"/>
+          <w:bCs w:val="0"/>
+          <w:lang w:val="en-US" w:eastAsia="zh-CN"/>
+        </w:rPr>
+        <w:t>移动游戏应用程序</w:t>
+      </w:r>
+      <w:r>
+        <w:rPr>
+          <w:rFonts w:hint="eastAsia"/>
+          <w:b w:val="0"/>
+          <w:bCs w:val="0"/>
+          <w:lang w:val="en-US" w:eastAsia="zh-CN"/>
+        </w:rPr>
+        <w:t>中应用</w:t>
+      </w:r>
+      <w:r>
+        <w:rPr>
+          <w:rFonts w:hint="default"/>
+          <w:b w:val="0"/>
+          <w:bCs w:val="0"/>
+          <w:lang w:val="en-US" w:eastAsia="zh-CN"/>
+        </w:rPr>
+        <w:t>CPU-GPU电源管理</w:t>
+      </w:r>
+      <w:r>
+        <w:rPr>
+          <w:rFonts w:hint="eastAsia"/>
+          <w:b w:val="0"/>
+          <w:bCs w:val="0"/>
+          <w:lang w:val="en-US" w:eastAsia="zh-CN"/>
+        </w:rPr>
+        <w:t>的</w:t>
+      </w:r>
+      <w:r>
+        <w:rPr>
+          <w:rFonts w:hint="default"/>
+          <w:b w:val="0"/>
+          <w:bCs w:val="0"/>
+          <w:lang w:val="en-US" w:eastAsia="zh-CN"/>
+        </w:rPr>
+        <w:t>意识</w:t>
+      </w:r>
+      <w:r>
+        <w:rPr>
+          <w:rFonts w:hint="default"/>
+          <w:b w:val="0"/>
+          <w:bCs w:val="0"/>
+          <w:lang w:val="en-US" w:eastAsia="zh-CN"/>
+        </w:rPr>
+        <w:t>已经</w:t>
+      </w:r>
+      <w:r>
+        <w:rPr>
+          <w:rFonts w:hint="eastAsia"/>
+          <w:b w:val="0"/>
+          <w:bCs w:val="0"/>
+          <w:lang w:val="en-US" w:eastAsia="zh-CN"/>
+        </w:rPr>
+        <w:t>在</w:t>
+      </w:r>
+      <w:r>
+        <w:rPr>
+          <w:rFonts w:hint="default"/>
+          <w:b w:val="0"/>
+          <w:bCs w:val="0"/>
+          <w:lang w:val="en-US" w:eastAsia="zh-CN"/>
+        </w:rPr>
+        <w:t>参考文献[55]</w:t>
+      </w:r>
+      <w:r>
+        <w:rPr>
+          <w:rFonts w:hint="eastAsia"/>
+          <w:b w:val="0"/>
+          <w:bCs w:val="0"/>
+          <w:lang w:val="en-US" w:eastAsia="zh-CN"/>
+        </w:rPr>
+        <w:t>，</w:t>
+      </w:r>
+      <w:r>
+        <w:rPr>
+          <w:rFonts w:hint="default"/>
+          <w:b w:val="0"/>
+          <w:bCs w:val="0"/>
+          <w:lang w:val="en-US" w:eastAsia="zh-CN"/>
+        </w:rPr>
+        <w:t>[56]</w:t>
+      </w:r>
+      <w:r>
+        <w:rPr>
+          <w:rFonts w:hint="eastAsia"/>
+          <w:b w:val="0"/>
+          <w:bCs w:val="0"/>
+          <w:lang w:val="en-US" w:eastAsia="zh-CN"/>
+        </w:rPr>
+        <w:t>得到了</w:t>
+      </w:r>
+      <w:r>
+        <w:rPr>
+          <w:rFonts w:hint="default"/>
+          <w:b w:val="0"/>
+          <w:bCs w:val="0"/>
+          <w:lang w:val="en-US" w:eastAsia="zh-CN"/>
+        </w:rPr>
+        <w:t>探讨。最后，考虑到嵌入式GPU市场的碎片化性质，必须为GPU上的图形和通用计算使用通用和开放的编程标准。用于图形的OpenGL[78]和用于通用计算的OpenCL[69]就是两个这样的标准</w:t>
+      </w:r>
+      <w:r>
+        <w:rPr>
+          <w:rFonts w:hint="eastAsia"/>
+          <w:b w:val="0"/>
+          <w:bCs w:val="0"/>
+          <w:lang w:val="en-US" w:eastAsia="zh-CN"/>
+        </w:rPr>
+        <w:t>，</w:t>
+      </w:r>
+      <w:r>
+        <w:rPr>
+          <w:rFonts w:hint="default"/>
+          <w:b w:val="0"/>
+          <w:bCs w:val="0"/>
+          <w:lang w:val="en-US" w:eastAsia="zh-CN"/>
+        </w:rPr>
+        <w:t>它们可以在不同的移动GPU平台上移植。用于移动</w:t>
+      </w:r>
+      <w:r>
+        <w:rPr>
+          <w:rFonts w:hint="eastAsia"/>
+          <w:b w:val="0"/>
+          <w:bCs w:val="0"/>
+          <w:lang w:val="en-US" w:eastAsia="zh-CN"/>
+        </w:rPr>
+        <w:t>GPU</w:t>
+      </w:r>
+      <w:r>
+        <w:rPr>
+          <w:rFonts w:hint="default"/>
+          <w:b w:val="0"/>
+          <w:bCs w:val="0"/>
+          <w:lang w:val="en-US" w:eastAsia="zh-CN"/>
+        </w:rPr>
+        <w:t>的OpenCL仍然处于起步阶段，直到2014年才广泛出现。编程、电源/热管理和内存带宽分配都是集成CPU-GPU SoC设备</w:t>
+      </w:r>
+      <w:r>
+        <w:rPr>
+          <w:rFonts w:hint="eastAsia"/>
+          <w:b w:val="0"/>
+          <w:bCs w:val="0"/>
+          <w:lang w:val="en-US" w:eastAsia="zh-CN"/>
+        </w:rPr>
+        <w:t>现存</w:t>
+      </w:r>
+      <w:r>
+        <w:rPr>
+          <w:rFonts w:hint="default"/>
+          <w:b w:val="0"/>
+          <w:bCs w:val="0"/>
+          <w:lang w:val="en-US" w:eastAsia="zh-CN"/>
+        </w:rPr>
+        <w:t>的问题。</w:t>
+      </w:r>
+    </w:p>
+    <w:p>
+      <w:pPr>
+        <w:pStyle w:val="3"/>
+        <w:bidi w:val="0"/>
+        <w:rPr>
+          <w:rFonts w:hint="eastAsia"/>
+          <w:lang w:val="en-US" w:eastAsia="zh-CN"/>
+        </w:rPr>
+      </w:pPr>
+      <w:r>
+        <w:rPr>
+          <w:rFonts w:hint="eastAsia"/>
+          <w:lang w:val="en-US" w:eastAsia="zh-CN"/>
+        </w:rPr>
+        <w:t>4.2 专用加速器</w:t>
+      </w:r>
+    </w:p>
+    <w:p>
+      <w:pPr>
+        <w:keepNext w:val="0"/>
+        <w:keepLines w:val="0"/>
+        <w:pageBreakBefore w:val="0"/>
+        <w:widowControl w:val="0"/>
+        <w:kinsoku/>
+        <w:wordWrap/>
+        <w:overflowPunct/>
+        <w:topLinePunct w:val="0"/>
+        <w:autoSpaceDE/>
+        <w:autoSpaceDN/>
+        <w:bidi w:val="0"/>
+        <w:adjustRightInd/>
+        <w:snapToGrid/>
+        <w:ind w:firstLine="360" w:firstLineChars="200"/>
+        <w:textAlignment w:val="auto"/>
+        <w:rPr>
+          <w:rFonts w:hint="default"/>
+          <w:lang w:val="en-US" w:eastAsia="zh-CN"/>
+        </w:rPr>
+      </w:pPr>
+      <w:r>
+        <w:rPr>
+          <w:rFonts w:hint="default"/>
+          <w:lang w:val="en-US" w:eastAsia="zh-CN"/>
+        </w:rPr>
+        <w:t>与为特定功能</w:t>
+      </w:r>
+      <w:r>
+        <w:rPr>
+          <w:rFonts w:hint="eastAsia"/>
+          <w:lang w:val="en-US" w:eastAsia="zh-CN"/>
+        </w:rPr>
+        <w:t>（</w:t>
+      </w:r>
+      <w:r>
+        <w:rPr>
+          <w:rFonts w:hint="default"/>
+          <w:lang w:val="en-US" w:eastAsia="zh-CN"/>
+        </w:rPr>
+        <w:t>例如视频编码</w:t>
+      </w:r>
+      <w:r>
+        <w:rPr>
+          <w:rFonts w:hint="eastAsia"/>
+          <w:lang w:val="en-US" w:eastAsia="zh-CN"/>
+        </w:rPr>
+        <w:t>）</w:t>
+      </w:r>
+      <w:r>
+        <w:rPr>
+          <w:rFonts w:hint="default"/>
+          <w:lang w:val="en-US" w:eastAsia="zh-CN"/>
+        </w:rPr>
+        <w:t>定制的专用集成电路</w:t>
+      </w:r>
+      <w:r>
+        <w:rPr>
+          <w:rFonts w:hint="eastAsia"/>
+          <w:lang w:val="en-US" w:eastAsia="zh-CN"/>
+        </w:rPr>
+        <w:t>（</w:t>
+      </w:r>
+      <w:r>
+        <w:rPr>
+          <w:rFonts w:hint="default"/>
+          <w:lang w:val="en-US" w:eastAsia="zh-CN"/>
+        </w:rPr>
+        <w:t>ASIC</w:t>
+      </w:r>
+      <w:r>
+        <w:rPr>
+          <w:rFonts w:hint="eastAsia"/>
+          <w:lang w:val="en-US" w:eastAsia="zh-CN"/>
+        </w:rPr>
+        <w:t>）</w:t>
+      </w:r>
+      <w:r>
+        <w:rPr>
+          <w:rFonts w:hint="default"/>
+          <w:lang w:val="en-US" w:eastAsia="zh-CN"/>
+        </w:rPr>
+        <w:t>加速器相比，前一节中讨论的通用同</w:t>
+      </w:r>
+      <w:r>
+        <w:rPr>
+          <w:rFonts w:hint="eastAsia"/>
+          <w:lang w:val="en-US" w:eastAsia="zh-CN"/>
+        </w:rPr>
+        <w:t>构</w:t>
+      </w:r>
+      <w:r>
+        <w:rPr>
+          <w:rFonts w:hint="default"/>
+          <w:lang w:val="en-US" w:eastAsia="zh-CN"/>
+        </w:rPr>
+        <w:t>和异构多核的成本效益要高得多。通用处理器的软件可编程性使得相同的体系结构可以在大量应用程序中重用，从而有效地分摊了巨大的非重复工程</w:t>
+      </w:r>
+      <w:r>
+        <w:rPr>
+          <w:rFonts w:hint="eastAsia"/>
+          <w:lang w:val="en-US" w:eastAsia="zh-CN"/>
+        </w:rPr>
+        <w:t>（</w:t>
+      </w:r>
+      <w:r>
+        <w:rPr>
+          <w:rFonts w:hint="default"/>
+          <w:lang w:val="en-US" w:eastAsia="zh-CN"/>
+        </w:rPr>
+        <w:t>NRE</w:t>
+      </w:r>
+      <w:r>
+        <w:rPr>
+          <w:rFonts w:hint="eastAsia"/>
+          <w:lang w:val="en-US" w:eastAsia="zh-CN"/>
+        </w:rPr>
+        <w:t>）</w:t>
+      </w:r>
+      <w:r>
+        <w:rPr>
+          <w:rFonts w:hint="default"/>
+          <w:lang w:val="en-US" w:eastAsia="zh-CN"/>
+        </w:rPr>
+        <w:t>成本。然而，通用处理器也大大缺乏</w:t>
+      </w:r>
+      <w:r>
+        <w:rPr>
+          <w:rFonts w:hint="eastAsia"/>
+          <w:lang w:val="en-US" w:eastAsia="zh-CN"/>
+        </w:rPr>
+        <w:t>ASIC</w:t>
+      </w:r>
+      <w:r>
+        <w:rPr>
+          <w:rFonts w:hint="default"/>
+          <w:lang w:val="en-US" w:eastAsia="zh-CN"/>
+        </w:rPr>
+        <w:t>的性能和能源效率。例如，3G手机接收机在大约1W的</w:t>
+      </w:r>
+      <w:r>
+        <w:rPr>
+          <w:rFonts w:hint="eastAsia"/>
+          <w:lang w:val="en-US" w:eastAsia="zh-CN"/>
+        </w:rPr>
+        <w:t>限制</w:t>
+      </w:r>
+      <w:r>
+        <w:rPr>
+          <w:rFonts w:hint="default"/>
+          <w:lang w:val="en-US" w:eastAsia="zh-CN"/>
+        </w:rPr>
+        <w:t>下需要</w:t>
+      </w:r>
+      <w:r>
+        <w:rPr>
+          <w:rFonts w:hint="eastAsia"/>
+          <w:lang w:val="en-US" w:eastAsia="zh-CN"/>
+        </w:rPr>
+        <w:t>达到</w:t>
+      </w:r>
+      <w:r>
+        <w:rPr>
+          <w:rFonts w:hint="default"/>
+          <w:lang w:val="en-US" w:eastAsia="zh-CN"/>
+        </w:rPr>
+        <w:t>35-40</w:t>
+      </w:r>
+      <w:r>
+        <w:rPr>
+          <w:rFonts w:hint="eastAsia"/>
+          <w:lang w:val="en-US" w:eastAsia="zh-CN"/>
+        </w:rPr>
+        <w:t>G次操作每秒（</w:t>
+      </w:r>
+      <w:r>
+        <w:rPr>
+          <w:rFonts w:hint="default"/>
+          <w:lang w:val="en-US" w:eastAsia="zh-CN"/>
+        </w:rPr>
+        <w:t>GOPS</w:t>
+      </w:r>
+      <w:r>
+        <w:rPr>
+          <w:rFonts w:hint="eastAsia"/>
+          <w:lang w:val="en-US" w:eastAsia="zh-CN"/>
+        </w:rPr>
+        <w:t>）</w:t>
+      </w:r>
+      <w:r>
+        <w:rPr>
+          <w:rFonts w:hint="default"/>
+          <w:lang w:val="en-US" w:eastAsia="zh-CN"/>
+        </w:rPr>
+        <w:t>，如果没有定制设计的ASIC加速器是不可能实现的[17]。因此，当前的系统芯片</w:t>
+      </w:r>
+      <w:r>
+        <w:rPr>
+          <w:rFonts w:hint="eastAsia"/>
+          <w:lang w:val="en-US" w:eastAsia="zh-CN"/>
+        </w:rPr>
+        <w:t>（S</w:t>
+      </w:r>
+      <w:r>
+        <w:rPr>
+          <w:rFonts w:hint="default"/>
+          <w:lang w:val="en-US" w:eastAsia="zh-CN"/>
+        </w:rPr>
+        <w:t>o</w:t>
+      </w:r>
+      <w:r>
+        <w:rPr>
+          <w:rFonts w:hint="eastAsia"/>
+          <w:lang w:val="en-US" w:eastAsia="zh-CN"/>
+        </w:rPr>
+        <w:t>C</w:t>
+      </w:r>
+      <w:r>
+        <w:rPr>
+          <w:rFonts w:hint="default"/>
+          <w:lang w:val="en-US" w:eastAsia="zh-CN"/>
+        </w:rPr>
+        <w:t>)包含许多专用加速器。Shao等人[66]分析了三代苹果SoC的芯片照片:A6 (iPhone 5)、A7 (iPhone 5S)和A8 (iPhone 6)，结果显示，超过一半的芯片面积专门用于特定应用的硬件加速器，并估计A8 SoC中存在大约29个加速器。ITRS路线图预测到2022年将有数百到数千台定制加速器[13]。</w:t>
+      </w:r>
+    </w:p>
+    <w:p>
+      <w:pPr>
+        <w:keepNext w:val="0"/>
+        <w:keepLines w:val="0"/>
+        <w:pageBreakBefore w:val="0"/>
+        <w:widowControl w:val="0"/>
+        <w:kinsoku/>
+        <w:wordWrap/>
+        <w:overflowPunct/>
+        <w:topLinePunct w:val="0"/>
+        <w:autoSpaceDE/>
+        <w:autoSpaceDN/>
+        <w:bidi w:val="0"/>
+        <w:adjustRightInd/>
+        <w:snapToGrid/>
+        <w:ind w:firstLine="360" w:firstLineChars="200"/>
+        <w:textAlignment w:val="auto"/>
+        <w:rPr>
+          <w:rFonts w:hint="default"/>
+          <w:lang w:val="en-US" w:eastAsia="zh-CN"/>
+        </w:rPr>
+      </w:pPr>
+      <w:r>
+        <w:rPr>
+          <w:rFonts w:hint="default"/>
+          <w:lang w:val="en-US" w:eastAsia="zh-CN"/>
+        </w:rPr>
+        <w:t>Hameed等人[27]试图通过H.264视频编码应用的案例研究来了解通用核心的</w:t>
+      </w:r>
+      <w:r>
+        <w:rPr>
+          <w:rFonts w:hint="eastAsia"/>
+          <w:lang w:val="en-US" w:eastAsia="zh-CN"/>
+        </w:rPr>
+        <w:t>能源</w:t>
+      </w:r>
+      <w:r>
+        <w:rPr>
+          <w:rFonts w:hint="default"/>
+          <w:lang w:val="en-US" w:eastAsia="zh-CN"/>
+        </w:rPr>
+        <w:t>效率。他们观察到，与四核同构多核相比，ASIC实现的能源效率提高了500倍。差异来自于支持可编程性的开销。在大多数应用中执行的基本操作能耗极低。但是在通用核心中处理一条指令涉及到大量额外的开销——指令获取、寄存器获取、数据获取、控制和</w:t>
+      </w:r>
+      <w:r>
+        <w:rPr>
+          <w:rFonts w:hint="eastAsia"/>
+          <w:lang w:val="en-US" w:eastAsia="zh-CN"/>
+        </w:rPr>
+        <w:t>流水线</w:t>
+      </w:r>
+      <w:r>
+        <w:rPr>
+          <w:rFonts w:hint="default"/>
+          <w:lang w:val="en-US" w:eastAsia="zh-CN"/>
+        </w:rPr>
+        <w:t>寄存器——这些开销占了总功率的主导地位。在ASIC加速器中，以零灵活性和极高的开发成本为代价，完全消除了这些开销。</w:t>
+      </w:r>
+    </w:p>
+    <w:p>
+      <w:pPr>
+        <w:pStyle w:val="3"/>
+        <w:bidi w:val="0"/>
+        <w:rPr>
+          <w:rFonts w:hint="eastAsia"/>
+          <w:lang w:val="en-US" w:eastAsia="zh-CN"/>
+        </w:rPr>
+      </w:pPr>
+      <w:r>
+        <w:rPr>
+          <w:rFonts w:hint="eastAsia"/>
+          <w:lang w:val="en-US" w:eastAsia="zh-CN"/>
+        </w:rPr>
+        <w:t>4.2.1设计方法</w:t>
+      </w:r>
+    </w:p>
+    <w:p>
+      <w:pPr>
+        <w:keepNext w:val="0"/>
+        <w:keepLines w:val="0"/>
+        <w:pageBreakBefore w:val="0"/>
+        <w:widowControl w:val="0"/>
+        <w:kinsoku/>
+        <w:wordWrap/>
+        <w:overflowPunct/>
+        <w:topLinePunct w:val="0"/>
+        <w:autoSpaceDE/>
+        <w:autoSpaceDN/>
+        <w:bidi w:val="0"/>
+        <w:adjustRightInd/>
+        <w:snapToGrid/>
+        <w:ind w:firstLine="360" w:firstLineChars="200"/>
+        <w:textAlignment w:val="auto"/>
+        <w:rPr>
+          <w:rFonts w:hint="default"/>
+          <w:lang w:val="en-US" w:eastAsia="zh-CN"/>
+        </w:rPr>
+      </w:pPr>
+      <w:r>
+        <w:rPr>
+          <w:rFonts w:hint="default"/>
+          <w:lang w:val="en-US" w:eastAsia="zh-CN"/>
+        </w:rPr>
+        <w:t>以类似处理器的应用程序开发成本实现类似</w:t>
+      </w:r>
+      <w:r>
+        <w:rPr>
+          <w:rFonts w:hint="eastAsia"/>
+          <w:lang w:val="en-US" w:eastAsia="zh-CN"/>
+        </w:rPr>
+        <w:t>ASIC</w:t>
+      </w:r>
+      <w:r>
+        <w:rPr>
+          <w:rFonts w:hint="default"/>
+          <w:lang w:val="en-US" w:eastAsia="zh-CN"/>
+        </w:rPr>
+        <w:t>的性能和能源效率有两个可能的方向。第一种选择是设计设计方法，简化定制ASIC加速器的创建。实现这一目标的一项强大技术是</w:t>
+      </w:r>
+      <w:r>
+        <w:rPr>
+          <w:rFonts w:hint="eastAsia"/>
+          <w:lang w:val="en-US" w:eastAsia="zh-CN"/>
+        </w:rPr>
+        <w:t>高层次综合（</w:t>
+      </w:r>
+      <w:r>
+        <w:rPr>
+          <w:rFonts w:hint="default"/>
+          <w:lang w:val="en-US" w:eastAsia="zh-CN"/>
+        </w:rPr>
+        <w:t>HLS</w:t>
+      </w:r>
+      <w:r>
+        <w:rPr>
+          <w:rFonts w:hint="eastAsia"/>
+          <w:lang w:val="en-US" w:eastAsia="zh-CN"/>
+        </w:rPr>
+        <w:t>）</w:t>
+      </w:r>
+      <w:r>
+        <w:rPr>
+          <w:rFonts w:hint="default"/>
+          <w:lang w:val="en-US" w:eastAsia="zh-CN"/>
+        </w:rPr>
+        <w:t>[45]，它允许设计者指定加速器的抽象高级行为规范，以自动生成实现抽象规范并准备在硬件中合成的寄存器传输级</w:t>
+      </w:r>
+      <w:r>
+        <w:rPr>
+          <w:rFonts w:hint="eastAsia"/>
+          <w:lang w:val="en-US" w:eastAsia="zh-CN"/>
+        </w:rPr>
+        <w:t>（</w:t>
+      </w:r>
+      <w:r>
+        <w:rPr>
+          <w:rFonts w:hint="default"/>
+          <w:lang w:val="en-US" w:eastAsia="zh-CN"/>
+        </w:rPr>
+        <w:t>RTL</w:t>
+      </w:r>
+      <w:r>
+        <w:rPr>
+          <w:rFonts w:hint="eastAsia"/>
+          <w:lang w:val="en-US" w:eastAsia="zh-CN"/>
+        </w:rPr>
+        <w:t>）</w:t>
+      </w:r>
+      <w:r>
+        <w:rPr>
+          <w:rFonts w:hint="default"/>
+          <w:lang w:val="en-US" w:eastAsia="zh-CN"/>
+        </w:rPr>
+        <w:t>表示。经过近二十年的研究，HLS工具终于达到了可以在设计流程中被工业采用的成熟水平。感兴趣的读者可以参考参考文献[46]，以获得最先进的HLS工具的广泛概述。</w:t>
+      </w:r>
+    </w:p>
+    <w:p>
+      <w:pPr>
+        <w:keepNext w:val="0"/>
+        <w:keepLines w:val="0"/>
+        <w:pageBreakBefore w:val="0"/>
+        <w:widowControl w:val="0"/>
+        <w:kinsoku/>
+        <w:wordWrap/>
+        <w:overflowPunct/>
+        <w:topLinePunct w:val="0"/>
+        <w:autoSpaceDE/>
+        <w:autoSpaceDN/>
+        <w:bidi w:val="0"/>
+        <w:adjustRightInd/>
+        <w:snapToGrid/>
+        <w:ind w:firstLine="360" w:firstLineChars="200"/>
+        <w:textAlignment w:val="auto"/>
+        <w:rPr>
+          <w:rFonts w:hint="default"/>
+          <w:lang w:val="en-US" w:eastAsia="zh-CN"/>
+        </w:rPr>
+      </w:pPr>
+      <w:r>
+        <w:rPr>
+          <w:rFonts w:hint="default"/>
+          <w:lang w:val="en-US" w:eastAsia="zh-CN"/>
+        </w:rPr>
+        <w:t>守恒核心方法[74]只关注能源效率而不是性能，目标是不规则代码的自动化硬件合成，并行性和/或内存行为差。GreenDroid移动应用处理器[25]使用了大约100个自动生成的、高度专业化的节能核心，极大地提高了通用移动应用的能源效率。</w:t>
+      </w:r>
+    </w:p>
+    <w:p>
+      <w:pPr>
+        <w:keepNext w:val="0"/>
+        <w:keepLines w:val="0"/>
+        <w:pageBreakBefore w:val="0"/>
+        <w:widowControl w:val="0"/>
+        <w:kinsoku/>
+        <w:wordWrap/>
+        <w:overflowPunct/>
+        <w:topLinePunct w:val="0"/>
+        <w:autoSpaceDE/>
+        <w:autoSpaceDN/>
+        <w:bidi w:val="0"/>
+        <w:adjustRightInd/>
+        <w:snapToGrid/>
+        <w:ind w:firstLine="360" w:firstLineChars="200"/>
+        <w:textAlignment w:val="auto"/>
+        <w:rPr>
+          <w:rFonts w:hint="default"/>
+          <w:lang w:val="en-US" w:eastAsia="zh-CN"/>
+        </w:rPr>
+      </w:pPr>
+      <w:r>
+        <w:rPr>
+          <w:rFonts w:hint="default"/>
+          <w:lang w:val="en-US" w:eastAsia="zh-CN"/>
+        </w:rPr>
+        <w:t>虽然HLS工具支持单个加速器的自动化设计，但未来的加速器丰富架构将需要全面的设计空间探索技术，以评估将通用核心和数百个加速器放在一起的潜在好处和权衡。Aladdin[65]是一款pre-RTL功率性能加速器模拟器，提供了这种快速有效的设计空间探索选项。对于移动平台，GemDroid[9]是一个全面的仿真基础设施，架构师可以对由</w:t>
+      </w:r>
+      <w:r>
+        <w:rPr>
+          <w:rFonts w:hint="eastAsia"/>
+          <w:lang w:val="en-US" w:eastAsia="zh-CN"/>
+        </w:rPr>
+        <w:t>核心</w:t>
+      </w:r>
+      <w:r>
+        <w:rPr>
+          <w:rFonts w:hint="default"/>
+          <w:lang w:val="en-US" w:eastAsia="zh-CN"/>
+        </w:rPr>
+        <w:t>、加速器和系统软件组成的</w:t>
+      </w:r>
+      <w:r>
+        <w:rPr>
+          <w:rFonts w:hint="eastAsia"/>
+          <w:lang w:val="en-US" w:eastAsia="zh-CN"/>
+        </w:rPr>
+        <w:t>S</w:t>
+      </w:r>
+      <w:r>
+        <w:rPr>
+          <w:rFonts w:hint="default"/>
+          <w:lang w:val="en-US" w:eastAsia="zh-CN"/>
+        </w:rPr>
+        <w:t>o</w:t>
+      </w:r>
+      <w:r>
+        <w:rPr>
+          <w:rFonts w:hint="eastAsia"/>
+          <w:lang w:val="en-US" w:eastAsia="zh-CN"/>
+        </w:rPr>
+        <w:t>C</w:t>
+      </w:r>
+      <w:r>
+        <w:rPr>
+          <w:rFonts w:hint="default"/>
+          <w:lang w:val="en-US" w:eastAsia="zh-CN"/>
+        </w:rPr>
+        <w:t>进行整体评估。</w:t>
+      </w:r>
+    </w:p>
+    <w:p>
+      <w:pPr>
+        <w:pStyle w:val="3"/>
+        <w:bidi w:val="0"/>
+        <w:rPr>
+          <w:rFonts w:hint="eastAsia"/>
+          <w:lang w:val="en-US" w:eastAsia="zh-CN"/>
+        </w:rPr>
+      </w:pPr>
+      <w:r>
+        <w:rPr>
+          <w:rFonts w:hint="eastAsia"/>
+          <w:lang w:val="en-US" w:eastAsia="zh-CN"/>
+        </w:rPr>
+        <w:t>4.2.2 处理器定制</w:t>
+      </w:r>
+    </w:p>
+    <w:p>
+      <w:pPr>
+        <w:keepNext w:val="0"/>
+        <w:keepLines w:val="0"/>
+        <w:pageBreakBefore w:val="0"/>
+        <w:widowControl w:val="0"/>
+        <w:kinsoku/>
+        <w:wordWrap/>
+        <w:overflowPunct/>
+        <w:topLinePunct w:val="0"/>
+        <w:autoSpaceDE/>
+        <w:autoSpaceDN/>
+        <w:bidi w:val="0"/>
+        <w:adjustRightInd/>
+        <w:snapToGrid/>
+        <w:ind w:firstLine="360" w:firstLineChars="200"/>
+        <w:textAlignment w:val="auto"/>
+        <w:rPr>
+          <w:rFonts w:hint="default"/>
+          <w:lang w:val="en-US" w:eastAsia="zh-CN"/>
+        </w:rPr>
+      </w:pPr>
+      <w:r>
+        <w:rPr>
+          <w:rFonts w:hint="default"/>
+          <w:lang w:val="en-US" w:eastAsia="zh-CN"/>
+        </w:rPr>
+        <w:t>在不完全牺牲可编程性的情况下实现类似</w:t>
+      </w:r>
+      <w:r>
+        <w:rPr>
+          <w:rFonts w:hint="eastAsia"/>
+          <w:lang w:val="en-US" w:eastAsia="zh-CN"/>
+        </w:rPr>
+        <w:t>ASIC</w:t>
+      </w:r>
+      <w:r>
+        <w:rPr>
+          <w:rFonts w:hint="default"/>
+          <w:lang w:val="en-US" w:eastAsia="zh-CN"/>
+        </w:rPr>
+        <w:t>的功耗性能行为的第二个有希望的解决方案是通过处理器定制[31]，[32]。基线处理器核心被配置和扩展以匹配应用程序。通常，微体系结构的不同组件，如寄存器</w:t>
+      </w:r>
+      <w:r>
+        <w:rPr>
+          <w:rFonts w:hint="eastAsia"/>
+          <w:lang w:val="en-US" w:eastAsia="zh-CN"/>
+        </w:rPr>
+        <w:t>堆</w:t>
+      </w:r>
+      <w:r>
+        <w:rPr>
+          <w:rFonts w:hint="default"/>
+          <w:lang w:val="en-US" w:eastAsia="zh-CN"/>
+        </w:rPr>
+        <w:t>、缓存、功能单元等，都是根据应用程序的需要进行配置的。更有趣的是，处理器的指令集可以使用特定于应用程序的自定义指令进行扩展。这些自定义指令捕获应用程序或应用程序域中经常执行的计算模式。然后将这些模式合成为硬连接的自定义功能单元，并添加到处理器的数据路径中，从而大大加快应用程序的执行速度。最后，应用程序开发工具链</w:t>
+      </w:r>
+      <w:r>
+        <w:rPr>
+          <w:rFonts w:hint="eastAsia"/>
+          <w:lang w:val="en-US" w:eastAsia="zh-CN"/>
+        </w:rPr>
+        <w:t>（</w:t>
+      </w:r>
+      <w:r>
+        <w:rPr>
+          <w:rFonts w:hint="default"/>
+          <w:lang w:val="en-US" w:eastAsia="zh-CN"/>
+        </w:rPr>
+        <w:t>例如编译器</w:t>
+      </w:r>
+      <w:r>
+        <w:rPr>
+          <w:rFonts w:hint="eastAsia"/>
+          <w:lang w:val="en-US" w:eastAsia="zh-CN"/>
+        </w:rPr>
+        <w:t>）</w:t>
+      </w:r>
+      <w:r>
+        <w:rPr>
+          <w:rFonts w:hint="default"/>
+          <w:lang w:val="en-US" w:eastAsia="zh-CN"/>
+        </w:rPr>
+        <w:t>需要更新以利用这些新的自定义指令。自定义指令需要增量修改，而不是完全重新设计要包含的处理器。因此，一旦确定了配置参数和扩展，应用程序特定的指令集处理器</w:t>
+      </w:r>
+      <w:r>
+        <w:rPr>
+          <w:rFonts w:hint="eastAsia"/>
+          <w:lang w:val="en-US" w:eastAsia="zh-CN"/>
+        </w:rPr>
+        <w:t>（</w:t>
+      </w:r>
+      <w:r>
+        <w:rPr>
+          <w:rFonts w:hint="default"/>
+          <w:lang w:val="en-US" w:eastAsia="zh-CN"/>
+        </w:rPr>
+        <w:t>ASIP</w:t>
+      </w:r>
+      <w:r>
+        <w:rPr>
+          <w:rFonts w:hint="eastAsia"/>
+          <w:lang w:val="en-US" w:eastAsia="zh-CN"/>
+        </w:rPr>
+        <w:t>）</w:t>
+      </w:r>
+      <w:r>
+        <w:rPr>
+          <w:rFonts w:hint="default"/>
+          <w:lang w:val="en-US" w:eastAsia="zh-CN"/>
+        </w:rPr>
+        <w:t>可以在几个小时内通过自动化过程与更新的软件开发工具一起合成。此外，由于ASIP仍然是软件可编程的，它可以在不同的应用程序之间重用——尽管可能会降低性能。商业定制处理器的例子包括Tensilica Xtensa核心[43]和Stretch软件可配置处理器[4]。</w:t>
+      </w:r>
+    </w:p>
+    <w:p>
+      <w:pPr>
+        <w:keepNext w:val="0"/>
+        <w:keepLines w:val="0"/>
+        <w:pageBreakBefore w:val="0"/>
+        <w:widowControl w:val="0"/>
+        <w:kinsoku/>
+        <w:wordWrap/>
+        <w:overflowPunct/>
+        <w:topLinePunct w:val="0"/>
+        <w:autoSpaceDE/>
+        <w:autoSpaceDN/>
+        <w:bidi w:val="0"/>
+        <w:adjustRightInd/>
+        <w:snapToGrid/>
+        <w:ind w:firstLine="360" w:firstLineChars="200"/>
+        <w:textAlignment w:val="auto"/>
+        <w:rPr>
+          <w:rFonts w:hint="default"/>
+          <w:lang w:val="en-US" w:eastAsia="zh-CN"/>
+        </w:rPr>
+      </w:pPr>
+      <w:r>
+        <w:rPr>
+          <w:rFonts w:hint="default"/>
+          <w:lang w:val="en-US" w:eastAsia="zh-CN"/>
+        </w:rPr>
+        <w:t>处理器定制的主要挑战是为应用程序自动选择适当的定制指令和配置参数[31]。早期的研究侧重于识别小而重复的计算模式[5]，[12]，[15]，[81]，这些模式可以很容易地作为处理器数据路径中的附加功能单元。这些模式具有有限数量的源和目标操作数</w:t>
+      </w:r>
+      <w:r>
+        <w:rPr>
+          <w:rFonts w:hint="eastAsia"/>
+          <w:lang w:val="en-US" w:eastAsia="zh-CN"/>
+        </w:rPr>
+        <w:t>（</w:t>
+      </w:r>
+      <w:r>
+        <w:rPr>
+          <w:rFonts w:hint="default"/>
+          <w:lang w:val="en-US" w:eastAsia="zh-CN"/>
+        </w:rPr>
+        <w:t>就像基本处理器指令一样</w:t>
+      </w:r>
+      <w:r>
+        <w:rPr>
+          <w:rFonts w:hint="eastAsia"/>
+          <w:lang w:val="en-US" w:eastAsia="zh-CN"/>
+        </w:rPr>
+        <w:t>）</w:t>
+      </w:r>
+      <w:r>
+        <w:rPr>
+          <w:rFonts w:hint="default"/>
+          <w:lang w:val="en-US" w:eastAsia="zh-CN"/>
+        </w:rPr>
+        <w:t>，并且不包括内存访问。最近的研究表明，弥合ASIC和通用核心之间的差距只能通过积极的定制来实现，其中单个定制指令可以通过宽SIMD数据路径和自定义存储覆盖数百个简单操作[27]。QsCORE[75]通过寻求将完整的功能</w:t>
+      </w:r>
+      <w:r>
+        <w:rPr>
+          <w:rFonts w:hint="eastAsia"/>
+          <w:lang w:val="en-US" w:eastAsia="zh-CN"/>
+        </w:rPr>
+        <w:t>（</w:t>
+      </w:r>
+      <w:r>
+        <w:rPr>
+          <w:rFonts w:hint="default"/>
+          <w:lang w:val="en-US" w:eastAsia="zh-CN"/>
+        </w:rPr>
+        <w:t>通常包含1000条指令</w:t>
+      </w:r>
+      <w:r>
+        <w:rPr>
+          <w:rFonts w:hint="eastAsia"/>
+          <w:lang w:val="en-US" w:eastAsia="zh-CN"/>
+        </w:rPr>
+        <w:t>）</w:t>
+      </w:r>
+      <w:r>
+        <w:rPr>
+          <w:rFonts w:hint="default"/>
+          <w:lang w:val="en-US" w:eastAsia="zh-CN"/>
+        </w:rPr>
+        <w:t>卸载到准特定</w:t>
+      </w:r>
+      <w:r>
+        <w:rPr>
+          <w:rFonts w:hint="eastAsia"/>
+          <w:lang w:val="en-US" w:eastAsia="zh-CN"/>
+        </w:rPr>
+        <w:t>（Qs）</w:t>
+      </w:r>
+      <w:r>
+        <w:rPr>
+          <w:rFonts w:hint="default"/>
+          <w:lang w:val="en-US" w:eastAsia="zh-CN"/>
+        </w:rPr>
+        <w:t>协处理器核上，提供了这种大规模的专业化能力。与</w:t>
+      </w:r>
+      <w:r>
+        <w:rPr>
+          <w:rFonts w:hint="eastAsia"/>
+          <w:lang w:val="en-US" w:eastAsia="zh-CN"/>
+        </w:rPr>
+        <w:t>ASIC</w:t>
+      </w:r>
+      <w:r>
+        <w:rPr>
+          <w:rFonts w:hint="default"/>
+          <w:lang w:val="en-US" w:eastAsia="zh-CN"/>
+        </w:rPr>
+        <w:t>不同，单个QsCORE可以支持多个类似的计算。自动化工具链通过利用应用程序内/跨应用程序的类似代码模式来合成QsCORES。该工具链还进行了广泛的设计空间探索，以考虑单个</w:t>
+      </w:r>
+      <w:r>
+        <w:rPr>
+          <w:rFonts w:hint="eastAsia"/>
+          <w:lang w:val="en-US" w:eastAsia="zh-CN"/>
+        </w:rPr>
+        <w:t>Qs</w:t>
+      </w:r>
+      <w:bookmarkStart w:id="0" w:name="_GoBack"/>
+      <w:bookmarkEnd w:id="0"/>
+      <w:r>
+        <w:rPr>
+          <w:rFonts w:hint="eastAsia"/>
+          <w:lang w:val="en-US" w:eastAsia="zh-CN"/>
+        </w:rPr>
+        <w:t>CORE</w:t>
+      </w:r>
+      <w:r>
+        <w:rPr>
+          <w:rFonts w:hint="default"/>
+          <w:lang w:val="en-US" w:eastAsia="zh-CN"/>
+        </w:rPr>
+        <w:t>的计算能力和面积需求之间的权衡，同时最大限度地节省能源。</w:t>
+      </w:r>
+    </w:p>
+    <w:p>
+      <w:pPr>
+        <w:keepNext w:val="0"/>
+        <w:keepLines w:val="0"/>
+        <w:pageBreakBefore w:val="0"/>
+        <w:widowControl w:val="0"/>
+        <w:kinsoku/>
+        <w:wordWrap/>
+        <w:overflowPunct/>
+        <w:topLinePunct w:val="0"/>
+        <w:autoSpaceDE/>
+        <w:autoSpaceDN/>
+        <w:bidi w:val="0"/>
+        <w:adjustRightInd/>
+        <w:snapToGrid/>
+        <w:ind w:firstLine="360" w:firstLineChars="200"/>
+        <w:textAlignment w:val="auto"/>
+        <w:rPr>
+          <w:rFonts w:hint="default"/>
           <w:lang w:val="en-US" w:eastAsia="zh-CN"/>
         </w:rPr>
       </w:pPr>
@@ -5459,7 +9055,7 @@
     <w:lsdException w:qFormat="1" w:unhideWhenUsed="0" w:uiPriority="0" w:semiHidden="0" w:name="Normal"/>
     <w:lsdException w:qFormat="1" w:unhideWhenUsed="0" w:uiPriority="0" w:semiHidden="0" w:name="heading 1"/>
     <w:lsdException w:qFormat="1" w:uiPriority="0" w:semiHidden="0" w:name="heading 2"/>
-    <w:lsdException w:qFormat="1" w:uiPriority="0" w:name="heading 3"/>
+    <w:lsdException w:qFormat="1" w:uiPriority="0" w:semiHidden="0" w:name="heading 3"/>
     <w:lsdException w:qFormat="1" w:uiPriority="0" w:name="heading 4"/>
     <w:lsdException w:qFormat="1" w:uiPriority="0" w:name="heading 5"/>
     <w:lsdException w:qFormat="1" w:uiPriority="0" w:name="heading 6"/>
@@ -5725,7 +9321,7 @@
     <w:name w:val="heading 1"/>
     <w:basedOn w:val="1"/>
     <w:next w:val="1"/>
-    <w:link w:val="6"/>
+    <w:link w:val="7"/>
     <w:qFormat/>
     <w:uiPriority w:val="0"/>
     <w:pPr>
@@ -5760,13 +9356,32 @@
       <w:sz w:val="18"/>
     </w:rPr>
   </w:style>
-  <w:style w:type="character" w:default="1" w:styleId="5">
+  <w:style w:type="paragraph" w:styleId="4">
+    <w:name w:val="heading 3"/>
+    <w:basedOn w:val="1"/>
+    <w:next w:val="1"/>
+    <w:unhideWhenUsed/>
+    <w:qFormat/>
+    <w:uiPriority w:val="0"/>
+    <w:pPr>
+      <w:keepNext/>
+      <w:keepLines/>
+      <w:spacing w:before="260" w:beforeLines="0" w:beforeAutospacing="0" w:after="260" w:afterLines="0" w:afterAutospacing="0" w:line="413" w:lineRule="auto"/>
+      <w:outlineLvl w:val="2"/>
+    </w:pPr>
+    <w:rPr>
+      <w:rFonts w:ascii="Times New Roman" w:hAnsi="Times New Roman" w:eastAsia="黑体"/>
+      <w:b/>
+      <w:sz w:val="15"/>
+    </w:rPr>
+  </w:style>
+  <w:style w:type="character" w:default="1" w:styleId="6">
     <w:name w:val="Default Paragraph Font"/>
     <w:semiHidden/>
     <w:qFormat/>
     <w:uiPriority w:val="0"/>
   </w:style>
-  <w:style w:type="table" w:default="1" w:styleId="4">
+  <w:style w:type="table" w:default="1" w:styleId="5">
     <w:name w:val="Normal Table"/>
     <w:semiHidden/>
     <w:qFormat/>
@@ -5780,7 +9395,7 @@
       </w:tblCellMar>
     </w:tblPr>
   </w:style>
-  <w:style w:type="character" w:customStyle="1" w:styleId="6">
+  <w:style w:type="character" w:customStyle="1" w:styleId="7">
     <w:name w:val="标题 1 Char"/>
     <w:link w:val="2"/>
     <w:qFormat/>

</xml_diff>